<commit_message>
Added List retail Entry screen
</commit_message>
<xml_diff>
--- a/doc/AN Tracker Mobile UI Requirements v1.5.docx
+++ b/doc/AN Tracker Mobile UI Requirements v1.5.docx
@@ -20629,12 +20629,12 @@
           </w:rPr>
           <w:instrText xml:space="preserve"> REF _Ref41248744 \h </w:instrText>
         </w:r>
-        <w:r>
-          <w:rPr>
-            <w:lang w:val="en-IN"/>
-          </w:rPr>
-        </w:r>
       </w:ins>
+      <w:r>
+        <w:rPr>
+          <w:lang w:val="en-IN"/>
+        </w:rPr>
+      </w:r>
       <w:r>
         <w:rPr>
           <w:lang w:val="en-IN"/>
@@ -20681,8 +20681,1062 @@
     </w:p>
     <w:p>
       <w:pPr>
-        <w:rPr>
-          <w:ins w:id="54" w:author="nyadav.idmworks@outlook.com" w:date="2020-05-24T21:11:00Z"/>
+        <w:pStyle w:val="Heading2"/>
+        <w:rPr>
+          <w:ins w:id="54" w:author="nyadav.idmworks@outlook.com" w:date="2020-05-31T10:35:00Z"/>
+          <w:lang w:val="en-IN"/>
+        </w:rPr>
+      </w:pPr>
+      <w:ins w:id="55" w:author="nyadav.idmworks@outlook.com" w:date="2020-05-31T10:35:00Z">
+        <w:r>
+          <w:rPr>
+            <w:lang w:val="en-IN"/>
+          </w:rPr>
+          <w:t xml:space="preserve">Retail </w:t>
+        </w:r>
+      </w:ins>
+      <w:ins w:id="56" w:author="nyadav.idmworks@outlook.com" w:date="2020-05-31T10:37:00Z">
+        <w:r>
+          <w:rPr>
+            <w:lang w:val="en-IN"/>
+          </w:rPr>
+          <w:t>List</w:t>
+        </w:r>
+      </w:ins>
+    </w:p>
+    <w:p>
+      <w:pPr>
+        <w:rPr>
+          <w:ins w:id="57" w:author="nyadav.idmworks@outlook.com" w:date="2020-05-24T21:11:00Z"/>
+          <w:lang w:val="en-IN"/>
+        </w:rPr>
+      </w:pPr>
+    </w:p>
+    <w:tbl>
+      <w:tblPr>
+        <w:tblStyle w:val="TableGrid"/>
+        <w:tblpPr w:leftFromText="180" w:rightFromText="180" w:vertAnchor="text" w:tblpY="1"/>
+        <w:tblOverlap w:val="never"/>
+        <w:tblW w:w="0" w:type="auto"/>
+        <w:tblLook w:val="04A0" w:firstRow="1" w:lastRow="0" w:firstColumn="1" w:lastColumn="0" w:noHBand="0" w:noVBand="1"/>
+      </w:tblPr>
+      <w:tblGrid>
+        <w:gridCol w:w="4508"/>
+      </w:tblGrid>
+      <w:tr>
+        <w:trPr>
+          <w:trHeight w:val="981"/>
+          <w:ins w:id="58" w:author="nyadav.idmworks@outlook.com" w:date="2020-05-31T10:37:00Z"/>
+        </w:trPr>
+        <w:tc>
+          <w:tcPr>
+            <w:tcW w:w="4508" w:type="dxa"/>
+            <w:shd w:val="clear" w:color="auto" w:fill="EDEDED" w:themeFill="accent3" w:themeFillTint="33"/>
+          </w:tcPr>
+          <w:p>
+            <w:pPr>
+              <w:rPr>
+                <w:ins w:id="59" w:author="nyadav.idmworks@outlook.com" w:date="2020-05-31T10:37:00Z"/>
+                <w:b/>
+                <w:bCs/>
+                <w:lang w:val="en-IN"/>
+              </w:rPr>
+            </w:pPr>
+            <w:ins w:id="60" w:author="nyadav.idmworks@outlook.com" w:date="2020-05-31T10:37:00Z">
+              <w:r>
+                <w:rPr>
+                  <w:b/>
+                  <w:bCs/>
+                  <w:color w:val="FF0000"/>
+                  <w:sz w:val="20"/>
+                  <w:szCs w:val="20"/>
+                  <w:lang w:val="en-IN"/>
+                </w:rPr>
+                <w:t xml:space="preserve">                      </w:t>
+              </w:r>
+              <w:r>
+                <w:rPr>
+                  <w:b/>
+                  <w:bCs/>
+                  <w:lang w:val="en-IN"/>
+                </w:rPr>
+                <w:t xml:space="preserve">          </w:t>
+              </w:r>
+            </w:ins>
+          </w:p>
+          <w:p>
+            <w:pPr>
+              <w:rPr>
+                <w:ins w:id="61" w:author="nyadav.idmworks@outlook.com" w:date="2020-05-31T10:37:00Z"/>
+                <w:b/>
+                <w:bCs/>
+                <w:color w:val="000000" w:themeColor="text1"/>
+                <w:sz w:val="20"/>
+                <w:szCs w:val="20"/>
+                <w:lang w:val="en-IN"/>
+              </w:rPr>
+            </w:pPr>
+            <w:ins w:id="62" w:author="nyadav.idmworks@outlook.com" w:date="2020-05-31T10:37:00Z">
+              <w:r>
+                <w:rPr>
+                  <w:b/>
+                  <w:bCs/>
+                  <w:sz w:val="18"/>
+                  <w:szCs w:val="18"/>
+                  <w:lang w:val="en-IN"/>
+                </w:rPr>
+                <w:t>Date</w:t>
+              </w:r>
+              <w:r>
+                <w:rPr>
+                  <w:b/>
+                  <w:bCs/>
+                  <w:sz w:val="18"/>
+                  <w:szCs w:val="18"/>
+                  <w:lang w:val="en-IN"/>
+                </w:rPr>
+                <w:t>:</w:t>
+              </w:r>
+              <w:r>
+                <w:rPr>
+                  <w:b/>
+                  <w:bCs/>
+                  <w:sz w:val="18"/>
+                  <w:szCs w:val="18"/>
+                  <w:lang w:val="en-IN"/>
+                </w:rPr>
+                <w:t xml:space="preserve">    </w:t>
+              </w:r>
+              <w:r>
+                <w:rPr>
+                  <w:b/>
+                  <w:bCs/>
+                  <w:color w:val="000000" w:themeColor="text1"/>
+                  <w:sz w:val="20"/>
+                  <w:szCs w:val="20"/>
+                  <w:lang w:val="en-IN"/>
+                </w:rPr>
+                <w:t xml:space="preserve">                             </w:t>
+              </w:r>
+            </w:ins>
+            <w:ins w:id="63" w:author="nyadav.idmworks@outlook.com" w:date="2020-05-31T10:38:00Z">
+              <w:r>
+                <w:rPr>
+                  <w:b/>
+                  <w:bCs/>
+                  <w:color w:val="000000" w:themeColor="text1"/>
+                  <w:sz w:val="20"/>
+                  <w:szCs w:val="20"/>
+                  <w:lang w:val="en-IN"/>
+                </w:rPr>
+                <w:t xml:space="preserve">        </w:t>
+              </w:r>
+            </w:ins>
+            <w:ins w:id="64" w:author="nyadav.idmworks@outlook.com" w:date="2020-05-31T10:37:00Z">
+              <w:r>
+                <w:rPr>
+                  <w:b/>
+                  <w:bCs/>
+                  <w:color w:val="000000" w:themeColor="text1"/>
+                  <w:sz w:val="20"/>
+                  <w:szCs w:val="20"/>
+                  <w:lang w:val="en-IN"/>
+                </w:rPr>
+                <w:t xml:space="preserve">    Tue April </w:t>
+              </w:r>
+              <w:r>
+                <w:rPr>
+                  <w:b/>
+                  <w:bCs/>
+                  <w:color w:val="000000" w:themeColor="text1"/>
+                  <w:sz w:val="20"/>
+                  <w:szCs w:val="20"/>
+                  <w:lang w:val="en-IN"/>
+                </w:rPr>
+                <w:t>3</w:t>
+              </w:r>
+              <w:r>
+                <w:rPr>
+                  <w:b/>
+                  <w:bCs/>
+                  <w:color w:val="000000" w:themeColor="text1"/>
+                  <w:sz w:val="20"/>
+                  <w:szCs w:val="20"/>
+                  <w:lang w:val="en-IN"/>
+                </w:rPr>
+                <w:t>, 2020</w:t>
+              </w:r>
+            </w:ins>
+          </w:p>
+          <w:p>
+            <w:pPr>
+              <w:rPr>
+                <w:ins w:id="65" w:author="nyadav.idmworks@outlook.com" w:date="2020-05-31T10:37:00Z"/>
+                <w:b/>
+                <w:bCs/>
+                <w:lang w:val="en-IN"/>
+              </w:rPr>
+            </w:pPr>
+            <w:ins w:id="66" w:author="nyadav.idmworks@outlook.com" w:date="2020-05-31T10:37:00Z">
+              <w:r>
+                <w:rPr>
+                  <w:b/>
+                  <w:bCs/>
+                  <w:noProof/>
+                  <w:sz w:val="18"/>
+                  <w:szCs w:val="18"/>
+                  <w:lang w:val="en-IN"/>
+                </w:rPr>
+                <w:drawing>
+                  <wp:anchor distT="0" distB="0" distL="114300" distR="114300" simplePos="0" relativeHeight="251718656" behindDoc="1" locked="0" layoutInCell="1" allowOverlap="1" wp14:anchorId="6A5EE050" wp14:editId="54D04DC2">
+                    <wp:simplePos x="0" y="0"/>
+                    <wp:positionH relativeFrom="column">
+                      <wp:posOffset>1546860</wp:posOffset>
+                    </wp:positionH>
+                    <wp:positionV relativeFrom="paragraph">
+                      <wp:posOffset>21590</wp:posOffset>
+                    </wp:positionV>
+                    <wp:extent cx="131445" cy="142875"/>
+                    <wp:effectExtent l="0" t="0" r="1905" b="9525"/>
+                    <wp:wrapSquare wrapText="bothSides"/>
+                    <wp:docPr id="23" name="Picture 23"/>
+                    <wp:cNvGraphicFramePr>
+                      <a:graphicFrameLocks xmlns:a="http://schemas.openxmlformats.org/drawingml/2006/main" noChangeAspect="1"/>
+                    </wp:cNvGraphicFramePr>
+                    <a:graphic xmlns:a="http://schemas.openxmlformats.org/drawingml/2006/main">
+                      <a:graphicData uri="http://schemas.openxmlformats.org/drawingml/2006/picture">
+                        <pic:pic xmlns:pic="http://schemas.openxmlformats.org/drawingml/2006/picture">
+                          <pic:nvPicPr>
+                            <pic:cNvPr id="1" name=""/>
+                            <pic:cNvPicPr/>
+                          </pic:nvPicPr>
+                          <pic:blipFill>
+                            <a:blip r:embed="rId28" cstate="print">
+                              <a:extLst>
+                                <a:ext uri="{28A0092B-C50C-407E-A947-70E740481C1C}">
+                                  <a14:useLocalDpi xmlns:a14="http://schemas.microsoft.com/office/drawing/2010/main" val="0"/>
+                                </a:ext>
+                              </a:extLst>
+                            </a:blip>
+                            <a:stretch>
+                              <a:fillRect/>
+                            </a:stretch>
+                          </pic:blipFill>
+                          <pic:spPr>
+                            <a:xfrm>
+                              <a:off x="0" y="0"/>
+                              <a:ext cx="131445" cy="142875"/>
+                            </a:xfrm>
+                            <a:prstGeom prst="rect">
+                              <a:avLst/>
+                            </a:prstGeom>
+                          </pic:spPr>
+                        </pic:pic>
+                      </a:graphicData>
+                    </a:graphic>
+                    <wp14:sizeRelH relativeFrom="margin">
+                      <wp14:pctWidth>0</wp14:pctWidth>
+                    </wp14:sizeRelH>
+                    <wp14:sizeRelV relativeFrom="margin">
+                      <wp14:pctHeight>0</wp14:pctHeight>
+                    </wp14:sizeRelV>
+                  </wp:anchor>
+                </w:drawing>
+              </w:r>
+              <w:r>
+                <w:rPr>
+                  <w:b/>
+                  <w:bCs/>
+                  <w:sz w:val="18"/>
+                  <w:szCs w:val="18"/>
+                  <w:lang w:val="en-IN"/>
+                </w:rPr>
+                <w:t>Amount:</w:t>
+              </w:r>
+              <w:r>
+                <w:rPr>
+                  <w:b/>
+                  <w:bCs/>
+                  <w:sz w:val="18"/>
+                  <w:szCs w:val="18"/>
+                  <w:lang w:val="en-IN"/>
+                </w:rPr>
+                <w:t xml:space="preserve">  </w:t>
+              </w:r>
+              <w:r>
+                <w:rPr>
+                  <w:b/>
+                  <w:bCs/>
+                  <w:lang w:val="en-IN"/>
+                </w:rPr>
+                <w:t xml:space="preserve">                             15000.0</w:t>
+              </w:r>
+            </w:ins>
+          </w:p>
+          <w:p>
+            <w:pPr>
+              <w:pStyle w:val="NoSpacing"/>
+              <w:rPr>
+                <w:ins w:id="67" w:author="nyadav.idmworks@outlook.com" w:date="2020-05-31T10:37:00Z"/>
+                <w:b/>
+                <w:bCs/>
+                <w:sz w:val="18"/>
+                <w:szCs w:val="18"/>
+                <w:lang w:val="en-IN"/>
+              </w:rPr>
+            </w:pPr>
+          </w:p>
+          <w:p>
+            <w:pPr>
+              <w:pStyle w:val="NoSpacing"/>
+              <w:rPr>
+                <w:ins w:id="68" w:author="nyadav.idmworks@outlook.com" w:date="2020-05-31T10:37:00Z"/>
+                <w:lang w:val="en-IN"/>
+              </w:rPr>
+            </w:pPr>
+            <w:ins w:id="69" w:author="nyadav.idmworks@outlook.com" w:date="2020-05-31T10:41:00Z">
+              <w:r>
+                <w:rPr>
+                  <w:b/>
+                  <w:bCs/>
+                  <w:sz w:val="18"/>
+                  <w:szCs w:val="18"/>
+                  <w:lang w:val="en-IN"/>
+                </w:rPr>
+                <w:t>Recived</w:t>
+              </w:r>
+            </w:ins>
+            <w:ins w:id="70" w:author="nyadav.idmworks@outlook.com" w:date="2020-05-31T10:37:00Z">
+              <w:r>
+                <w:rPr>
+                  <w:b/>
+                  <w:bCs/>
+                  <w:sz w:val="18"/>
+                  <w:szCs w:val="18"/>
+                  <w:lang w:val="en-IN"/>
+                </w:rPr>
+                <w:t xml:space="preserve"> By:</w:t>
+              </w:r>
+              <w:r>
+                <w:rPr>
+                  <w:lang w:val="en-IN"/>
+                </w:rPr>
+                <w:t xml:space="preserve"> Nilesh Yadav</w:t>
+              </w:r>
+            </w:ins>
+          </w:p>
+          <w:p>
+            <w:pPr>
+              <w:rPr>
+                <w:ins w:id="71" w:author="nyadav.idmworks@outlook.com" w:date="2020-05-31T10:37:00Z"/>
+                <w:b/>
+                <w:bCs/>
+                <w:lang w:val="en-IN"/>
+              </w:rPr>
+            </w:pPr>
+          </w:p>
+          <w:p>
+            <w:pPr>
+              <w:rPr>
+                <w:ins w:id="72" w:author="nyadav.idmworks@outlook.com" w:date="2020-05-31T10:37:00Z"/>
+                <w:sz w:val="16"/>
+                <w:szCs w:val="16"/>
+                <w:lang w:val="en-IN"/>
+              </w:rPr>
+            </w:pPr>
+            <w:ins w:id="73" w:author="nyadav.idmworks@outlook.com" w:date="2020-05-31T10:37:00Z">
+              <w:r>
+                <w:rPr>
+                  <w:b/>
+                  <w:bCs/>
+                  <w:sz w:val="18"/>
+                  <w:szCs w:val="18"/>
+                  <w:lang w:val="en-IN"/>
+                </w:rPr>
+                <w:t>Notes</w:t>
+              </w:r>
+              <w:r>
+                <w:rPr>
+                  <w:b/>
+                  <w:bCs/>
+                  <w:sz w:val="18"/>
+                  <w:szCs w:val="18"/>
+                  <w:lang w:val="en-IN"/>
+                </w:rPr>
+                <w:t>:</w:t>
+              </w:r>
+              <w:r>
+                <w:rPr>
+                  <w:b/>
+                  <w:bCs/>
+                  <w:lang w:val="en-IN"/>
+                </w:rPr>
+                <w:t xml:space="preserve"> </w:t>
+              </w:r>
+              <w:r>
+                <w:rPr>
+                  <w:sz w:val="18"/>
+                  <w:szCs w:val="18"/>
+                  <w:lang w:val="en-IN"/>
+                  <w:rPrChange w:id="74" w:author="nyadav.idmworks@outlook.com" w:date="2020-05-31T10:41:00Z">
+                    <w:rPr>
+                      <w:sz w:val="16"/>
+                      <w:szCs w:val="16"/>
+                      <w:lang w:val="en-IN"/>
+                    </w:rPr>
+                  </w:rPrChange>
+                </w:rPr>
+                <w:t>For Month of March 2020</w:t>
+              </w:r>
+            </w:ins>
+          </w:p>
+          <w:p>
+            <w:pPr>
+              <w:rPr>
+                <w:ins w:id="75" w:author="nyadav.idmworks@outlook.com" w:date="2020-05-31T10:38:00Z"/>
+                <w:sz w:val="16"/>
+                <w:szCs w:val="16"/>
+                <w:lang w:val="en-IN"/>
+              </w:rPr>
+            </w:pPr>
+            <w:ins w:id="76" w:author="nyadav.idmworks@outlook.com" w:date="2020-05-31T10:38:00Z">
+              <w:r>
+                <w:rPr>
+                  <w:b/>
+                  <w:bCs/>
+                  <w:sz w:val="18"/>
+                  <w:szCs w:val="18"/>
+                  <w:lang w:val="en-IN"/>
+                  <w:rPrChange w:id="77" w:author="nyadav.idmworks@outlook.com" w:date="2020-05-31T10:39:00Z">
+                    <w:rPr>
+                      <w:b/>
+                      <w:bCs/>
+                      <w:sz w:val="16"/>
+                      <w:szCs w:val="16"/>
+                      <w:lang w:val="en-IN"/>
+                    </w:rPr>
+                  </w:rPrChange>
+                </w:rPr>
+                <w:t>IncludeInCalculation</w:t>
+              </w:r>
+              <w:r>
+                <w:rPr>
+                  <w:b/>
+                  <w:bCs/>
+                  <w:sz w:val="16"/>
+                  <w:szCs w:val="16"/>
+                  <w:lang w:val="en-IN"/>
+                </w:rPr>
+                <w:t>:</w:t>
+              </w:r>
+              <w:r>
+                <w:rPr>
+                  <w:sz w:val="16"/>
+                  <w:szCs w:val="16"/>
+                  <w:lang w:val="en-IN"/>
+                </w:rPr>
+                <w:t xml:space="preserve"> Yes</w:t>
+              </w:r>
+            </w:ins>
+          </w:p>
+          <w:p>
+            <w:pPr>
+              <w:rPr>
+                <w:ins w:id="78" w:author="nyadav.idmworks@outlook.com" w:date="2020-05-31T10:37:00Z"/>
+                <w:sz w:val="20"/>
+                <w:szCs w:val="20"/>
+                <w:lang w:val="en-IN"/>
+              </w:rPr>
+              <w:pPrChange w:id="79" w:author="nyadav.idmworks@outlook.com" w:date="2020-05-31T10:38:00Z">
+                <w:pPr>
+                  <w:framePr w:hSpace="180" w:wrap="around" w:vAnchor="text" w:hAnchor="text" w:y="1"/>
+                  <w:suppressOverlap/>
+                </w:pPr>
+              </w:pPrChange>
+            </w:pPr>
+          </w:p>
+        </w:tc>
+      </w:tr>
+      <w:tr>
+        <w:trPr>
+          <w:trHeight w:val="928"/>
+          <w:ins w:id="80" w:author="nyadav.idmworks@outlook.com" w:date="2020-05-31T10:37:00Z"/>
+        </w:trPr>
+        <w:tc>
+          <w:tcPr>
+            <w:tcW w:w="4508" w:type="dxa"/>
+            <w:shd w:val="clear" w:color="auto" w:fill="E2EFD9" w:themeFill="accent6" w:themeFillTint="33"/>
+          </w:tcPr>
+          <w:p>
+            <w:pPr>
+              <w:rPr>
+                <w:ins w:id="81" w:author="nyadav.idmworks@outlook.com" w:date="2020-05-31T10:37:00Z"/>
+                <w:b/>
+                <w:bCs/>
+                <w:color w:val="000000" w:themeColor="text1"/>
+                <w:sz w:val="20"/>
+                <w:szCs w:val="20"/>
+                <w:lang w:val="en-IN"/>
+              </w:rPr>
+            </w:pPr>
+            <w:ins w:id="82" w:author="nyadav.idmworks@outlook.com" w:date="2020-05-31T10:37:00Z">
+              <w:r>
+                <w:rPr>
+                  <w:b/>
+                  <w:bCs/>
+                  <w:sz w:val="18"/>
+                  <w:szCs w:val="18"/>
+                  <w:lang w:val="en-IN"/>
+                </w:rPr>
+                <w:t>Date</w:t>
+              </w:r>
+              <w:r>
+                <w:rPr>
+                  <w:b/>
+                  <w:bCs/>
+                  <w:sz w:val="18"/>
+                  <w:szCs w:val="18"/>
+                  <w:lang w:val="en-IN"/>
+                </w:rPr>
+                <w:t>:</w:t>
+              </w:r>
+              <w:r>
+                <w:rPr>
+                  <w:b/>
+                  <w:bCs/>
+                  <w:sz w:val="18"/>
+                  <w:szCs w:val="18"/>
+                  <w:lang w:val="en-IN"/>
+                </w:rPr>
+                <w:t xml:space="preserve">    </w:t>
+              </w:r>
+              <w:r>
+                <w:rPr>
+                  <w:b/>
+                  <w:bCs/>
+                  <w:color w:val="000000" w:themeColor="text1"/>
+                  <w:sz w:val="20"/>
+                  <w:szCs w:val="20"/>
+                  <w:lang w:val="en-IN"/>
+                </w:rPr>
+                <w:t xml:space="preserve"> </w:t>
+              </w:r>
+              <w:r>
+                <w:rPr>
+                  <w:b/>
+                  <w:bCs/>
+                  <w:color w:val="000000" w:themeColor="text1"/>
+                  <w:sz w:val="20"/>
+                  <w:szCs w:val="20"/>
+                  <w:lang w:val="en-IN"/>
+                </w:rPr>
+                <w:t xml:space="preserve">  </w:t>
+              </w:r>
+              <w:r>
+                <w:rPr>
+                  <w:b/>
+                  <w:bCs/>
+                  <w:color w:val="000000" w:themeColor="text1"/>
+                  <w:sz w:val="20"/>
+                  <w:szCs w:val="20"/>
+                  <w:lang w:val="en-IN"/>
+                </w:rPr>
+                <w:t xml:space="preserve">           </w:t>
+              </w:r>
+            </w:ins>
+            <w:ins w:id="83" w:author="nyadav.idmworks@outlook.com" w:date="2020-05-31T10:39:00Z">
+              <w:r>
+                <w:rPr>
+                  <w:b/>
+                  <w:bCs/>
+                  <w:color w:val="000000" w:themeColor="text1"/>
+                  <w:sz w:val="20"/>
+                  <w:szCs w:val="20"/>
+                  <w:lang w:val="en-IN"/>
+                </w:rPr>
+                <w:t xml:space="preserve">       </w:t>
+              </w:r>
+            </w:ins>
+            <w:ins w:id="84" w:author="nyadav.idmworks@outlook.com" w:date="2020-05-31T10:37:00Z">
+              <w:r>
+                <w:rPr>
+                  <w:b/>
+                  <w:bCs/>
+                  <w:color w:val="000000" w:themeColor="text1"/>
+                  <w:sz w:val="20"/>
+                  <w:szCs w:val="20"/>
+                  <w:lang w:val="en-IN"/>
+                </w:rPr>
+                <w:t xml:space="preserve">                    Tue April 2, 2020</w:t>
+              </w:r>
+            </w:ins>
+          </w:p>
+          <w:p>
+            <w:pPr>
+              <w:rPr>
+                <w:ins w:id="85" w:author="nyadav.idmworks@outlook.com" w:date="2020-05-31T10:37:00Z"/>
+                <w:b/>
+                <w:bCs/>
+                <w:lang w:val="en-IN"/>
+              </w:rPr>
+            </w:pPr>
+            <w:ins w:id="86" w:author="nyadav.idmworks@outlook.com" w:date="2020-05-31T10:37:00Z">
+              <w:r>
+                <w:rPr>
+                  <w:b/>
+                  <w:bCs/>
+                  <w:sz w:val="18"/>
+                  <w:szCs w:val="18"/>
+                  <w:lang w:val="en-IN"/>
+                </w:rPr>
+                <w:t xml:space="preserve">Paid </w:t>
+              </w:r>
+              <w:r>
+                <w:rPr>
+                  <w:b/>
+                  <w:bCs/>
+                  <w:noProof/>
+                  <w:sz w:val="18"/>
+                  <w:szCs w:val="18"/>
+                  <w:lang w:val="en-IN"/>
+                </w:rPr>
+                <w:drawing>
+                  <wp:anchor distT="0" distB="0" distL="114300" distR="114300" simplePos="0" relativeHeight="251719680" behindDoc="1" locked="0" layoutInCell="1" allowOverlap="1" wp14:anchorId="5643DD26" wp14:editId="0487D433">
+                    <wp:simplePos x="0" y="0"/>
+                    <wp:positionH relativeFrom="column">
+                      <wp:posOffset>1546860</wp:posOffset>
+                    </wp:positionH>
+                    <wp:positionV relativeFrom="paragraph">
+                      <wp:posOffset>21590</wp:posOffset>
+                    </wp:positionV>
+                    <wp:extent cx="131445" cy="142875"/>
+                    <wp:effectExtent l="0" t="0" r="1905" b="9525"/>
+                    <wp:wrapSquare wrapText="bothSides"/>
+                    <wp:docPr id="24" name="Picture 24"/>
+                    <wp:cNvGraphicFramePr>
+                      <a:graphicFrameLocks xmlns:a="http://schemas.openxmlformats.org/drawingml/2006/main" noChangeAspect="1"/>
+                    </wp:cNvGraphicFramePr>
+                    <a:graphic xmlns:a="http://schemas.openxmlformats.org/drawingml/2006/main">
+                      <a:graphicData uri="http://schemas.openxmlformats.org/drawingml/2006/picture">
+                        <pic:pic xmlns:pic="http://schemas.openxmlformats.org/drawingml/2006/picture">
+                          <pic:nvPicPr>
+                            <pic:cNvPr id="1" name=""/>
+                            <pic:cNvPicPr/>
+                          </pic:nvPicPr>
+                          <pic:blipFill>
+                            <a:blip r:embed="rId28" cstate="print">
+                              <a:extLst>
+                                <a:ext uri="{28A0092B-C50C-407E-A947-70E740481C1C}">
+                                  <a14:useLocalDpi xmlns:a14="http://schemas.microsoft.com/office/drawing/2010/main" val="0"/>
+                                </a:ext>
+                              </a:extLst>
+                            </a:blip>
+                            <a:stretch>
+                              <a:fillRect/>
+                            </a:stretch>
+                          </pic:blipFill>
+                          <pic:spPr>
+                            <a:xfrm>
+                              <a:off x="0" y="0"/>
+                              <a:ext cx="131445" cy="142875"/>
+                            </a:xfrm>
+                            <a:prstGeom prst="rect">
+                              <a:avLst/>
+                            </a:prstGeom>
+                          </pic:spPr>
+                        </pic:pic>
+                      </a:graphicData>
+                    </a:graphic>
+                    <wp14:sizeRelH relativeFrom="margin">
+                      <wp14:pctWidth>0</wp14:pctWidth>
+                    </wp14:sizeRelH>
+                    <wp14:sizeRelV relativeFrom="margin">
+                      <wp14:pctHeight>0</wp14:pctHeight>
+                    </wp14:sizeRelV>
+                  </wp:anchor>
+                </w:drawing>
+              </w:r>
+              <w:r>
+                <w:rPr>
+                  <w:b/>
+                  <w:bCs/>
+                  <w:sz w:val="18"/>
+                  <w:szCs w:val="18"/>
+                  <w:lang w:val="en-IN"/>
+                </w:rPr>
+                <w:t>Amount:</w:t>
+              </w:r>
+              <w:r>
+                <w:rPr>
+                  <w:b/>
+                  <w:bCs/>
+                  <w:sz w:val="18"/>
+                  <w:szCs w:val="18"/>
+                  <w:lang w:val="en-IN"/>
+                </w:rPr>
+                <w:t xml:space="preserve">  </w:t>
+              </w:r>
+              <w:r>
+                <w:rPr>
+                  <w:b/>
+                  <w:bCs/>
+                  <w:lang w:val="en-IN"/>
+                </w:rPr>
+                <w:t xml:space="preserve">                             15000.0</w:t>
+              </w:r>
+            </w:ins>
+          </w:p>
+          <w:p>
+            <w:pPr>
+              <w:rPr>
+                <w:ins w:id="87" w:author="nyadav.idmworks@outlook.com" w:date="2020-05-31T10:37:00Z"/>
+                <w:b/>
+                <w:bCs/>
+                <w:lang w:val="en-IN"/>
+              </w:rPr>
+            </w:pPr>
+          </w:p>
+          <w:p>
+            <w:pPr>
+              <w:pStyle w:val="NoSpacing"/>
+              <w:rPr>
+                <w:ins w:id="88" w:author="nyadav.idmworks@outlook.com" w:date="2020-05-31T10:39:00Z"/>
+                <w:lang w:val="en-IN"/>
+              </w:rPr>
+            </w:pPr>
+            <w:ins w:id="89" w:author="nyadav.idmworks@outlook.com" w:date="2020-05-31T10:41:00Z">
+              <w:r>
+                <w:rPr>
+                  <w:b/>
+                  <w:bCs/>
+                  <w:sz w:val="18"/>
+                  <w:szCs w:val="18"/>
+                  <w:lang w:val="en-IN"/>
+                </w:rPr>
+                <w:t>Recived</w:t>
+              </w:r>
+              <w:r>
+                <w:rPr>
+                  <w:b/>
+                  <w:bCs/>
+                  <w:sz w:val="18"/>
+                  <w:szCs w:val="18"/>
+                  <w:lang w:val="en-IN"/>
+                </w:rPr>
+                <w:t xml:space="preserve"> By</w:t>
+              </w:r>
+            </w:ins>
+            <w:bookmarkStart w:id="90" w:name="_GoBack"/>
+            <w:bookmarkEnd w:id="90"/>
+            <w:ins w:id="91" w:author="nyadav.idmworks@outlook.com" w:date="2020-05-31T10:37:00Z">
+              <w:r>
+                <w:rPr>
+                  <w:b/>
+                  <w:bCs/>
+                  <w:sz w:val="18"/>
+                  <w:szCs w:val="18"/>
+                  <w:lang w:val="en-IN"/>
+                </w:rPr>
+                <w:t>:</w:t>
+              </w:r>
+              <w:r>
+                <w:rPr>
+                  <w:lang w:val="en-IN"/>
+                </w:rPr>
+                <w:t xml:space="preserve"> Nilesh Yadav</w:t>
+              </w:r>
+            </w:ins>
+          </w:p>
+          <w:p>
+            <w:pPr>
+              <w:pStyle w:val="NoSpacing"/>
+              <w:rPr>
+                <w:ins w:id="92" w:author="nyadav.idmworks@outlook.com" w:date="2020-05-31T10:39:00Z"/>
+                <w:sz w:val="16"/>
+                <w:szCs w:val="16"/>
+                <w:lang w:val="en-IN"/>
+              </w:rPr>
+            </w:pPr>
+            <w:ins w:id="93" w:author="nyadav.idmworks@outlook.com" w:date="2020-05-31T10:39:00Z">
+              <w:r>
+                <w:rPr>
+                  <w:b/>
+                  <w:bCs/>
+                  <w:sz w:val="18"/>
+                  <w:szCs w:val="18"/>
+                  <w:lang w:val="en-IN"/>
+                </w:rPr>
+                <w:t>IncludeInCalculation</w:t>
+              </w:r>
+              <w:r>
+                <w:rPr>
+                  <w:b/>
+                  <w:bCs/>
+                  <w:sz w:val="16"/>
+                  <w:szCs w:val="16"/>
+                  <w:lang w:val="en-IN"/>
+                </w:rPr>
+                <w:t>:</w:t>
+              </w:r>
+              <w:r>
+                <w:rPr>
+                  <w:sz w:val="16"/>
+                  <w:szCs w:val="16"/>
+                  <w:lang w:val="en-IN"/>
+                </w:rPr>
+                <w:t xml:space="preserve"> Yes</w:t>
+              </w:r>
+            </w:ins>
+          </w:p>
+          <w:p>
+            <w:pPr>
+              <w:pStyle w:val="NoSpacing"/>
+              <w:rPr>
+                <w:ins w:id="94" w:author="nyadav.idmworks@outlook.com" w:date="2020-05-31T10:39:00Z"/>
+                <w:lang w:val="en-IN"/>
+              </w:rPr>
+            </w:pPr>
+          </w:p>
+          <w:p>
+            <w:pPr>
+              <w:pStyle w:val="NoSpacing"/>
+              <w:rPr>
+                <w:ins w:id="95" w:author="nyadav.idmworks@outlook.com" w:date="2020-05-31T10:39:00Z"/>
+                <w:lang w:val="en-IN"/>
+              </w:rPr>
+            </w:pPr>
+            <w:ins w:id="96" w:author="nyadav.idmworks@outlook.com" w:date="2020-05-31T10:39:00Z">
+              <w:r>
+                <w:rPr>
+                  <w:b/>
+                  <w:bCs/>
+                  <w:sz w:val="18"/>
+                  <w:szCs w:val="18"/>
+                  <w:lang w:val="en-IN"/>
+                </w:rPr>
+                <w:t>Notes</w:t>
+              </w:r>
+              <w:r>
+                <w:rPr>
+                  <w:b/>
+                  <w:bCs/>
+                  <w:sz w:val="18"/>
+                  <w:szCs w:val="18"/>
+                  <w:lang w:val="en-IN"/>
+                </w:rPr>
+                <w:t>:</w:t>
+              </w:r>
+              <w:r>
+                <w:rPr>
+                  <w:b/>
+                  <w:bCs/>
+                  <w:sz w:val="18"/>
+                  <w:szCs w:val="18"/>
+                  <w:lang w:val="en-IN"/>
+                </w:rPr>
+                <w:t xml:space="preserve"> For today’s date</w:t>
+              </w:r>
+            </w:ins>
+          </w:p>
+          <w:p>
+            <w:pPr>
+              <w:pStyle w:val="NoSpacing"/>
+              <w:rPr>
+                <w:ins w:id="97" w:author="nyadav.idmworks@outlook.com" w:date="2020-05-31T10:37:00Z"/>
+                <w:lang w:val="en-IN"/>
+              </w:rPr>
+              <w:pPrChange w:id="98" w:author="nyadav.idmworks@outlook.com" w:date="2020-05-31T10:39:00Z">
+                <w:pPr>
+                  <w:pStyle w:val="NoSpacing"/>
+                  <w:framePr w:hSpace="180" w:wrap="around" w:vAnchor="text" w:hAnchor="text" w:y="1"/>
+                  <w:suppressOverlap/>
+                </w:pPr>
+              </w:pPrChange>
+            </w:pPr>
+          </w:p>
+        </w:tc>
+      </w:tr>
+    </w:tbl>
+    <w:p>
+      <w:pPr>
+        <w:rPr>
+          <w:ins w:id="99" w:author="nyadav.idmworks@outlook.com" w:date="2020-05-31T10:37:00Z"/>
+          <w:lang w:val="en-IN"/>
+        </w:rPr>
+      </w:pPr>
+    </w:p>
+    <w:p>
+      <w:pPr>
+        <w:rPr>
+          <w:ins w:id="100" w:author="nyadav.idmworks@outlook.com" w:date="2020-05-31T10:37:00Z"/>
+          <w:lang w:val="en-IN"/>
+        </w:rPr>
+      </w:pPr>
+    </w:p>
+    <w:p>
+      <w:pPr>
+        <w:rPr>
+          <w:ins w:id="101" w:author="nyadav.idmworks@outlook.com" w:date="2020-05-31T10:37:00Z"/>
+          <w:lang w:val="en-IN"/>
+        </w:rPr>
+      </w:pPr>
+    </w:p>
+    <w:p>
+      <w:pPr>
+        <w:rPr>
+          <w:ins w:id="102" w:author="nyadav.idmworks@outlook.com" w:date="2020-05-31T10:37:00Z"/>
+          <w:lang w:val="en-IN"/>
+        </w:rPr>
+      </w:pPr>
+    </w:p>
+    <w:p>
+      <w:pPr>
+        <w:rPr>
+          <w:ins w:id="103" w:author="nyadav.idmworks@outlook.com" w:date="2020-05-31T10:37:00Z"/>
+          <w:lang w:val="en-IN"/>
+        </w:rPr>
+      </w:pPr>
+    </w:p>
+    <w:p>
+      <w:pPr>
+        <w:rPr>
+          <w:ins w:id="104" w:author="nyadav.idmworks@outlook.com" w:date="2020-05-31T10:37:00Z"/>
+          <w:lang w:val="en-IN"/>
+        </w:rPr>
+      </w:pPr>
+    </w:p>
+    <w:p>
+      <w:pPr>
+        <w:rPr>
+          <w:ins w:id="105" w:author="nyadav.idmworks@outlook.com" w:date="2020-05-31T10:37:00Z"/>
+          <w:lang w:val="en-IN"/>
+        </w:rPr>
+      </w:pPr>
+    </w:p>
+    <w:p>
+      <w:pPr>
+        <w:rPr>
+          <w:ins w:id="106" w:author="nyadav.idmworks@outlook.com" w:date="2020-05-31T10:37:00Z"/>
+          <w:lang w:val="en-IN"/>
+        </w:rPr>
+      </w:pPr>
+    </w:p>
+    <w:p>
+      <w:pPr>
+        <w:rPr>
+          <w:ins w:id="107" w:author="nyadav.idmworks@outlook.com" w:date="2020-05-31T10:37:00Z"/>
+          <w:lang w:val="en-IN"/>
+        </w:rPr>
+      </w:pPr>
+    </w:p>
+    <w:p>
+      <w:pPr>
+        <w:rPr>
+          <w:ins w:id="108" w:author="nyadav.idmworks@outlook.com" w:date="2020-05-31T10:37:00Z"/>
+          <w:lang w:val="en-IN"/>
+        </w:rPr>
+      </w:pPr>
+    </w:p>
+    <w:p>
+      <w:pPr>
+        <w:rPr>
+          <w:ins w:id="109" w:author="nyadav.idmworks@outlook.com" w:date="2020-05-31T10:37:00Z"/>
+          <w:lang w:val="en-IN"/>
+        </w:rPr>
+      </w:pPr>
+    </w:p>
+    <w:p>
+      <w:pPr>
+        <w:rPr>
+          <w:ins w:id="110" w:author="nyadav.idmworks@outlook.com" w:date="2020-05-31T10:37:00Z"/>
+          <w:lang w:val="en-IN"/>
+        </w:rPr>
+      </w:pPr>
+    </w:p>
+    <w:p>
+      <w:pPr>
+        <w:rPr>
+          <w:ins w:id="111" w:author="nyadav.idmworks@outlook.com" w:date="2020-05-31T10:37:00Z"/>
+          <w:lang w:val="en-IN"/>
+        </w:rPr>
+      </w:pPr>
+    </w:p>
+    <w:p>
+      <w:pPr>
+        <w:rPr>
+          <w:ins w:id="112" w:author="nyadav.idmworks@outlook.com" w:date="2020-05-31T10:37:00Z"/>
+          <w:lang w:val="en-IN"/>
+        </w:rPr>
+      </w:pPr>
+    </w:p>
+    <w:p>
+      <w:pPr>
+        <w:rPr>
+          <w:ins w:id="113" w:author="nyadav.idmworks@outlook.com" w:date="2020-05-31T10:37:00Z"/>
+          <w:lang w:val="en-IN"/>
+        </w:rPr>
+      </w:pPr>
+    </w:p>
+    <w:p>
+      <w:pPr>
+        <w:rPr>
+          <w:ins w:id="114" w:author="nyadav.idmworks@outlook.com" w:date="2020-05-31T10:37:00Z"/>
+          <w:lang w:val="en-IN"/>
+        </w:rPr>
+      </w:pPr>
+    </w:p>
+    <w:p>
+      <w:pPr>
+        <w:rPr>
+          <w:ins w:id="115" w:author="nyadav.idmworks@outlook.com" w:date="2020-05-31T10:37:00Z"/>
+          <w:lang w:val="en-IN"/>
+        </w:rPr>
+      </w:pPr>
+    </w:p>
+    <w:p>
+      <w:pPr>
+        <w:rPr>
+          <w:ins w:id="116" w:author="nyadav.idmworks@outlook.com" w:date="2020-05-31T10:37:00Z"/>
+          <w:lang w:val="en-IN"/>
+        </w:rPr>
+      </w:pPr>
+    </w:p>
+    <w:p>
+      <w:pPr>
+        <w:rPr>
+          <w:ins w:id="117" w:author="nyadav.idmworks@outlook.com" w:date="2020-05-31T10:37:00Z"/>
+          <w:lang w:val="en-IN"/>
+        </w:rPr>
+      </w:pPr>
+    </w:p>
+    <w:p>
+      <w:pPr>
+        <w:rPr>
+          <w:ins w:id="118" w:author="nyadav.idmworks@outlook.com" w:date="2020-05-31T10:37:00Z"/>
+          <w:lang w:val="en-IN"/>
+        </w:rPr>
+      </w:pPr>
+    </w:p>
+    <w:p>
+      <w:pPr>
+        <w:rPr>
+          <w:ins w:id="119" w:author="nyadav.idmworks@outlook.com" w:date="2020-05-31T10:37:00Z"/>
+          <w:lang w:val="en-IN"/>
+        </w:rPr>
+      </w:pPr>
+    </w:p>
+    <w:p>
+      <w:pPr>
+        <w:rPr>
+          <w:ins w:id="120" w:author="nyadav.idmworks@outlook.com" w:date="2020-05-31T10:37:00Z"/>
+          <w:lang w:val="en-IN"/>
+        </w:rPr>
+      </w:pPr>
+    </w:p>
+    <w:p>
+      <w:pPr>
+        <w:rPr>
+          <w:ins w:id="121" w:author="nyadav.idmworks@outlook.com" w:date="2020-05-31T10:37:00Z"/>
           <w:lang w:val="en-IN"/>
         </w:rPr>
       </w:pPr>
@@ -20759,6 +21813,7 @@
         <w:rPr>
           <w:lang w:val="en-IN"/>
         </w:rPr>
+        <w:lastRenderedPageBreak/>
         <w:t>“orgId” required</w:t>
       </w:r>
       <w:r>
@@ -20788,14 +21843,14 @@
           <w:lang w:val="en-IN"/>
         </w:rPr>
       </w:pPr>
-      <w:bookmarkStart w:id="55" w:name="_Ref39505862"/>
+      <w:bookmarkStart w:id="122" w:name="_Ref39505862"/>
       <w:r>
         <w:rPr>
           <w:lang w:val="en-IN"/>
         </w:rPr>
         <w:t>/customer/create</w:t>
       </w:r>
-      <w:bookmarkEnd w:id="55"/>
+      <w:bookmarkEnd w:id="122"/>
     </w:p>
     <w:p>
       <w:pPr>
@@ -21210,14 +22265,14 @@
           <w:lang w:val="en-IN"/>
         </w:rPr>
       </w:pPr>
-      <w:bookmarkStart w:id="56" w:name="_Ref39509543"/>
+      <w:bookmarkStart w:id="123" w:name="_Ref39509543"/>
       <w:r>
         <w:rPr>
           <w:lang w:val="en-IN"/>
         </w:rPr>
         <w:t>/accounting/createGeneralExpense</w:t>
       </w:r>
-      <w:bookmarkEnd w:id="56"/>
+      <w:bookmarkEnd w:id="123"/>
     </w:p>
     <w:p>
       <w:pPr>
@@ -21449,7 +22504,6 @@
               <w:rPr>
                 <w:lang w:val="en-IN"/>
               </w:rPr>
-              <w:lastRenderedPageBreak/>
               <w:t xml:space="preserve">  "orderAmount": 0,</w:t>
             </w:r>
           </w:p>
@@ -21524,7 +22578,6 @@
                 <w:bCs/>
                 <w:lang w:val="en-IN"/>
               </w:rPr>
-              <w:lastRenderedPageBreak/>
               <w:t xml:space="preserve">Do not pass (as you may not have): </w:t>
             </w:r>
           </w:p>
@@ -21653,14 +22706,14 @@
           <w:lang w:val="en-IN"/>
         </w:rPr>
       </w:pPr>
-      <w:bookmarkStart w:id="57" w:name="_Ref39509516"/>
+      <w:bookmarkStart w:id="124" w:name="_Ref39509516"/>
       <w:r>
         <w:rPr>
           <w:lang w:val="en-IN"/>
         </w:rPr>
         <w:t>/accounting/createPurchaseEntry</w:t>
       </w:r>
-      <w:bookmarkEnd w:id="57"/>
+      <w:bookmarkEnd w:id="124"/>
     </w:p>
     <w:tbl>
       <w:tblPr>
@@ -21750,6 +22803,7 @@
               <w:rPr>
                 <w:lang w:val="en-IN"/>
               </w:rPr>
+              <w:lastRenderedPageBreak/>
               <w:t xml:space="preserve">  "billNo": "string",</w:t>
             </w:r>
           </w:p>
@@ -21984,6 +23038,7 @@
                 <w:bCs/>
                 <w:lang w:val="en-IN"/>
               </w:rPr>
+              <w:lastRenderedPageBreak/>
               <w:t xml:space="preserve">Do not pass (as you may not have): </w:t>
             </w:r>
           </w:p>
@@ -21997,6 +23052,7 @@
               <w:rPr>
                 <w:lang w:val="en-IN"/>
               </w:rPr>
+              <w:lastRenderedPageBreak/>
               <w:t>“</w:t>
             </w:r>
             <w:r>
@@ -22156,14 +23212,14 @@
           <w:lang w:val="en-IN"/>
         </w:rPr>
       </w:pPr>
-      <w:bookmarkStart w:id="58" w:name="_Ref39509676"/>
+      <w:bookmarkStart w:id="125" w:name="_Ref39509676"/>
       <w:r>
         <w:rPr>
           <w:lang w:val="en-IN"/>
         </w:rPr>
         <w:t>/accounting/createInternalTransfer</w:t>
       </w:r>
-      <w:bookmarkEnd w:id="58"/>
+      <w:bookmarkEnd w:id="125"/>
     </w:p>
     <w:p>
       <w:pPr>
@@ -22717,15 +23773,14 @@
           <w:lang w:val="en-IN"/>
         </w:rPr>
       </w:pPr>
-      <w:bookmarkStart w:id="59" w:name="_Ref39509580"/>
+      <w:bookmarkStart w:id="126" w:name="_Ref39509580"/>
       <w:r>
         <w:rPr>
           <w:lang w:val="en-IN"/>
         </w:rPr>
-        <w:lastRenderedPageBreak/>
         <w:t>/accounting/createPaymentReceived</w:t>
       </w:r>
-      <w:bookmarkEnd w:id="59"/>
+      <w:bookmarkEnd w:id="126"/>
     </w:p>
     <w:p>
       <w:pPr>
@@ -22918,6 +23973,7 @@
               <w:rPr>
                 <w:lang w:val="en-IN"/>
               </w:rPr>
+              <w:lastRenderedPageBreak/>
               <w:t xml:space="preserve">  "toAccountID": 0,</w:t>
             </w:r>
           </w:p>
@@ -22966,6 +24022,7 @@
                 <w:bCs/>
                 <w:lang w:val="en-IN"/>
               </w:rPr>
+              <w:lastRenderedPageBreak/>
               <w:t xml:space="preserve">Do not pass (as you may not have): </w:t>
             </w:r>
           </w:p>
@@ -23224,14 +24281,14 @@
           <w:lang w:val="en-IN"/>
         </w:rPr>
       </w:pPr>
-      <w:bookmarkStart w:id="60" w:name="_Ref39509638"/>
+      <w:bookmarkStart w:id="127" w:name="_Ref39509638"/>
       <w:r>
         <w:rPr>
           <w:lang w:val="en-IN"/>
         </w:rPr>
         <w:t>/accounting/createPayToVendor</w:t>
       </w:r>
-      <w:bookmarkEnd w:id="60"/>
+      <w:bookmarkEnd w:id="127"/>
     </w:p>
     <w:p>
       <w:pPr>
@@ -23699,7 +24756,7 @@
           <w:lang w:val="en-IN"/>
         </w:rPr>
       </w:pPr>
-      <w:bookmarkStart w:id="61" w:name="_Ref39509614"/>
+      <w:bookmarkStart w:id="128" w:name="_Ref39509614"/>
     </w:p>
     <w:p>
       <w:pPr>
@@ -23718,7 +24775,7 @@
         </w:rPr>
         <w:t>/accounting/createSalesEntry</w:t>
       </w:r>
-      <w:bookmarkEnd w:id="61"/>
+      <w:bookmarkEnd w:id="128"/>
     </w:p>
     <w:p>
       <w:pPr>
@@ -23926,7 +24983,6 @@
               <w:rPr>
                 <w:lang w:val="en-IN"/>
               </w:rPr>
-              <w:lastRenderedPageBreak/>
               <w:t xml:space="preserve">  "orderAmount": 0,</w:t>
             </w:r>
           </w:p>
@@ -24014,7 +25070,6 @@
                 <w:bCs/>
                 <w:lang w:val="en-IN"/>
               </w:rPr>
-              <w:lastRenderedPageBreak/>
               <w:t xml:space="preserve">Do not pass (as you may not have): </w:t>
             </w:r>
           </w:p>
@@ -24185,14 +25240,14 @@
           <w:lang w:val="en-IN"/>
         </w:rPr>
       </w:pPr>
-      <w:bookmarkStart w:id="62" w:name="_Ref39509717"/>
+      <w:bookmarkStart w:id="129" w:name="_Ref39509717"/>
       <w:r>
         <w:rPr>
           <w:lang w:val="en-IN"/>
         </w:rPr>
         <w:t>/employee/createEmployee</w:t>
       </w:r>
-      <w:bookmarkEnd w:id="62"/>
+      <w:bookmarkEnd w:id="129"/>
     </w:p>
     <w:tbl>
       <w:tblPr>
@@ -24289,6 +25344,7 @@
               <w:rPr>
                 <w:lang w:val="en-IN"/>
               </w:rPr>
+              <w:lastRenderedPageBreak/>
               <w:t xml:space="preserve">  "currentAccountBalance": 0,</w:t>
             </w:r>
           </w:p>
@@ -24454,6 +25510,7 @@
                 <w:bCs/>
                 <w:lang w:val="en-IN"/>
               </w:rPr>
+              <w:lastRenderedPageBreak/>
               <w:t xml:space="preserve">Do not pass (as you may not have): </w:t>
             </w:r>
           </w:p>
@@ -24467,6 +25524,7 @@
               <w:rPr>
                 <w:lang w:val="en-IN"/>
               </w:rPr>
+              <w:lastRenderedPageBreak/>
               <w:t>“</w:t>
             </w:r>
             <w:r>
@@ -24655,29 +25713,29 @@
           <w:lang w:val="en-IN"/>
         </w:rPr>
       </w:pPr>
-      <w:bookmarkStart w:id="63" w:name="_Ref39509754"/>
+      <w:bookmarkStart w:id="130" w:name="_Ref39509754"/>
       <w:r>
         <w:rPr>
           <w:lang w:val="en-IN"/>
         </w:rPr>
         <w:t>/employee/</w:t>
       </w:r>
-      <w:commentRangeStart w:id="64"/>
+      <w:commentRangeStart w:id="131"/>
       <w:r>
         <w:rPr>
           <w:lang w:val="en-IN"/>
         </w:rPr>
         <w:t>createEmpSalary</w:t>
       </w:r>
-      <w:bookmarkEnd w:id="63"/>
-      <w:commentRangeEnd w:id="64"/>
+      <w:bookmarkEnd w:id="130"/>
+      <w:commentRangeEnd w:id="131"/>
       <w:r>
         <w:rPr>
           <w:rStyle w:val="CommentReference"/>
           <w:rFonts w:asciiTheme="minorHAnsi" w:eastAsiaTheme="minorHAnsi" w:hAnsiTheme="minorHAnsi" w:cstheme="minorBidi"/>
           <w:color w:val="auto"/>
         </w:rPr>
-        <w:commentReference w:id="64"/>
+        <w:commentReference w:id="131"/>
       </w:r>
     </w:p>
     <w:tbl>
@@ -25119,14 +26177,14 @@
           <w:lang w:val="en-IN"/>
         </w:rPr>
       </w:pPr>
-      <w:bookmarkStart w:id="65" w:name="_Ref39509775"/>
+      <w:bookmarkStart w:id="132" w:name="_Ref39509775"/>
       <w:r>
         <w:rPr>
           <w:lang w:val="en-IN"/>
         </w:rPr>
         <w:t>/employee/createEmpSalaryPayment</w:t>
       </w:r>
-      <w:bookmarkEnd w:id="65"/>
+      <w:bookmarkEnd w:id="132"/>
     </w:p>
     <w:tbl>
       <w:tblPr>
@@ -25217,7 +26275,6 @@
               <w:rPr>
                 <w:lang w:val="en-IN"/>
               </w:rPr>
-              <w:lastRenderedPageBreak/>
               <w:t xml:space="preserve">  "amount": 0,</w:t>
             </w:r>
           </w:p>
@@ -25357,7 +26414,6 @@
                 <w:bCs/>
                 <w:lang w:val="en-IN"/>
               </w:rPr>
-              <w:lastRenderedPageBreak/>
               <w:t xml:space="preserve">Do not pass (as you may not have): </w:t>
             </w:r>
           </w:p>
@@ -25530,6 +26586,7 @@
         <w:rPr>
           <w:lang w:val="en-IN"/>
         </w:rPr>
+        <w:lastRenderedPageBreak/>
         <w:t>/organization/createOrganization</w:t>
       </w:r>
     </w:p>
@@ -26252,7 +27309,7 @@
           <w:lang w:val="en-IN"/>
         </w:rPr>
       </w:pPr>
-      <w:bookmarkStart w:id="66" w:name="_Ref39957133"/>
+      <w:bookmarkStart w:id="133" w:name="_Ref39957133"/>
       <w:r>
         <w:rPr>
           <w:lang w:val="en-IN"/>
@@ -26277,7 +27334,7 @@
         </w:rPr>
         <w:t>getCities</w:t>
       </w:r>
-      <w:bookmarkEnd w:id="66"/>
+      <w:bookmarkEnd w:id="133"/>
     </w:p>
     <w:tbl>
       <w:tblPr>
@@ -26442,7 +27499,7 @@
           <w:lang w:val="en-IN"/>
         </w:rPr>
       </w:pPr>
-      <w:bookmarkStart w:id="67" w:name="_Ref39957140"/>
+      <w:bookmarkStart w:id="134" w:name="_Ref39957140"/>
       <w:r>
         <w:rPr>
           <w:lang w:val="en-IN"/>
@@ -26467,7 +27524,7 @@
         </w:rPr>
         <w:t>createCity</w:t>
       </w:r>
-      <w:bookmarkEnd w:id="67"/>
+      <w:bookmarkEnd w:id="134"/>
     </w:p>
     <w:tbl>
       <w:tblPr>
@@ -26575,7 +27632,6 @@
               <w:rPr>
                 <w:lang w:val="en-IN"/>
               </w:rPr>
-              <w:lastRenderedPageBreak/>
               <w:t>}</w:t>
             </w:r>
           </w:p>
@@ -26598,7 +27654,6 @@
                 <w:rFonts w:ascii="JetBrains Mono" w:hAnsi="JetBrains Mono"/>
                 <w:color w:val="080808"/>
               </w:rPr>
-              <w:lastRenderedPageBreak/>
               <w:t>Only send “name”</w:t>
             </w:r>
           </w:p>
@@ -26652,14 +27707,14 @@
           <w:lang w:val="en-IN"/>
         </w:rPr>
       </w:pPr>
-      <w:bookmarkStart w:id="68" w:name="_Ref39961693"/>
+      <w:bookmarkStart w:id="135" w:name="_Ref39961693"/>
       <w:r>
         <w:rPr>
           <w:lang w:val="en-IN"/>
         </w:rPr>
         <w:t>/uiList/getExpenseCategories</w:t>
       </w:r>
-      <w:bookmarkEnd w:id="68"/>
+      <w:bookmarkEnd w:id="135"/>
     </w:p>
     <w:p>
       <w:pPr>
@@ -26822,11 +27877,12 @@
           <w:lang w:val="en-IN"/>
         </w:rPr>
       </w:pPr>
-      <w:bookmarkStart w:id="69" w:name="_Ref39957601"/>
+      <w:bookmarkStart w:id="136" w:name="_Ref39957601"/>
       <w:r>
         <w:rPr>
           <w:lang w:val="en-IN"/>
         </w:rPr>
+        <w:lastRenderedPageBreak/>
         <w:t>d</w:t>
       </w:r>
       <w:r>
@@ -26835,7 +27891,7 @@
         </w:rPr>
         <w:t>elivery/createDelivery</w:t>
       </w:r>
-      <w:bookmarkEnd w:id="69"/>
+      <w:bookmarkEnd w:id="136"/>
     </w:p>
     <w:tbl>
       <w:tblPr>
@@ -26858,7 +27914,7 @@
                 <w:lang w:val="en-IN"/>
               </w:rPr>
             </w:pPr>
-            <w:commentRangeStart w:id="70"/>
+            <w:commentRangeStart w:id="137"/>
             <w:r>
               <w:rPr>
                 <w:b/>
@@ -26867,12 +27923,12 @@
               </w:rPr>
               <w:t>API</w:t>
             </w:r>
-            <w:commentRangeEnd w:id="70"/>
+            <w:commentRangeEnd w:id="137"/>
             <w:r>
               <w:rPr>
                 <w:rStyle w:val="CommentReference"/>
               </w:rPr>
-              <w:commentReference w:id="70"/>
+              <w:commentReference w:id="137"/>
             </w:r>
           </w:p>
         </w:tc>
@@ -26894,8 +27950,8 @@
               </w:rPr>
               <w:t xml:space="preserve">THE FIELDS NEED </w:t>
             </w:r>
-            <w:commentRangeStart w:id="71"/>
-            <w:commentRangeStart w:id="72"/>
+            <w:commentRangeStart w:id="138"/>
+            <w:commentRangeStart w:id="139"/>
             <w:r>
               <w:rPr>
                 <w:b/>
@@ -26904,19 +27960,19 @@
               </w:rPr>
               <w:t>CLARIFICATION</w:t>
             </w:r>
-            <w:commentRangeEnd w:id="71"/>
+            <w:commentRangeEnd w:id="138"/>
             <w:r>
               <w:rPr>
                 <w:rStyle w:val="CommentReference"/>
               </w:rPr>
-              <w:commentReference w:id="71"/>
-            </w:r>
-            <w:commentRangeEnd w:id="72"/>
+              <w:commentReference w:id="138"/>
+            </w:r>
+            <w:commentRangeEnd w:id="139"/>
             <w:r>
               <w:rPr>
                 <w:rStyle w:val="CommentReference"/>
               </w:rPr>
-              <w:commentReference w:id="72"/>
+              <w:commentReference w:id="139"/>
             </w:r>
           </w:p>
         </w:tc>
@@ -27401,7 +28457,7 @@
           <w:lang w:val="en-IN"/>
         </w:rPr>
       </w:pPr>
-      <w:bookmarkStart w:id="73" w:name="_Ref39957829"/>
+      <w:bookmarkStart w:id="140" w:name="_Ref39957829"/>
       <w:r>
         <w:rPr>
           <w:lang w:val="en-IN"/>
@@ -27414,22 +28470,22 @@
         </w:rPr>
         <w:t>ccounting/</w:t>
       </w:r>
-      <w:commentRangeStart w:id="74"/>
+      <w:commentRangeStart w:id="141"/>
       <w:r>
         <w:rPr>
           <w:lang w:val="en-IN"/>
         </w:rPr>
         <w:t>getAccountsByNickName</w:t>
       </w:r>
-      <w:bookmarkEnd w:id="73"/>
-      <w:commentRangeEnd w:id="74"/>
+      <w:bookmarkEnd w:id="140"/>
+      <w:commentRangeEnd w:id="141"/>
       <w:r>
         <w:rPr>
           <w:rStyle w:val="CommentReference"/>
           <w:rFonts w:asciiTheme="minorHAnsi" w:eastAsiaTheme="minorHAnsi" w:hAnsiTheme="minorHAnsi" w:cstheme="minorBidi"/>
           <w:color w:val="auto"/>
         </w:rPr>
-        <w:commentReference w:id="74"/>
+        <w:commentReference w:id="141"/>
       </w:r>
     </w:p>
     <w:p>
@@ -27483,7 +28539,7 @@
                 <w:lang w:val="en-IN"/>
               </w:rPr>
             </w:pPr>
-            <w:commentRangeStart w:id="75"/>
+            <w:commentRangeStart w:id="142"/>
             <w:r>
               <w:rPr>
                 <w:b/>
@@ -27492,12 +28548,12 @@
               </w:rPr>
               <w:t>API</w:t>
             </w:r>
-            <w:commentRangeEnd w:id="75"/>
+            <w:commentRangeEnd w:id="142"/>
             <w:r>
               <w:rPr>
                 <w:rStyle w:val="CommentReference"/>
               </w:rPr>
-              <w:commentReference w:id="75"/>
+              <w:commentReference w:id="142"/>
             </w:r>
           </w:p>
         </w:tc>
@@ -27519,8 +28575,8 @@
               </w:rPr>
               <w:t xml:space="preserve">THE FIELDS NEED </w:t>
             </w:r>
-            <w:commentRangeStart w:id="76"/>
-            <w:commentRangeStart w:id="77"/>
+            <w:commentRangeStart w:id="143"/>
+            <w:commentRangeStart w:id="144"/>
             <w:r>
               <w:rPr>
                 <w:b/>
@@ -27529,19 +28585,19 @@
               </w:rPr>
               <w:t>CLARIFICATION</w:t>
             </w:r>
-            <w:commentRangeEnd w:id="76"/>
+            <w:commentRangeEnd w:id="143"/>
             <w:r>
               <w:rPr>
                 <w:rStyle w:val="CommentReference"/>
               </w:rPr>
-              <w:commentReference w:id="76"/>
-            </w:r>
-            <w:commentRangeEnd w:id="77"/>
+              <w:commentReference w:id="143"/>
+            </w:r>
+            <w:commentRangeEnd w:id="144"/>
             <w:r>
               <w:rPr>
                 <w:rStyle w:val="CommentReference"/>
               </w:rPr>
-              <w:commentReference w:id="77"/>
+              <w:commentReference w:id="144"/>
             </w:r>
           </w:p>
         </w:tc>
@@ -27949,12 +29005,11 @@
           <w:lang w:val="en-IN"/>
         </w:rPr>
       </w:pPr>
-      <w:bookmarkStart w:id="78" w:name="_Ref39961415"/>
+      <w:bookmarkStart w:id="145" w:name="_Ref39961415"/>
       <w:r>
         <w:rPr>
           <w:lang w:val="en-IN"/>
         </w:rPr>
-        <w:lastRenderedPageBreak/>
         <w:t>a</w:t>
       </w:r>
       <w:r>
@@ -27969,7 +29024,7 @@
         </w:rPr>
         <w:t xml:space="preserve"> /searchExpenseByToPartyName</w:t>
       </w:r>
-      <w:bookmarkEnd w:id="78"/>
+      <w:bookmarkEnd w:id="145"/>
     </w:p>
     <w:tbl>
       <w:tblPr>
@@ -27992,7 +29047,7 @@
                 <w:lang w:val="en-IN"/>
               </w:rPr>
             </w:pPr>
-            <w:commentRangeStart w:id="79"/>
+            <w:commentRangeStart w:id="146"/>
             <w:r>
               <w:rPr>
                 <w:b/>
@@ -28001,12 +29056,12 @@
               </w:rPr>
               <w:t>API</w:t>
             </w:r>
-            <w:commentRangeEnd w:id="79"/>
+            <w:commentRangeEnd w:id="146"/>
             <w:r>
               <w:rPr>
                 <w:rStyle w:val="CommentReference"/>
               </w:rPr>
-              <w:commentReference w:id="79"/>
+              <w:commentReference w:id="146"/>
             </w:r>
           </w:p>
         </w:tc>
@@ -28028,8 +29083,8 @@
               </w:rPr>
               <w:t xml:space="preserve">THE FIELDS NEED </w:t>
             </w:r>
-            <w:commentRangeStart w:id="80"/>
-            <w:commentRangeStart w:id="81"/>
+            <w:commentRangeStart w:id="147"/>
+            <w:commentRangeStart w:id="148"/>
             <w:r>
               <w:rPr>
                 <w:b/>
@@ -28038,19 +29093,19 @@
               </w:rPr>
               <w:t>CLARIFICATION</w:t>
             </w:r>
-            <w:commentRangeEnd w:id="80"/>
+            <w:commentRangeEnd w:id="147"/>
             <w:r>
               <w:rPr>
                 <w:rStyle w:val="CommentReference"/>
               </w:rPr>
-              <w:commentReference w:id="80"/>
-            </w:r>
-            <w:commentRangeEnd w:id="81"/>
+              <w:commentReference w:id="147"/>
+            </w:r>
+            <w:commentRangeEnd w:id="148"/>
             <w:r>
               <w:rPr>
                 <w:rStyle w:val="CommentReference"/>
               </w:rPr>
-              <w:commentReference w:id="81"/>
+              <w:commentReference w:id="148"/>
             </w:r>
           </w:p>
         </w:tc>
@@ -28245,14 +29300,15 @@
           <w:lang w:val="en-IN"/>
         </w:rPr>
       </w:pPr>
-      <w:bookmarkStart w:id="82" w:name="_Ref39961889"/>
+      <w:bookmarkStart w:id="149" w:name="_Ref39961889"/>
       <w:r>
         <w:rPr>
           <w:lang w:val="en-IN"/>
         </w:rPr>
+        <w:lastRenderedPageBreak/>
         <w:t>employee/getEmployeeListByName</w:t>
       </w:r>
-      <w:bookmarkEnd w:id="82"/>
+      <w:bookmarkEnd w:id="149"/>
     </w:p>
     <w:tbl>
       <w:tblPr>
@@ -28275,7 +29331,7 @@
                 <w:lang w:val="en-IN"/>
               </w:rPr>
             </w:pPr>
-            <w:commentRangeStart w:id="83"/>
+            <w:commentRangeStart w:id="150"/>
             <w:r>
               <w:rPr>
                 <w:b/>
@@ -28284,12 +29340,12 @@
               </w:rPr>
               <w:t>API</w:t>
             </w:r>
-            <w:commentRangeEnd w:id="83"/>
+            <w:commentRangeEnd w:id="150"/>
             <w:r>
               <w:rPr>
                 <w:rStyle w:val="CommentReference"/>
               </w:rPr>
-              <w:commentReference w:id="83"/>
+              <w:commentReference w:id="150"/>
             </w:r>
           </w:p>
         </w:tc>
@@ -28311,8 +29367,8 @@
               </w:rPr>
               <w:t xml:space="preserve">THE FIELDS NEED </w:t>
             </w:r>
-            <w:commentRangeStart w:id="84"/>
-            <w:commentRangeStart w:id="85"/>
+            <w:commentRangeStart w:id="151"/>
+            <w:commentRangeStart w:id="152"/>
             <w:r>
               <w:rPr>
                 <w:b/>
@@ -28321,19 +29377,19 @@
               </w:rPr>
               <w:t>CLARIFICATION</w:t>
             </w:r>
-            <w:commentRangeEnd w:id="84"/>
+            <w:commentRangeEnd w:id="151"/>
             <w:r>
               <w:rPr>
                 <w:rStyle w:val="CommentReference"/>
               </w:rPr>
-              <w:commentReference w:id="84"/>
-            </w:r>
-            <w:commentRangeEnd w:id="85"/>
+              <w:commentReference w:id="151"/>
+            </w:r>
+            <w:commentRangeEnd w:id="152"/>
             <w:r>
               <w:rPr>
                 <w:rStyle w:val="CommentReference"/>
               </w:rPr>
-              <w:commentReference w:id="85"/>
+              <w:commentReference w:id="152"/>
             </w:r>
           </w:p>
         </w:tc>
@@ -28805,7 +29861,7 @@
                 <w:lang w:val="en-IN"/>
               </w:rPr>
             </w:pPr>
-            <w:commentRangeStart w:id="86"/>
+            <w:commentRangeStart w:id="153"/>
             <w:r>
               <w:rPr>
                 <w:b/>
@@ -28814,12 +29870,12 @@
               </w:rPr>
               <w:t>API</w:t>
             </w:r>
-            <w:commentRangeEnd w:id="86"/>
+            <w:commentRangeEnd w:id="153"/>
             <w:r>
               <w:rPr>
                 <w:rStyle w:val="CommentReference"/>
               </w:rPr>
-              <w:commentReference w:id="86"/>
+              <w:commentReference w:id="153"/>
             </w:r>
           </w:p>
         </w:tc>
@@ -28841,8 +29897,8 @@
               </w:rPr>
               <w:t xml:space="preserve">THE FIELDS NEED </w:t>
             </w:r>
-            <w:commentRangeStart w:id="87"/>
-            <w:commentRangeStart w:id="88"/>
+            <w:commentRangeStart w:id="154"/>
+            <w:commentRangeStart w:id="155"/>
             <w:r>
               <w:rPr>
                 <w:b/>
@@ -28851,19 +29907,19 @@
               </w:rPr>
               <w:t>CLARIFICATION</w:t>
             </w:r>
-            <w:commentRangeEnd w:id="87"/>
+            <w:commentRangeEnd w:id="154"/>
             <w:r>
               <w:rPr>
                 <w:rStyle w:val="CommentReference"/>
               </w:rPr>
-              <w:commentReference w:id="87"/>
-            </w:r>
-            <w:commentRangeEnd w:id="88"/>
+              <w:commentReference w:id="154"/>
+            </w:r>
+            <w:commentRangeEnd w:id="155"/>
             <w:r>
               <w:rPr>
                 <w:rStyle w:val="CommentReference"/>
               </w:rPr>
-              <w:commentReference w:id="88"/>
+              <w:commentReference w:id="155"/>
             </w:r>
           </w:p>
         </w:tc>
@@ -29000,7 +30056,7 @@
                 <w:lang w:val="en-IN"/>
               </w:rPr>
             </w:pPr>
-            <w:commentRangeStart w:id="89"/>
+            <w:commentRangeStart w:id="156"/>
             <w:r>
               <w:rPr>
                 <w:b/>
@@ -29009,12 +30065,12 @@
               </w:rPr>
               <w:t>API</w:t>
             </w:r>
-            <w:commentRangeEnd w:id="89"/>
+            <w:commentRangeEnd w:id="156"/>
             <w:r>
               <w:rPr>
                 <w:rStyle w:val="CommentReference"/>
               </w:rPr>
-              <w:commentReference w:id="89"/>
+              <w:commentReference w:id="156"/>
             </w:r>
           </w:p>
         </w:tc>
@@ -29036,8 +30092,8 @@
               </w:rPr>
               <w:t xml:space="preserve">THE FIELDS NEED </w:t>
             </w:r>
-            <w:commentRangeStart w:id="90"/>
-            <w:commentRangeStart w:id="91"/>
+            <w:commentRangeStart w:id="157"/>
+            <w:commentRangeStart w:id="158"/>
             <w:r>
               <w:rPr>
                 <w:b/>
@@ -29046,19 +30102,19 @@
               </w:rPr>
               <w:t>CLARIFICATION</w:t>
             </w:r>
-            <w:commentRangeEnd w:id="90"/>
+            <w:commentRangeEnd w:id="157"/>
             <w:r>
               <w:rPr>
                 <w:rStyle w:val="CommentReference"/>
               </w:rPr>
-              <w:commentReference w:id="90"/>
-            </w:r>
-            <w:commentRangeEnd w:id="91"/>
+              <w:commentReference w:id="157"/>
+            </w:r>
+            <w:commentRangeEnd w:id="158"/>
             <w:r>
               <w:rPr>
                 <w:rStyle w:val="CommentReference"/>
               </w:rPr>
-              <w:commentReference w:id="91"/>
+              <w:commentReference w:id="158"/>
             </w:r>
           </w:p>
         </w:tc>
@@ -29215,7 +30271,7 @@
                 <w:lang w:val="en-IN"/>
               </w:rPr>
             </w:pPr>
-            <w:commentRangeStart w:id="92"/>
+            <w:commentRangeStart w:id="159"/>
             <w:r>
               <w:rPr>
                 <w:b/>
@@ -29224,12 +30280,12 @@
               </w:rPr>
               <w:t>API</w:t>
             </w:r>
-            <w:commentRangeEnd w:id="92"/>
+            <w:commentRangeEnd w:id="159"/>
             <w:r>
               <w:rPr>
                 <w:rStyle w:val="CommentReference"/>
               </w:rPr>
-              <w:commentReference w:id="92"/>
+              <w:commentReference w:id="159"/>
             </w:r>
           </w:p>
         </w:tc>
@@ -29251,8 +30307,8 @@
               </w:rPr>
               <w:t xml:space="preserve">THE FIELDS NEED </w:t>
             </w:r>
-            <w:commentRangeStart w:id="93"/>
-            <w:commentRangeStart w:id="94"/>
+            <w:commentRangeStart w:id="160"/>
+            <w:commentRangeStart w:id="161"/>
             <w:r>
               <w:rPr>
                 <w:b/>
@@ -29261,19 +30317,19 @@
               </w:rPr>
               <w:t>CLARIFICATION</w:t>
             </w:r>
-            <w:commentRangeEnd w:id="93"/>
+            <w:commentRangeEnd w:id="160"/>
             <w:r>
               <w:rPr>
                 <w:rStyle w:val="CommentReference"/>
               </w:rPr>
-              <w:commentReference w:id="93"/>
-            </w:r>
-            <w:commentRangeEnd w:id="94"/>
+              <w:commentReference w:id="160"/>
+            </w:r>
+            <w:commentRangeEnd w:id="161"/>
             <w:r>
               <w:rPr>
                 <w:rStyle w:val="CommentReference"/>
               </w:rPr>
-              <w:commentReference w:id="94"/>
+              <w:commentReference w:id="161"/>
             </w:r>
           </w:p>
         </w:tc>
@@ -29370,7 +30426,94 @@
           <w:lang w:val="en-IN"/>
         </w:rPr>
       </w:pPr>
-      <w:bookmarkStart w:id="95" w:name="_Ref40299588"/>
+      <w:bookmarkStart w:id="162" w:name="_Ref40299588"/>
+      <w:r>
+        <w:rPr>
+          <w:lang w:val="en-IN"/>
+        </w:rPr>
+        <w:t>/</w:t>
+      </w:r>
+      <w:r>
+        <w:rPr>
+          <w:lang w:val="en-IN"/>
+        </w:rPr>
+        <w:t>Delivery/listDeliveriesPaged</w:t>
+      </w:r>
+      <w:bookmarkEnd w:id="162"/>
+    </w:p>
+    <w:p>
+      <w:pPr>
+        <w:rPr>
+          <w:lang w:val="en-IN"/>
+        </w:rPr>
+      </w:pPr>
+    </w:p>
+    <w:p>
+      <w:pPr>
+        <w:pStyle w:val="Heading2"/>
+        <w:rPr>
+          <w:lang w:val="en-IN"/>
+        </w:rPr>
+      </w:pPr>
+      <w:bookmarkStart w:id="163" w:name="_Ref40564996"/>
+      <w:r>
+        <w:rPr>
+          <w:lang w:val="en-IN"/>
+        </w:rPr>
+        <w:t>/accounting</w:t>
+      </w:r>
+      <w:r>
+        <w:rPr>
+          <w:lang w:val="en-IN"/>
+        </w:rPr>
+        <w:t>/</w:t>
+      </w:r>
+      <w:r>
+        <w:rPr>
+          <w:lang w:val="en-IN"/>
+        </w:rPr>
+        <w:t>listPurchasesPaged</w:t>
+      </w:r>
+      <w:bookmarkEnd w:id="163"/>
+    </w:p>
+    <w:p>
+      <w:pPr>
+        <w:rPr>
+          <w:lang w:val="en-IN"/>
+        </w:rPr>
+      </w:pPr>
+    </w:p>
+    <w:p>
+      <w:pPr>
+        <w:pStyle w:val="Heading2"/>
+        <w:rPr>
+          <w:lang w:val="en-IN"/>
+        </w:rPr>
+      </w:pPr>
+      <w:bookmarkStart w:id="164" w:name="_Ref40566125"/>
+      <w:r>
+        <w:rPr>
+          <w:lang w:val="en-IN"/>
+        </w:rPr>
+        <w:t>/accounting/listExpensesPaged</w:t>
+      </w:r>
+      <w:bookmarkEnd w:id="164"/>
+    </w:p>
+    <w:p>
+      <w:pPr>
+        <w:rPr>
+          <w:lang w:val="en-IN"/>
+        </w:rPr>
+      </w:pPr>
+    </w:p>
+    <w:p>
+      <w:pPr>
+        <w:pStyle w:val="Heading2"/>
+        <w:rPr>
+          <w:lang w:val="en-IN"/>
+        </w:rPr>
+      </w:pPr>
+      <w:bookmarkStart w:id="165" w:name="_Ref40638273"/>
       <w:r>
         <w:rPr>
           <w:lang w:val="en-IN"/>
@@ -29382,102 +30525,15 @@
         <w:rPr>
           <w:lang w:val="en-IN"/>
         </w:rPr>
-        <w:t>Delivery/listDeliveriesPaged</w:t>
-      </w:r>
-      <w:bookmarkEnd w:id="95"/>
-    </w:p>
-    <w:p>
-      <w:pPr>
-        <w:rPr>
-          <w:lang w:val="en-IN"/>
-        </w:rPr>
-      </w:pPr>
-    </w:p>
-    <w:p>
-      <w:pPr>
-        <w:pStyle w:val="Heading2"/>
-        <w:rPr>
-          <w:lang w:val="en-IN"/>
-        </w:rPr>
-      </w:pPr>
-      <w:bookmarkStart w:id="96" w:name="_Ref40564996"/>
-      <w:r>
-        <w:rPr>
-          <w:lang w:val="en-IN"/>
-        </w:rPr>
-        <w:t>/accounting</w:t>
-      </w:r>
-      <w:r>
-        <w:rPr>
-          <w:lang w:val="en-IN"/>
-        </w:rPr>
-        <w:t>/</w:t>
-      </w:r>
-      <w:r>
-        <w:rPr>
-          <w:lang w:val="en-IN"/>
-        </w:rPr>
-        <w:t>listPurchasesPaged</w:t>
-      </w:r>
-      <w:bookmarkEnd w:id="96"/>
-    </w:p>
-    <w:p>
-      <w:pPr>
-        <w:rPr>
-          <w:lang w:val="en-IN"/>
-        </w:rPr>
-      </w:pPr>
-    </w:p>
-    <w:p>
-      <w:pPr>
-        <w:pStyle w:val="Heading2"/>
-        <w:rPr>
-          <w:lang w:val="en-IN"/>
-        </w:rPr>
-      </w:pPr>
-      <w:bookmarkStart w:id="97" w:name="_Ref40566125"/>
-      <w:r>
-        <w:rPr>
-          <w:lang w:val="en-IN"/>
-        </w:rPr>
-        <w:t>/accounting/listExpensesPaged</w:t>
-      </w:r>
-      <w:bookmarkEnd w:id="97"/>
-    </w:p>
-    <w:p>
-      <w:pPr>
-        <w:rPr>
-          <w:lang w:val="en-IN"/>
-        </w:rPr>
-      </w:pPr>
-    </w:p>
-    <w:p>
-      <w:pPr>
-        <w:pStyle w:val="Heading2"/>
-        <w:rPr>
-          <w:lang w:val="en-IN"/>
-        </w:rPr>
-      </w:pPr>
-      <w:bookmarkStart w:id="98" w:name="_Ref40638273"/>
-      <w:r>
-        <w:rPr>
-          <w:lang w:val="en-IN"/>
-        </w:rPr>
-        <w:t>/</w:t>
-      </w:r>
-      <w:r>
-        <w:rPr>
-          <w:lang w:val="en-IN"/>
-        </w:rPr>
         <w:t>employee/listEmployeesWithBalancePaged</w:t>
       </w:r>
-      <w:bookmarkEnd w:id="98"/>
+      <w:bookmarkEnd w:id="165"/>
     </w:p>
     <w:p>
       <w:pPr>
         <w:pStyle w:val="Heading2"/>
         <w:rPr>
-          <w:del w:id="99" w:author="nyadav.idmworks@outlook.com" w:date="2020-05-23T18:26:00Z"/>
+          <w:del w:id="166" w:author="nyadav.idmworks@outlook.com" w:date="2020-05-23T18:26:00Z"/>
           <w:lang w:val="en-IN"/>
         </w:rPr>
       </w:pPr>
@@ -29489,7 +30545,7 @@
           <w:lang w:val="en-IN"/>
         </w:rPr>
       </w:pPr>
-      <w:bookmarkStart w:id="100" w:name="_Ref40640625"/>
+      <w:bookmarkStart w:id="167" w:name="_Ref40640625"/>
       <w:r>
         <w:rPr>
           <w:lang w:val="en-IN"/>
@@ -29502,12 +30558,12 @@
         </w:rPr>
         <w:t>/listEmpSalariesPaged</w:t>
       </w:r>
-      <w:bookmarkEnd w:id="100"/>
-    </w:p>
-    <w:p>
-      <w:pPr>
-        <w:rPr>
-          <w:ins w:id="101" w:author="nyadav.idmworks@outlook.com" w:date="2020-05-23T23:12:00Z"/>
+      <w:bookmarkEnd w:id="167"/>
+    </w:p>
+    <w:p>
+      <w:pPr>
+        <w:rPr>
+          <w:ins w:id="168" w:author="nyadav.idmworks@outlook.com" w:date="2020-05-23T23:12:00Z"/>
           <w:lang w:val="en-IN"/>
         </w:rPr>
       </w:pPr>
@@ -29516,16 +30572,16 @@
       <w:pPr>
         <w:pStyle w:val="Heading2"/>
         <w:rPr>
-          <w:ins w:id="102" w:author="nyadav.idmworks@outlook.com" w:date="2020-05-24T21:37:00Z"/>
-          <w:lang w:val="en-IN"/>
-        </w:rPr>
-      </w:pPr>
-      <w:bookmarkStart w:id="103" w:name="_Ref41168015"/>
-      <w:ins w:id="104" w:author="nyadav.idmworks@outlook.com" w:date="2020-05-23T23:12:00Z">
+          <w:ins w:id="169" w:author="nyadav.idmworks@outlook.com" w:date="2020-05-24T21:37:00Z"/>
+          <w:lang w:val="en-IN"/>
+        </w:rPr>
+      </w:pPr>
+      <w:bookmarkStart w:id="170" w:name="_Ref41168015"/>
+      <w:ins w:id="171" w:author="nyadav.idmworks@outlook.com" w:date="2020-05-23T23:12:00Z">
         <w:r>
           <w:rPr>
             <w:lang w:val="en-IN"/>
-            <w:rPrChange w:id="105" w:author="nyadav.idmworks@outlook.com" w:date="2020-05-23T23:12:00Z">
+            <w:rPrChange w:id="172" w:author="nyadav.idmworks@outlook.com" w:date="2020-05-23T23:12:00Z">
               <w:rPr>
                 <w:rFonts w:ascii="JetBrains Mono" w:eastAsia="Times New Roman" w:hAnsi="JetBrains Mono" w:cs="Courier New"/>
                 <w:color w:val="067D17"/>
@@ -29537,12 +30593,12 @@
           <w:t>/customer/listCustomerANDVendorWithBalancePaged</w:t>
         </w:r>
       </w:ins>
-      <w:bookmarkEnd w:id="103"/>
-    </w:p>
-    <w:p>
-      <w:pPr>
-        <w:rPr>
-          <w:ins w:id="106" w:author="nyadav.idmworks@outlook.com" w:date="2020-05-24T21:37:00Z"/>
+      <w:bookmarkEnd w:id="170"/>
+    </w:p>
+    <w:p>
+      <w:pPr>
+        <w:rPr>
+          <w:ins w:id="173" w:author="nyadav.idmworks@outlook.com" w:date="2020-05-24T21:37:00Z"/>
           <w:lang w:val="en-IN"/>
         </w:rPr>
       </w:pPr>
@@ -29551,11 +30607,11 @@
       <w:pPr>
         <w:pStyle w:val="Heading2"/>
         <w:rPr>
-          <w:ins w:id="107" w:author="nyadav.idmworks@outlook.com" w:date="2020-05-24T21:37:00Z"/>
-          <w:lang w:val="en-IN"/>
-          <w:rPrChange w:id="108" w:author="nyadav.idmworks@outlook.com" w:date="2020-05-24T21:38:00Z">
+          <w:ins w:id="174" w:author="nyadav.idmworks@outlook.com" w:date="2020-05-24T21:37:00Z"/>
+          <w:lang w:val="en-IN"/>
+          <w:rPrChange w:id="175" w:author="nyadav.idmworks@outlook.com" w:date="2020-05-24T21:38:00Z">
             <w:rPr>
-              <w:ins w:id="109" w:author="nyadav.idmworks@outlook.com" w:date="2020-05-24T21:37:00Z"/>
+              <w:ins w:id="176" w:author="nyadav.idmworks@outlook.com" w:date="2020-05-24T21:37:00Z"/>
               <w:rFonts w:ascii="JetBrains Mono" w:eastAsia="Times New Roman" w:hAnsi="JetBrains Mono" w:cs="Courier New"/>
               <w:color w:val="080808"/>
               <w:sz w:val="20"/>
@@ -29563,7 +30619,7 @@
             </w:rPr>
           </w:rPrChange>
         </w:rPr>
-        <w:pPrChange w:id="110" w:author="nyadav.idmworks@outlook.com" w:date="2020-05-24T21:38:00Z">
+        <w:pPrChange w:id="177" w:author="nyadav.idmworks@outlook.com" w:date="2020-05-24T21:38:00Z">
           <w:pPr>
             <w:shd w:val="clear" w:color="auto" w:fill="FFFFFF"/>
             <w:tabs>
@@ -29588,12 +30644,12 @@
           </w:pPr>
         </w:pPrChange>
       </w:pPr>
-      <w:bookmarkStart w:id="111" w:name="_Ref41248744"/>
-      <w:ins w:id="112" w:author="nyadav.idmworks@outlook.com" w:date="2020-05-24T21:37:00Z">
+      <w:bookmarkStart w:id="178" w:name="_Ref41248744"/>
+      <w:ins w:id="179" w:author="nyadav.idmworks@outlook.com" w:date="2020-05-24T21:37:00Z">
         <w:r>
           <w:rPr>
             <w:lang w:val="en-IN"/>
-            <w:rPrChange w:id="113" w:author="nyadav.idmworks@outlook.com" w:date="2020-05-24T21:38:00Z">
+            <w:rPrChange w:id="180" w:author="nyadav.idmworks@outlook.com" w:date="2020-05-24T21:38:00Z">
               <w:rPr>
                 <w:rFonts w:ascii="JetBrains Mono" w:eastAsia="Times New Roman" w:hAnsi="JetBrains Mono" w:cs="Courier New"/>
                 <w:color w:val="067D17"/>
@@ -29604,7 +30660,7 @@
           </w:rPr>
           <w:t>/accounting/createRetailSale</w:t>
         </w:r>
-        <w:bookmarkEnd w:id="111"/>
+        <w:bookmarkEnd w:id="178"/>
       </w:ins>
     </w:p>
     <w:tbl>
@@ -29619,7 +30675,7 @@
       </w:tblGrid>
       <w:tr>
         <w:trPr>
-          <w:ins w:id="114" w:author="nyadav.idmworks@outlook.com" w:date="2020-05-24T21:39:00Z"/>
+          <w:ins w:id="181" w:author="nyadav.idmworks@outlook.com" w:date="2020-05-24T21:39:00Z"/>
         </w:trPr>
         <w:tc>
           <w:tcPr>
@@ -29628,25 +30684,25 @@
           <w:p>
             <w:pPr>
               <w:rPr>
-                <w:ins w:id="115" w:author="nyadav.idmworks@outlook.com" w:date="2020-05-24T21:39:00Z"/>
-                <w:b/>
-                <w:bCs/>
-                <w:lang w:val="en-IN"/>
-                <w:rPrChange w:id="116" w:author="nyadav.idmworks@outlook.com" w:date="2020-05-24T21:46:00Z">
+                <w:ins w:id="182" w:author="nyadav.idmworks@outlook.com" w:date="2020-05-24T21:39:00Z"/>
+                <w:b/>
+                <w:bCs/>
+                <w:lang w:val="en-IN"/>
+                <w:rPrChange w:id="183" w:author="nyadav.idmworks@outlook.com" w:date="2020-05-24T21:46:00Z">
                   <w:rPr>
-                    <w:ins w:id="117" w:author="nyadav.idmworks@outlook.com" w:date="2020-05-24T21:39:00Z"/>
+                    <w:ins w:id="184" w:author="nyadav.idmworks@outlook.com" w:date="2020-05-24T21:39:00Z"/>
                     <w:lang w:val="en-IN"/>
                   </w:rPr>
                 </w:rPrChange>
               </w:rPr>
             </w:pPr>
-            <w:ins w:id="118" w:author="nyadav.idmworks@outlook.com" w:date="2020-05-24T21:46:00Z">
+            <w:ins w:id="185" w:author="nyadav.idmworks@outlook.com" w:date="2020-05-24T21:46:00Z">
               <w:r>
                 <w:rPr>
                   <w:b/>
                   <w:bCs/>
                   <w:lang w:val="en-IN"/>
-                  <w:rPrChange w:id="119" w:author="nyadav.idmworks@outlook.com" w:date="2020-05-24T21:46:00Z">
+                  <w:rPrChange w:id="186" w:author="nyadav.idmworks@outlook.com" w:date="2020-05-24T21:46:00Z">
                     <w:rPr>
                       <w:lang w:val="en-IN"/>
                     </w:rPr>
@@ -29664,25 +30720,25 @@
           <w:p>
             <w:pPr>
               <w:rPr>
-                <w:ins w:id="120" w:author="nyadav.idmworks@outlook.com" w:date="2020-05-24T21:39:00Z"/>
-                <w:b/>
-                <w:bCs/>
-                <w:lang w:val="en-IN"/>
-                <w:rPrChange w:id="121" w:author="nyadav.idmworks@outlook.com" w:date="2020-05-24T21:46:00Z">
+                <w:ins w:id="187" w:author="nyadav.idmworks@outlook.com" w:date="2020-05-24T21:39:00Z"/>
+                <w:b/>
+                <w:bCs/>
+                <w:lang w:val="en-IN"/>
+                <w:rPrChange w:id="188" w:author="nyadav.idmworks@outlook.com" w:date="2020-05-24T21:46:00Z">
                   <w:rPr>
-                    <w:ins w:id="122" w:author="nyadav.idmworks@outlook.com" w:date="2020-05-24T21:39:00Z"/>
+                    <w:ins w:id="189" w:author="nyadav.idmworks@outlook.com" w:date="2020-05-24T21:39:00Z"/>
                     <w:lang w:val="en-IN"/>
                   </w:rPr>
                 </w:rPrChange>
               </w:rPr>
             </w:pPr>
-            <w:ins w:id="123" w:author="nyadav.idmworks@outlook.com" w:date="2020-05-24T21:46:00Z">
+            <w:ins w:id="190" w:author="nyadav.idmworks@outlook.com" w:date="2020-05-24T21:46:00Z">
               <w:r>
                 <w:rPr>
                   <w:b/>
                   <w:bCs/>
                   <w:lang w:val="en-IN"/>
-                  <w:rPrChange w:id="124" w:author="nyadav.idmworks@outlook.com" w:date="2020-05-24T21:46:00Z">
+                  <w:rPrChange w:id="191" w:author="nyadav.idmworks@outlook.com" w:date="2020-05-24T21:46:00Z">
                     <w:rPr>
                       <w:lang w:val="en-IN"/>
                     </w:rPr>
@@ -29696,7 +30752,7 @@
       </w:tr>
       <w:tr>
         <w:trPr>
-          <w:ins w:id="125" w:author="nyadav.idmworks@outlook.com" w:date="2020-05-24T21:39:00Z"/>
+          <w:ins w:id="192" w:author="nyadav.idmworks@outlook.com" w:date="2020-05-24T21:39:00Z"/>
         </w:trPr>
         <w:tc>
           <w:tcPr>
@@ -29705,24 +30761,16 @@
           <w:p>
             <w:pPr>
               <w:rPr>
-                <w:ins w:id="126" w:author="nyadav.idmworks@outlook.com" w:date="2020-05-24T21:39:00Z"/>
-                <w:lang w:val="en-IN"/>
-              </w:rPr>
-            </w:pPr>
-            <w:ins w:id="127" w:author="nyadav.idmworks@outlook.com" w:date="2020-05-24T21:46:00Z">
+                <w:ins w:id="193" w:author="nyadav.idmworks@outlook.com" w:date="2020-05-24T21:39:00Z"/>
+                <w:lang w:val="en-IN"/>
+              </w:rPr>
+            </w:pPr>
+            <w:ins w:id="194" w:author="nyadav.idmworks@outlook.com" w:date="2020-05-24T21:46:00Z">
               <w:r>
                 <w:rPr>
                   <w:lang w:val="en-IN"/>
                 </w:rPr>
-                <w:t xml:space="preserve">JSON : Please see on </w:t>
-              </w:r>
-              <w:bookmarkStart w:id="128" w:name="_GoBack"/>
-              <w:bookmarkEnd w:id="128"/>
-              <w:r>
-                <w:rPr>
-                  <w:lang w:val="en-IN"/>
-                </w:rPr>
-                <w:t>the swagger</w:t>
+                <w:t>JSON : Please see on the swagger</w:t>
               </w:r>
             </w:ins>
           </w:p>
@@ -29734,11 +30782,11 @@
           <w:p>
             <w:pPr>
               <w:rPr>
-                <w:ins w:id="129" w:author="nyadav.idmworks@outlook.com" w:date="2020-05-24T21:46:00Z"/>
-                <w:lang w:val="en-IN"/>
-              </w:rPr>
-            </w:pPr>
-            <w:ins w:id="130" w:author="nyadav.idmworks@outlook.com" w:date="2020-05-24T21:45:00Z">
+                <w:ins w:id="195" w:author="nyadav.idmworks@outlook.com" w:date="2020-05-24T21:46:00Z"/>
+                <w:lang w:val="en-IN"/>
+              </w:rPr>
+            </w:pPr>
+            <w:ins w:id="196" w:author="nyadav.idmworks@outlook.com" w:date="2020-05-24T21:45:00Z">
               <w:r>
                 <w:rPr>
                   <w:lang w:val="en-IN"/>
@@ -29746,7 +30794,7 @@
                 <w:t xml:space="preserve">loggedinUser: </w:t>
               </w:r>
             </w:ins>
-            <w:ins w:id="131" w:author="nyadav.idmworks@outlook.com" w:date="2020-05-24T21:46:00Z">
+            <w:ins w:id="197" w:author="nyadav.idmworks@outlook.com" w:date="2020-05-24T21:46:00Z">
               <w:r>
                 <w:rPr>
                   <w:lang w:val="en-IN"/>
@@ -29770,22 +30818,16 @@
           <w:p>
             <w:pPr>
               <w:rPr>
-                <w:ins w:id="132" w:author="nyadav.idmworks@outlook.com" w:date="2020-05-24T21:39:00Z"/>
-                <w:lang w:val="en-IN"/>
-              </w:rPr>
-            </w:pPr>
-            <w:ins w:id="133" w:author="nyadav.idmworks@outlook.com" w:date="2020-05-24T21:46:00Z">
+                <w:ins w:id="198" w:author="nyadav.idmworks@outlook.com" w:date="2020-05-24T21:39:00Z"/>
+                <w:lang w:val="en-IN"/>
+              </w:rPr>
+            </w:pPr>
+            <w:ins w:id="199" w:author="nyadav.idmworks@outlook.com" w:date="2020-05-24T21:46:00Z">
               <w:r>
                 <w:rPr>
                   <w:lang w:val="en-IN"/>
                 </w:rPr>
-                <w:t>loggedinUser:</w:t>
-              </w:r>
-              <w:r>
-                <w:rPr>
-                  <w:lang w:val="en-IN"/>
-                </w:rPr>
-                <w:t>employee.id</w:t>
+                <w:t>loggedinUser:employee.id</w:t>
               </w:r>
               <w:r>
                 <w:rPr>
@@ -29807,11 +30849,11 @@
     <w:p>
       <w:pPr>
         <w:rPr>
-          <w:ins w:id="134" w:author="nyadav.idmworks@outlook.com" w:date="2020-05-23T23:12:00Z"/>
-          <w:lang w:val="en-IN"/>
-          <w:rPrChange w:id="135" w:author="nyadav.idmworks@outlook.com" w:date="2020-05-24T21:37:00Z">
+          <w:ins w:id="200" w:author="nyadav.idmworks@outlook.com" w:date="2020-05-23T23:12:00Z"/>
+          <w:lang w:val="en-IN"/>
+          <w:rPrChange w:id="201" w:author="nyadav.idmworks@outlook.com" w:date="2020-05-24T21:37:00Z">
             <w:rPr>
-              <w:ins w:id="136" w:author="nyadav.idmworks@outlook.com" w:date="2020-05-23T23:12:00Z"/>
+              <w:ins w:id="202" w:author="nyadav.idmworks@outlook.com" w:date="2020-05-23T23:12:00Z"/>
               <w:rFonts w:ascii="JetBrains Mono" w:eastAsia="Times New Roman" w:hAnsi="JetBrains Mono" w:cs="Courier New"/>
               <w:color w:val="080808"/>
               <w:sz w:val="20"/>
@@ -29819,7 +30861,7 @@
             </w:rPr>
           </w:rPrChange>
         </w:rPr>
-        <w:pPrChange w:id="137" w:author="nyadav.idmworks@outlook.com" w:date="2020-05-24T21:37:00Z">
+        <w:pPrChange w:id="203" w:author="nyadav.idmworks@outlook.com" w:date="2020-05-24T21:37:00Z">
           <w:pPr>
             <w:shd w:val="clear" w:color="auto" w:fill="FFFFFF"/>
             <w:tabs>
@@ -30187,6 +31229,7 @@
                 <w:bCs/>
                 <w:lang w:val="en-IN"/>
               </w:rPr>
+              <w:lastRenderedPageBreak/>
               <w:t>ABC Enterprises</w:t>
             </w:r>
             <w:r>
@@ -38277,7 +39320,7 @@
 
 <file path=word/comments.xml><?xml version="1.0" encoding="utf-8"?>
 <w:comments xmlns:wpc="http://schemas.microsoft.com/office/word/2010/wordprocessingCanvas" xmlns:cx="http://schemas.microsoft.com/office/drawing/2014/chartex" xmlns:cx1="http://schemas.microsoft.com/office/drawing/2015/9/8/chartex" xmlns:cx2="http://schemas.microsoft.com/office/drawing/2015/10/21/chartex" xmlns:cx3="http://schemas.microsoft.com/office/drawing/2016/5/9/chartex" xmlns:cx4="http://schemas.microsoft.com/office/drawing/2016/5/10/chartex" xmlns:cx5="http://schemas.microsoft.com/office/drawing/2016/5/11/chartex" xmlns:cx6="http://schemas.microsoft.com/office/drawing/2016/5/12/chartex" xmlns:cx7="http://schemas.microsoft.com/office/drawing/2016/5/13/chartex" xmlns:cx8="http://schemas.microsoft.com/office/drawing/2016/5/14/chartex" xmlns:mc="http://schemas.openxmlformats.org/markup-compatibility/2006" xmlns:aink="http://schemas.microsoft.com/office/drawing/2016/ink" xmlns:am3d="http://schemas.microsoft.com/office/drawing/2017/model3d" xmlns:o="urn:schemas-microsoft-com:office:office" xmlns:r="http://schemas.openxmlformats.org/officeDocument/2006/relationships" xmlns:m="http://schemas.openxmlformats.org/officeDocument/2006/math" xmlns:v="urn:schemas-microsoft-com:vml" xmlns:wp14="http://schemas.microsoft.com/office/word/2010/wordprocessingDrawing" xmlns:wp="http://schemas.openxmlformats.org/drawingml/2006/wordprocessingDrawing" xmlns:w10="urn:schemas-microsoft-com:office:word" xmlns:w="http://schemas.openxmlformats.org/wordprocessingml/2006/main" xmlns:w14="http://schemas.microsoft.com/office/word/2010/wordml" xmlns:w15="http://schemas.microsoft.com/office/word/2012/wordml" xmlns:w16cid="http://schemas.microsoft.com/office/word/2016/wordml/cid" xmlns:w16se="http://schemas.microsoft.com/office/word/2015/wordml/symex" xmlns:wpg="http://schemas.microsoft.com/office/word/2010/wordprocessingGroup" xmlns:wpi="http://schemas.microsoft.com/office/word/2010/wordprocessingInk" xmlns:wne="http://schemas.microsoft.com/office/word/2006/wordml" xmlns:wps="http://schemas.microsoft.com/office/word/2010/wordprocessingShape" mc:Ignorable="w14 w15 w16se w16cid wp14">
-  <w:comment w:id="64" w:author="nyadav.idmworks@outlook.com" w:date="2020-05-04T19:36:00Z" w:initials="n">
+  <w:comment w:id="131" w:author="nyadav.idmworks@outlook.com" w:date="2020-05-04T19:36:00Z" w:initials="n">
     <w:p>
       <w:pPr>
         <w:pStyle w:val="CommentText"/>
@@ -38304,7 +39347,7 @@
       </w:pPr>
     </w:p>
   </w:comment>
-  <w:comment w:id="70" w:author="nyadav.idmworks@outlook.com" w:date="2020-05-09T23:01:00Z" w:initials="n">
+  <w:comment w:id="137" w:author="nyadav.idmworks@outlook.com" w:date="2020-05-09T23:01:00Z" w:initials="n">
     <w:p>
       <w:pPr>
         <w:pStyle w:val="CommentText"/>
@@ -38323,7 +39366,7 @@
       </w:r>
     </w:p>
   </w:comment>
-  <w:comment w:id="71" w:author="nyadav.idmworks@outlook.com" w:date="2020-05-09T23:01:00Z" w:initials="n">
+  <w:comment w:id="138" w:author="nyadav.idmworks@outlook.com" w:date="2020-05-09T23:01:00Z" w:initials="n">
     <w:p>
       <w:pPr>
         <w:pStyle w:val="CommentText"/>
@@ -38336,7 +39379,7 @@
       </w:r>
     </w:p>
   </w:comment>
-  <w:comment w:id="72" w:author="nyadav.idmworks@outlook.com" w:date="2020-05-09T23:01:00Z" w:initials="n">
+  <w:comment w:id="139" w:author="nyadav.idmworks@outlook.com" w:date="2020-05-09T23:01:00Z" w:initials="n">
     <w:p>
       <w:pPr>
         <w:pStyle w:val="CommentText"/>
@@ -38349,7 +39392,7 @@
       </w:r>
     </w:p>
   </w:comment>
-  <w:comment w:id="74" w:author="nyadav.idmworks@outlook.com" w:date="2020-05-09T23:20:00Z" w:initials="n">
+  <w:comment w:id="141" w:author="nyadav.idmworks@outlook.com" w:date="2020-05-09T23:20:00Z" w:initials="n">
     <w:p>
       <w:pPr>
         <w:pStyle w:val="CommentText"/>
@@ -38368,7 +39411,7 @@
       </w:r>
     </w:p>
   </w:comment>
-  <w:comment w:id="75" w:author="nyadav.idmworks@outlook.com" w:date="2020-05-09T23:01:00Z" w:initials="n">
+  <w:comment w:id="142" w:author="nyadav.idmworks@outlook.com" w:date="2020-05-09T23:01:00Z" w:initials="n">
     <w:p>
       <w:pPr>
         <w:pStyle w:val="CommentText"/>
@@ -38387,7 +39430,7 @@
       </w:r>
     </w:p>
   </w:comment>
-  <w:comment w:id="76" w:author="nyadav.idmworks@outlook.com" w:date="2020-05-09T23:01:00Z" w:initials="n">
+  <w:comment w:id="143" w:author="nyadav.idmworks@outlook.com" w:date="2020-05-09T23:01:00Z" w:initials="n">
     <w:p>
       <w:pPr>
         <w:pStyle w:val="CommentText"/>
@@ -38400,7 +39443,7 @@
       </w:r>
     </w:p>
   </w:comment>
-  <w:comment w:id="77" w:author="nyadav.idmworks@outlook.com" w:date="2020-05-09T23:01:00Z" w:initials="n">
+  <w:comment w:id="144" w:author="nyadav.idmworks@outlook.com" w:date="2020-05-09T23:01:00Z" w:initials="n">
     <w:p>
       <w:pPr>
         <w:pStyle w:val="CommentText"/>
@@ -38413,7 +39456,7 @@
       </w:r>
     </w:p>
   </w:comment>
-  <w:comment w:id="79" w:author="nyadav.idmworks@outlook.com" w:date="2020-05-09T23:01:00Z" w:initials="n">
+  <w:comment w:id="146" w:author="nyadav.idmworks@outlook.com" w:date="2020-05-09T23:01:00Z" w:initials="n">
     <w:p>
       <w:pPr>
         <w:pStyle w:val="CommentText"/>
@@ -38432,7 +39475,7 @@
       </w:r>
     </w:p>
   </w:comment>
-  <w:comment w:id="80" w:author="nyadav.idmworks@outlook.com" w:date="2020-05-09T23:01:00Z" w:initials="n">
+  <w:comment w:id="147" w:author="nyadav.idmworks@outlook.com" w:date="2020-05-09T23:01:00Z" w:initials="n">
     <w:p>
       <w:pPr>
         <w:pStyle w:val="CommentText"/>
@@ -38445,7 +39488,7 @@
       </w:r>
     </w:p>
   </w:comment>
-  <w:comment w:id="81" w:author="nyadav.idmworks@outlook.com" w:date="2020-05-09T23:01:00Z" w:initials="n">
+  <w:comment w:id="148" w:author="nyadav.idmworks@outlook.com" w:date="2020-05-09T23:01:00Z" w:initials="n">
     <w:p>
       <w:pPr>
         <w:pStyle w:val="CommentText"/>
@@ -38458,7 +39501,7 @@
       </w:r>
     </w:p>
   </w:comment>
-  <w:comment w:id="83" w:author="nyadav.idmworks@outlook.com" w:date="2020-05-09T23:01:00Z" w:initials="n">
+  <w:comment w:id="150" w:author="nyadav.idmworks@outlook.com" w:date="2020-05-09T23:01:00Z" w:initials="n">
     <w:p>
       <w:pPr>
         <w:pStyle w:val="CommentText"/>
@@ -38477,7 +39520,7 @@
       </w:r>
     </w:p>
   </w:comment>
-  <w:comment w:id="84" w:author="nyadav.idmworks@outlook.com" w:date="2020-05-09T23:01:00Z" w:initials="n">
+  <w:comment w:id="151" w:author="nyadav.idmworks@outlook.com" w:date="2020-05-09T23:01:00Z" w:initials="n">
     <w:p>
       <w:pPr>
         <w:pStyle w:val="CommentText"/>
@@ -38490,7 +39533,7 @@
       </w:r>
     </w:p>
   </w:comment>
-  <w:comment w:id="85" w:author="nyadav.idmworks@outlook.com" w:date="2020-05-09T23:01:00Z" w:initials="n">
+  <w:comment w:id="152" w:author="nyadav.idmworks@outlook.com" w:date="2020-05-09T23:01:00Z" w:initials="n">
     <w:p>
       <w:pPr>
         <w:pStyle w:val="CommentText"/>
@@ -38503,7 +39546,7 @@
       </w:r>
     </w:p>
   </w:comment>
-  <w:comment w:id="86" w:author="nyadav.idmworks@outlook.com" w:date="2020-05-09T23:01:00Z" w:initials="n">
+  <w:comment w:id="153" w:author="nyadav.idmworks@outlook.com" w:date="2020-05-09T23:01:00Z" w:initials="n">
     <w:p>
       <w:pPr>
         <w:pStyle w:val="CommentText"/>
@@ -38522,7 +39565,7 @@
       </w:r>
     </w:p>
   </w:comment>
-  <w:comment w:id="87" w:author="nyadav.idmworks@outlook.com" w:date="2020-05-09T23:01:00Z" w:initials="n">
+  <w:comment w:id="154" w:author="nyadav.idmworks@outlook.com" w:date="2020-05-09T23:01:00Z" w:initials="n">
     <w:p>
       <w:pPr>
         <w:pStyle w:val="CommentText"/>
@@ -38535,7 +39578,7 @@
       </w:r>
     </w:p>
   </w:comment>
-  <w:comment w:id="88" w:author="nyadav.idmworks@outlook.com" w:date="2020-05-09T23:01:00Z" w:initials="n">
+  <w:comment w:id="155" w:author="nyadav.idmworks@outlook.com" w:date="2020-05-09T23:01:00Z" w:initials="n">
     <w:p>
       <w:pPr>
         <w:pStyle w:val="CommentText"/>
@@ -38548,7 +39591,7 @@
       </w:r>
     </w:p>
   </w:comment>
-  <w:comment w:id="89" w:author="nyadav.idmworks@outlook.com" w:date="2020-05-09T23:01:00Z" w:initials="n">
+  <w:comment w:id="156" w:author="nyadav.idmworks@outlook.com" w:date="2020-05-09T23:01:00Z" w:initials="n">
     <w:p>
       <w:pPr>
         <w:pStyle w:val="CommentText"/>
@@ -38567,7 +39610,7 @@
       </w:r>
     </w:p>
   </w:comment>
-  <w:comment w:id="90" w:author="nyadav.idmworks@outlook.com" w:date="2020-05-09T23:01:00Z" w:initials="n">
+  <w:comment w:id="157" w:author="nyadav.idmworks@outlook.com" w:date="2020-05-09T23:01:00Z" w:initials="n">
     <w:p>
       <w:pPr>
         <w:pStyle w:val="CommentText"/>
@@ -38580,7 +39623,7 @@
       </w:r>
     </w:p>
   </w:comment>
-  <w:comment w:id="91" w:author="nyadav.idmworks@outlook.com" w:date="2020-05-09T23:01:00Z" w:initials="n">
+  <w:comment w:id="158" w:author="nyadav.idmworks@outlook.com" w:date="2020-05-09T23:01:00Z" w:initials="n">
     <w:p>
       <w:pPr>
         <w:pStyle w:val="CommentText"/>
@@ -38593,7 +39636,7 @@
       </w:r>
     </w:p>
   </w:comment>
-  <w:comment w:id="92" w:author="nyadav.idmworks@outlook.com" w:date="2020-05-09T23:01:00Z" w:initials="n">
+  <w:comment w:id="159" w:author="nyadav.idmworks@outlook.com" w:date="2020-05-09T23:01:00Z" w:initials="n">
     <w:p>
       <w:pPr>
         <w:pStyle w:val="CommentText"/>
@@ -38612,7 +39655,7 @@
       </w:r>
     </w:p>
   </w:comment>
-  <w:comment w:id="93" w:author="nyadav.idmworks@outlook.com" w:date="2020-05-09T23:01:00Z" w:initials="n">
+  <w:comment w:id="160" w:author="nyadav.idmworks@outlook.com" w:date="2020-05-09T23:01:00Z" w:initials="n">
     <w:p>
       <w:pPr>
         <w:pStyle w:val="CommentText"/>
@@ -38625,7 +39668,7 @@
       </w:r>
     </w:p>
   </w:comment>
-  <w:comment w:id="94" w:author="nyadav.idmworks@outlook.com" w:date="2020-05-09T23:01:00Z" w:initials="n">
+  <w:comment w:id="161" w:author="nyadav.idmworks@outlook.com" w:date="2020-05-09T23:01:00Z" w:initials="n">
     <w:p>
       <w:pPr>
         <w:pStyle w:val="CommentText"/>
@@ -42365,6 +43408,7 @@
     <w:rsid w:val="00832BCB"/>
     <w:rsid w:val="00884ADB"/>
     <w:rsid w:val="00965C7B"/>
+    <w:rsid w:val="009E23D6"/>
     <w:rsid w:val="00B063F0"/>
     <w:rsid w:val="00C15EE6"/>
     <w:rsid w:val="00CE00B6"/>
@@ -43171,7 +44215,7 @@
 </file>
 
 <file path=customXml/itemProps2.xml><?xml version="1.0" encoding="utf-8"?>
-<ds:datastoreItem xmlns:ds="http://schemas.openxmlformats.org/officeDocument/2006/customXml" ds:itemID="{10BB9D0B-09E5-46DA-AF0D-96F8FBB6966B}">
+<ds:datastoreItem xmlns:ds="http://schemas.openxmlformats.org/officeDocument/2006/customXml" ds:itemID="{E208996C-F6B8-40DA-B948-8A3F06536EE8}">
   <ds:schemaRefs>
     <ds:schemaRef ds:uri="http://schemas.openxmlformats.org/officeDocument/2006/bibliography"/>
   </ds:schemaRefs>

</xml_diff>

<commit_message>
Fixed issues with the duplicate suspect and also fixed order by issue in Salary Module
</commit_message>
<xml_diff>
--- a/doc/AN Tracker Mobile UI Requirements v1.5.docx
+++ b/doc/AN Tracker Mobile UI Requirements v1.5.docx
@@ -24380,98 +24380,743 @@
     </w:p>
     <w:p>
       <w:pPr>
-        <w:rPr>
-          <w:lang w:val="en-IN"/>
-        </w:rPr>
-      </w:pPr>
-    </w:p>
-    <w:p>
-      <w:pPr>
-        <w:rPr>
-          <w:lang w:val="en-IN"/>
-        </w:rPr>
-      </w:pPr>
-    </w:p>
-    <w:p>
-      <w:pPr>
-        <w:rPr>
-          <w:lang w:val="en-IN"/>
-        </w:rPr>
-      </w:pPr>
-    </w:p>
-    <w:p>
-      <w:pPr>
-        <w:rPr>
-          <w:lang w:val="en-IN"/>
-        </w:rPr>
-      </w:pPr>
-    </w:p>
-    <w:p>
-      <w:pPr>
-        <w:rPr>
-          <w:lang w:val="en-IN"/>
-        </w:rPr>
-      </w:pPr>
-    </w:p>
-    <w:p>
-      <w:pPr>
-        <w:rPr>
-          <w:lang w:val="en-IN"/>
-        </w:rPr>
-      </w:pPr>
-    </w:p>
-    <w:p>
-      <w:pPr>
-        <w:rPr>
-          <w:lang w:val="en-IN"/>
-        </w:rPr>
-      </w:pPr>
-    </w:p>
-    <w:p>
-      <w:pPr>
-        <w:rPr>
-          <w:lang w:val="en-IN"/>
-        </w:rPr>
-      </w:pPr>
-    </w:p>
-    <w:p>
-      <w:pPr>
-        <w:rPr>
-          <w:lang w:val="en-IN"/>
-        </w:rPr>
-      </w:pPr>
-    </w:p>
-    <w:p>
-      <w:pPr>
-        <w:rPr>
-          <w:lang w:val="en-IN"/>
-        </w:rPr>
-      </w:pPr>
-    </w:p>
-    <w:p>
-      <w:pPr>
-        <w:rPr>
-          <w:lang w:val="en-IN"/>
-        </w:rPr>
-      </w:pPr>
-    </w:p>
-    <w:p>
-      <w:pPr>
-        <w:rPr>
-          <w:lang w:val="en-IN"/>
-        </w:rPr>
-      </w:pPr>
-    </w:p>
-    <w:p>
-      <w:pPr>
-        <w:rPr>
-          <w:lang w:val="en-IN"/>
-        </w:rPr>
-      </w:pPr>
-    </w:p>
-    <w:p>
-      <w:pPr>
-        <w:rPr>
+        <w:pStyle w:val="Heading2"/>
+        <w:rPr>
+          <w:ins w:id="0" w:author="nyadav.idmworks@outlook.com" w:date="2020-06-12T20:32:00Z"/>
+          <w:lang w:val="en-IN"/>
+        </w:rPr>
+      </w:pPr>
+      <w:ins w:id="1" w:author="nyadav.idmworks@outlook.com" w:date="2020-06-12T20:23:00Z">
+        <w:r>
+          <w:rPr>
+            <w:lang w:val="en-IN"/>
+          </w:rPr>
+          <w:lastRenderedPageBreak/>
+          <w:t>Showing Who did the actual Transaction on UI forms</w:t>
+        </w:r>
+      </w:ins>
+    </w:p>
+    <w:p>
+      <w:pPr>
+        <w:rPr>
+          <w:ins w:id="2" w:author="nyadav.idmworks@outlook.com" w:date="2020-06-12T20:32:00Z"/>
+          <w:lang w:val="en-IN"/>
+        </w:rPr>
+      </w:pPr>
+    </w:p>
+    <w:p>
+      <w:pPr>
+        <w:rPr>
+          <w:ins w:id="3" w:author="nyadav.idmworks@outlook.com" w:date="2020-06-12T20:53:00Z"/>
+          <w:lang w:val="en-IN"/>
+        </w:rPr>
+      </w:pPr>
+      <w:ins w:id="4" w:author="nyadav.idmworks@outlook.com" w:date="2020-06-12T20:32:00Z">
+        <w:r>
+          <w:rPr>
+            <w:lang w:val="en-IN"/>
+          </w:rPr>
+          <w:t xml:space="preserve">The search box should be auto-populated by the </w:t>
+        </w:r>
+      </w:ins>
+      <w:ins w:id="5" w:author="nyadav.idmworks@outlook.com" w:date="2020-06-12T20:33:00Z">
+        <w:r>
+          <w:rPr>
+            <w:lang w:val="en-IN"/>
+          </w:rPr>
+          <w:t>logged-in user name.</w:t>
+        </w:r>
+      </w:ins>
+      <w:ins w:id="6" w:author="nyadav.idmworks@outlook.com" w:date="2020-06-12T20:52:00Z">
+        <w:r>
+          <w:rPr>
+            <w:lang w:val="en-IN"/>
+          </w:rPr>
+          <w:t xml:space="preserve"> Currently you are sending logged in user employeeID and AccountID. By default you will populating </w:t>
+        </w:r>
+      </w:ins>
+      <w:ins w:id="7" w:author="nyadav.idmworks@outlook.com" w:date="2020-06-12T20:53:00Z">
+        <w:r>
+          <w:rPr>
+            <w:lang w:val="en-IN"/>
+          </w:rPr>
+          <w:t xml:space="preserve">with logged in user name </w:t>
+        </w:r>
+        <w:r>
+          <w:rPr>
+            <w:lang w:val="en-IN"/>
+          </w:rPr>
+          <w:t xml:space="preserve">and account details. If user select someone else then you need to do pass accountID and EmployeeID of that. </w:t>
+        </w:r>
+      </w:ins>
+    </w:p>
+    <w:p>
+      <w:pPr>
+        <w:pStyle w:val="HTMLPreformatted"/>
+        <w:shd w:val="clear" w:color="auto" w:fill="FFFFFF"/>
+        <w:rPr>
+          <w:ins w:id="8" w:author="nyadav.idmworks@outlook.com" w:date="2020-06-12T21:01:00Z"/>
+          <w:rFonts w:ascii="JetBrains Mono" w:hAnsi="JetBrains Mono"/>
+          <w:color w:val="080808"/>
+        </w:rPr>
+      </w:pPr>
+      <w:ins w:id="9" w:author="nyadav.idmworks@outlook.com" w:date="2020-06-12T20:53:00Z">
+        <w:r>
+          <w:rPr>
+            <w:rFonts w:asciiTheme="minorHAnsi" w:eastAsiaTheme="minorHAnsi" w:hAnsiTheme="minorHAnsi" w:cstheme="minorBidi"/>
+            <w:sz w:val="22"/>
+            <w:szCs w:val="22"/>
+            <w:lang w:val="en-IN"/>
+          </w:rPr>
+          <w:t xml:space="preserve">Use API: </w:t>
+        </w:r>
+      </w:ins>
+      <w:ins w:id="10" w:author="nyadav.idmworks@outlook.com" w:date="2020-06-12T21:01:00Z">
+        <w:r>
+          <w:rPr>
+            <w:rFonts w:ascii="JetBrains Mono" w:hAnsi="JetBrains Mono"/>
+            <w:color w:val="067D17"/>
+          </w:rPr>
+          <w:t>getEmployeeListByName</w:t>
+        </w:r>
+      </w:ins>
+    </w:p>
+    <w:p>
+      <w:pPr>
+        <w:pStyle w:val="Heading2"/>
+        <w:rPr>
+          <w:ins w:id="11" w:author="nyadav.idmworks@outlook.com" w:date="2020-06-12T20:53:00Z"/>
+          <w:rFonts w:asciiTheme="minorHAnsi" w:eastAsiaTheme="minorHAnsi" w:hAnsiTheme="minorHAnsi" w:cstheme="minorBidi"/>
+          <w:color w:val="auto"/>
+          <w:sz w:val="22"/>
+          <w:szCs w:val="22"/>
+          <w:lang w:val="en-IN"/>
+        </w:rPr>
+      </w:pPr>
+      <w:ins w:id="12" w:author="nyadav.idmworks@outlook.com" w:date="2020-06-12T21:01:00Z">
+        <w:r>
+          <w:rPr>
+            <w:rFonts w:asciiTheme="minorHAnsi" w:eastAsiaTheme="minorHAnsi" w:hAnsiTheme="minorHAnsi" w:cstheme="minorBidi"/>
+            <w:color w:val="auto"/>
+            <w:sz w:val="22"/>
+            <w:szCs w:val="22"/>
+            <w:lang w:val="en-IN"/>
+          </w:rPr>
+          <w:t xml:space="preserve">WE need to change this API on (salary due and Salary pay screen) </w:t>
+        </w:r>
+      </w:ins>
+      <w:bookmarkStart w:id="13" w:name="_GoBack"/>
+      <w:bookmarkEnd w:id="13"/>
+    </w:p>
+    <w:p>
+      <w:pPr>
+        <w:rPr>
+          <w:ins w:id="14" w:author="nyadav.idmworks@outlook.com" w:date="2020-06-12T20:23:00Z"/>
+          <w:lang w:val="en-IN"/>
+          <w:rPrChange w:id="15" w:author="nyadav.idmworks@outlook.com" w:date="2020-06-12T20:32:00Z">
+            <w:rPr>
+              <w:ins w:id="16" w:author="nyadav.idmworks@outlook.com" w:date="2020-06-12T20:23:00Z"/>
+              <w:lang w:val="en-IN"/>
+            </w:rPr>
+          </w:rPrChange>
+        </w:rPr>
+        <w:pPrChange w:id="17" w:author="nyadav.idmworks@outlook.com" w:date="2020-06-12T20:32:00Z">
+          <w:pPr>
+            <w:pStyle w:val="Heading2"/>
+          </w:pPr>
+        </w:pPrChange>
+      </w:pPr>
+    </w:p>
+    <w:p>
+      <w:pPr>
+        <w:pStyle w:val="Heading2"/>
+        <w:rPr>
+          <w:ins w:id="18" w:author="nyadav.idmworks@outlook.com" w:date="2020-06-12T20:23:00Z"/>
+          <w:lang w:val="en-IN"/>
+        </w:rPr>
+      </w:pPr>
+    </w:p>
+    <w:p>
+      <w:pPr>
+        <w:rPr>
+          <w:ins w:id="19" w:author="nyadav.idmworks@outlook.com" w:date="2020-06-12T20:51:00Z"/>
+          <w:b/>
+          <w:bCs/>
+          <w:lang w:val="en-IN"/>
+        </w:rPr>
+      </w:pPr>
+      <w:ins w:id="20" w:author="nyadav.idmworks@outlook.com" w:date="2020-06-12T20:51:00Z">
+        <w:r>
+          <w:rPr>
+            <w:b/>
+            <w:bCs/>
+            <w:lang w:val="en-IN"/>
+          </w:rPr>
+          <w:t xml:space="preserve">General </w:t>
+        </w:r>
+      </w:ins>
+      <w:ins w:id="21" w:author="nyadav.idmworks@outlook.com" w:date="2020-06-12T20:23:00Z">
+        <w:r>
+          <w:rPr>
+            <w:b/>
+            <w:bCs/>
+            <w:lang w:val="en-IN"/>
+            <w:rPrChange w:id="22" w:author="nyadav.idmworks@outlook.com" w:date="2020-06-12T20:33:00Z">
+              <w:rPr>
+                <w:lang w:val="en-IN"/>
+              </w:rPr>
+            </w:rPrChange>
+          </w:rPr>
+          <w:t>Expense</w:t>
+        </w:r>
+      </w:ins>
+      <w:ins w:id="23" w:author="nyadav.idmworks@outlook.com" w:date="2020-06-12T20:51:00Z">
+        <w:r>
+          <w:rPr>
+            <w:b/>
+            <w:bCs/>
+            <w:lang w:val="en-IN"/>
+          </w:rPr>
+          <w:t xml:space="preserve"> Entry</w:t>
+        </w:r>
+      </w:ins>
+    </w:p>
+    <w:p>
+      <w:pPr>
+        <w:spacing w:after="0" w:line="240" w:lineRule="auto"/>
+        <w:rPr>
+          <w:ins w:id="24" w:author="nyadav.idmworks@outlook.com" w:date="2020-06-12T20:24:00Z"/>
+          <w:b/>
+          <w:bCs/>
+          <w:lang w:val="en-IN"/>
+          <w:rPrChange w:id="25" w:author="nyadav.idmworks@outlook.com" w:date="2020-06-12T20:33:00Z">
+            <w:rPr>
+              <w:ins w:id="26" w:author="nyadav.idmworks@outlook.com" w:date="2020-06-12T20:24:00Z"/>
+              <w:lang w:val="en-IN"/>
+            </w:rPr>
+          </w:rPrChange>
+        </w:rPr>
+        <w:pPrChange w:id="27" w:author="nyadav.idmworks@outlook.com" w:date="2020-06-12T20:24:00Z">
+          <w:pPr>
+            <w:pStyle w:val="Heading2"/>
+          </w:pPr>
+        </w:pPrChange>
+      </w:pPr>
+    </w:p>
+    <w:p>
+      <w:pPr>
+        <w:rPr>
+          <w:ins w:id="28" w:author="nyadav.idmworks@outlook.com" w:date="2020-06-12T20:44:00Z"/>
+          <w:lang w:val="en-IN"/>
+        </w:rPr>
+      </w:pPr>
+      <w:ins w:id="29" w:author="nyadav.idmworks@outlook.com" w:date="2020-06-12T20:44:00Z">
+        <w:r>
+          <w:rPr>
+            <w:noProof/>
+          </w:rPr>
+          <w:drawing>
+            <wp:inline distT="0" distB="0" distL="0" distR="0" wp14:anchorId="0FC2E79E" wp14:editId="433C5457">
+              <wp:extent cx="1838325" cy="904875"/>
+              <wp:effectExtent l="0" t="0" r="9525" b="9525"/>
+              <wp:docPr id="21" name="Picture 21"/>
+              <wp:cNvGraphicFramePr>
+                <a:graphicFrameLocks xmlns:a="http://schemas.openxmlformats.org/drawingml/2006/main" noChangeAspect="1"/>
+              </wp:cNvGraphicFramePr>
+              <a:graphic xmlns:a="http://schemas.openxmlformats.org/drawingml/2006/main">
+                <a:graphicData uri="http://schemas.openxmlformats.org/drawingml/2006/picture">
+                  <pic:pic xmlns:pic="http://schemas.openxmlformats.org/drawingml/2006/picture">
+                    <pic:nvPicPr>
+                      <pic:cNvPr id="1" name=""/>
+                      <pic:cNvPicPr/>
+                    </pic:nvPicPr>
+                    <pic:blipFill>
+                      <a:blip r:embed="rId45"/>
+                      <a:stretch>
+                        <a:fillRect/>
+                      </a:stretch>
+                    </pic:blipFill>
+                    <pic:spPr>
+                      <a:xfrm>
+                        <a:off x="0" y="0"/>
+                        <a:ext cx="1838325" cy="904875"/>
+                      </a:xfrm>
+                      <a:prstGeom prst="rect">
+                        <a:avLst/>
+                      </a:prstGeom>
+                    </pic:spPr>
+                  </pic:pic>
+                </a:graphicData>
+              </a:graphic>
+            </wp:inline>
+          </w:drawing>
+        </w:r>
+      </w:ins>
+    </w:p>
+    <w:p>
+      <w:pPr>
+        <w:rPr>
+          <w:del w:id="30" w:author="nyadav.idmworks@outlook.com" w:date="2020-06-12T20:51:00Z"/>
+          <w:lang w:val="en-IN"/>
+        </w:rPr>
+      </w:pPr>
+    </w:p>
+    <w:p>
+      <w:pPr>
+        <w:rPr>
+          <w:ins w:id="31" w:author="nyadav.idmworks@outlook.com" w:date="2020-06-12T20:38:00Z"/>
+          <w:b/>
+          <w:bCs/>
+          <w:lang w:val="en-IN"/>
+        </w:rPr>
+      </w:pPr>
+      <w:ins w:id="32" w:author="nyadav.idmworks@outlook.com" w:date="2020-06-12T20:38:00Z">
+        <w:r>
+          <w:rPr>
+            <w:b/>
+            <w:bCs/>
+            <w:lang w:val="en-IN"/>
+          </w:rPr>
+          <w:t>Payment Received</w:t>
+        </w:r>
+      </w:ins>
+      <w:ins w:id="33" w:author="nyadav.idmworks@outlook.com" w:date="2020-06-12T20:48:00Z">
+        <w:r>
+          <w:rPr>
+            <w:b/>
+            <w:bCs/>
+            <w:lang w:val="en-IN"/>
+          </w:rPr>
+          <w:t xml:space="preserve"> Entry</w:t>
+        </w:r>
+      </w:ins>
+    </w:p>
+    <w:p>
+      <w:pPr>
+        <w:rPr>
+          <w:ins w:id="34" w:author="nyadav.idmworks@outlook.com" w:date="2020-06-12T20:38:00Z"/>
+          <w:b/>
+          <w:bCs/>
+          <w:lang w:val="en-IN"/>
+        </w:rPr>
+      </w:pPr>
+      <w:ins w:id="35" w:author="nyadav.idmworks@outlook.com" w:date="2020-06-12T20:44:00Z">
+        <w:r>
+          <w:rPr>
+            <w:noProof/>
+          </w:rPr>
+          <w:drawing>
+            <wp:inline distT="0" distB="0" distL="0" distR="0" wp14:anchorId="72B80E55" wp14:editId="1A0AC7C5">
+              <wp:extent cx="1685925" cy="904875"/>
+              <wp:effectExtent l="0" t="0" r="9525" b="9525"/>
+              <wp:docPr id="29" name="Picture 29"/>
+              <wp:cNvGraphicFramePr>
+                <a:graphicFrameLocks xmlns:a="http://schemas.openxmlformats.org/drawingml/2006/main" noChangeAspect="1"/>
+              </wp:cNvGraphicFramePr>
+              <a:graphic xmlns:a="http://schemas.openxmlformats.org/drawingml/2006/main">
+                <a:graphicData uri="http://schemas.openxmlformats.org/drawingml/2006/picture">
+                  <pic:pic xmlns:pic="http://schemas.openxmlformats.org/drawingml/2006/picture">
+                    <pic:nvPicPr>
+                      <pic:cNvPr id="1" name=""/>
+                      <pic:cNvPicPr/>
+                    </pic:nvPicPr>
+                    <pic:blipFill>
+                      <a:blip r:embed="rId46"/>
+                      <a:stretch>
+                        <a:fillRect/>
+                      </a:stretch>
+                    </pic:blipFill>
+                    <pic:spPr>
+                      <a:xfrm>
+                        <a:off x="0" y="0"/>
+                        <a:ext cx="1685925" cy="904875"/>
+                      </a:xfrm>
+                      <a:prstGeom prst="rect">
+                        <a:avLst/>
+                      </a:prstGeom>
+                    </pic:spPr>
+                  </pic:pic>
+                </a:graphicData>
+              </a:graphic>
+            </wp:inline>
+          </w:drawing>
+        </w:r>
+      </w:ins>
+    </w:p>
+    <w:p>
+      <w:pPr>
+        <w:rPr>
+          <w:ins w:id="36" w:author="nyadav.idmworks@outlook.com" w:date="2020-06-12T20:38:00Z"/>
+          <w:b/>
+          <w:bCs/>
+          <w:lang w:val="en-IN"/>
+        </w:rPr>
+      </w:pPr>
+      <w:ins w:id="37" w:author="nyadav.idmworks@outlook.com" w:date="2020-06-12T20:38:00Z">
+        <w:r>
+          <w:rPr>
+            <w:b/>
+            <w:bCs/>
+            <w:lang w:val="en-IN"/>
+          </w:rPr>
+          <w:t>Vendor</w:t>
+        </w:r>
+      </w:ins>
+      <w:ins w:id="38" w:author="nyadav.idmworks@outlook.com" w:date="2020-06-12T20:48:00Z">
+        <w:r>
+          <w:rPr>
+            <w:b/>
+            <w:bCs/>
+            <w:lang w:val="en-IN"/>
+          </w:rPr>
+          <w:t xml:space="preserve"> Payment Entry</w:t>
+        </w:r>
+      </w:ins>
+    </w:p>
+    <w:p>
+      <w:pPr>
+        <w:rPr>
+          <w:ins w:id="39" w:author="nyadav.idmworks@outlook.com" w:date="2020-06-12T20:45:00Z"/>
+          <w:b/>
+          <w:bCs/>
+          <w:lang w:val="en-IN"/>
+        </w:rPr>
+      </w:pPr>
+      <w:ins w:id="40" w:author="nyadav.idmworks@outlook.com" w:date="2020-06-12T20:45:00Z">
+        <w:r>
+          <w:rPr>
+            <w:noProof/>
+          </w:rPr>
+          <w:drawing>
+            <wp:inline distT="0" distB="0" distL="0" distR="0" wp14:anchorId="099F4D9A" wp14:editId="3F70BD59">
+              <wp:extent cx="1790700" cy="1028700"/>
+              <wp:effectExtent l="0" t="0" r="0" b="0"/>
+              <wp:docPr id="31" name="Picture 31"/>
+              <wp:cNvGraphicFramePr>
+                <a:graphicFrameLocks xmlns:a="http://schemas.openxmlformats.org/drawingml/2006/main" noChangeAspect="1"/>
+              </wp:cNvGraphicFramePr>
+              <a:graphic xmlns:a="http://schemas.openxmlformats.org/drawingml/2006/main">
+                <a:graphicData uri="http://schemas.openxmlformats.org/drawingml/2006/picture">
+                  <pic:pic xmlns:pic="http://schemas.openxmlformats.org/drawingml/2006/picture">
+                    <pic:nvPicPr>
+                      <pic:cNvPr id="1" name=""/>
+                      <pic:cNvPicPr/>
+                    </pic:nvPicPr>
+                    <pic:blipFill>
+                      <a:blip r:embed="rId47"/>
+                      <a:stretch>
+                        <a:fillRect/>
+                      </a:stretch>
+                    </pic:blipFill>
+                    <pic:spPr>
+                      <a:xfrm>
+                        <a:off x="0" y="0"/>
+                        <a:ext cx="1790700" cy="1028700"/>
+                      </a:xfrm>
+                      <a:prstGeom prst="rect">
+                        <a:avLst/>
+                      </a:prstGeom>
+                    </pic:spPr>
+                  </pic:pic>
+                </a:graphicData>
+              </a:graphic>
+            </wp:inline>
+          </w:drawing>
+        </w:r>
+      </w:ins>
+    </w:p>
+    <w:p>
+      <w:pPr>
+        <w:rPr>
+          <w:ins w:id="41" w:author="nyadav.idmworks@outlook.com" w:date="2020-06-12T20:45:00Z"/>
+          <w:b/>
+          <w:bCs/>
+          <w:lang w:val="en-IN"/>
+        </w:rPr>
+      </w:pPr>
+      <w:ins w:id="42" w:author="nyadav.idmworks@outlook.com" w:date="2020-06-12T20:45:00Z">
+        <w:r>
+          <w:rPr>
+            <w:b/>
+            <w:bCs/>
+            <w:lang w:val="en-IN"/>
+          </w:rPr>
+          <w:t>Retail Entry</w:t>
+        </w:r>
+      </w:ins>
+    </w:p>
+    <w:p>
+      <w:pPr>
+        <w:rPr>
+          <w:ins w:id="43" w:author="nyadav.idmworks@outlook.com" w:date="2020-06-12T20:46:00Z"/>
+          <w:b/>
+          <w:bCs/>
+          <w:lang w:val="en-IN"/>
+        </w:rPr>
+      </w:pPr>
+      <w:ins w:id="44" w:author="nyadav.idmworks@outlook.com" w:date="2020-06-12T20:45:00Z">
+        <w:r>
+          <w:rPr>
+            <w:noProof/>
+          </w:rPr>
+          <w:drawing>
+            <wp:inline distT="0" distB="0" distL="0" distR="0" wp14:anchorId="31464950" wp14:editId="707755AE">
+              <wp:extent cx="1685925" cy="904875"/>
+              <wp:effectExtent l="0" t="0" r="9525" b="9525"/>
+              <wp:docPr id="32" name="Picture 32"/>
+              <wp:cNvGraphicFramePr>
+                <a:graphicFrameLocks xmlns:a="http://schemas.openxmlformats.org/drawingml/2006/main" noChangeAspect="1"/>
+              </wp:cNvGraphicFramePr>
+              <a:graphic xmlns:a="http://schemas.openxmlformats.org/drawingml/2006/main">
+                <a:graphicData uri="http://schemas.openxmlformats.org/drawingml/2006/picture">
+                  <pic:pic xmlns:pic="http://schemas.openxmlformats.org/drawingml/2006/picture">
+                    <pic:nvPicPr>
+                      <pic:cNvPr id="1" name=""/>
+                      <pic:cNvPicPr/>
+                    </pic:nvPicPr>
+                    <pic:blipFill>
+                      <a:blip r:embed="rId46"/>
+                      <a:stretch>
+                        <a:fillRect/>
+                      </a:stretch>
+                    </pic:blipFill>
+                    <pic:spPr>
+                      <a:xfrm>
+                        <a:off x="0" y="0"/>
+                        <a:ext cx="1685925" cy="904875"/>
+                      </a:xfrm>
+                      <a:prstGeom prst="rect">
+                        <a:avLst/>
+                      </a:prstGeom>
+                    </pic:spPr>
+                  </pic:pic>
+                </a:graphicData>
+              </a:graphic>
+            </wp:inline>
+          </w:drawing>
+        </w:r>
+      </w:ins>
+    </w:p>
+    <w:p>
+      <w:pPr>
+        <w:rPr>
+          <w:ins w:id="45" w:author="nyadav.idmworks@outlook.com" w:date="2020-06-12T20:46:00Z"/>
+          <w:b/>
+          <w:bCs/>
+          <w:lang w:val="en-IN"/>
+        </w:rPr>
+      </w:pPr>
+      <w:ins w:id="46" w:author="nyadav.idmworks@outlook.com" w:date="2020-06-12T20:46:00Z">
+        <w:r>
+          <w:rPr>
+            <w:b/>
+            <w:bCs/>
+            <w:lang w:val="en-IN"/>
+          </w:rPr>
+          <w:t>Pay</w:t>
+        </w:r>
+        <w:r>
+          <w:rPr>
+            <w:b/>
+            <w:bCs/>
+            <w:lang w:val="en-IN"/>
+          </w:rPr>
+          <w:t xml:space="preserve"> Sal</w:t>
+        </w:r>
+      </w:ins>
+      <w:ins w:id="47" w:author="nyadav.idmworks@outlook.com" w:date="2020-06-12T20:49:00Z">
+        <w:r>
+          <w:rPr>
+            <w:b/>
+            <w:bCs/>
+            <w:lang w:val="en-IN"/>
+          </w:rPr>
+          <w:t>ary</w:t>
+        </w:r>
+      </w:ins>
+      <w:ins w:id="48" w:author="nyadav.idmworks@outlook.com" w:date="2020-06-12T20:46:00Z">
+        <w:r>
+          <w:rPr>
+            <w:b/>
+            <w:bCs/>
+            <w:lang w:val="en-IN"/>
+          </w:rPr>
+          <w:t xml:space="preserve"> Entry</w:t>
+        </w:r>
+      </w:ins>
+    </w:p>
+    <w:p>
+      <w:pPr>
+        <w:rPr>
+          <w:ins w:id="49" w:author="nyadav.idmworks@outlook.com" w:date="2020-06-12T20:45:00Z"/>
+          <w:b/>
+          <w:bCs/>
+          <w:lang w:val="en-IN"/>
+        </w:rPr>
+      </w:pPr>
+      <w:ins w:id="50" w:author="nyadav.idmworks@outlook.com" w:date="2020-06-12T20:46:00Z">
+        <w:r>
+          <w:rPr>
+            <w:noProof/>
+          </w:rPr>
+          <w:drawing>
+            <wp:inline distT="0" distB="0" distL="0" distR="0" wp14:anchorId="5F20E84D" wp14:editId="0C7CC31E">
+              <wp:extent cx="1866900" cy="733425"/>
+              <wp:effectExtent l="0" t="0" r="0" b="9525"/>
+              <wp:docPr id="33" name="Picture 33"/>
+              <wp:cNvGraphicFramePr>
+                <a:graphicFrameLocks xmlns:a="http://schemas.openxmlformats.org/drawingml/2006/main" noChangeAspect="1"/>
+              </wp:cNvGraphicFramePr>
+              <a:graphic xmlns:a="http://schemas.openxmlformats.org/drawingml/2006/main">
+                <a:graphicData uri="http://schemas.openxmlformats.org/drawingml/2006/picture">
+                  <pic:pic xmlns:pic="http://schemas.openxmlformats.org/drawingml/2006/picture">
+                    <pic:nvPicPr>
+                      <pic:cNvPr id="1" name=""/>
+                      <pic:cNvPicPr/>
+                    </pic:nvPicPr>
+                    <pic:blipFill>
+                      <a:blip r:embed="rId48"/>
+                      <a:stretch>
+                        <a:fillRect/>
+                      </a:stretch>
+                    </pic:blipFill>
+                    <pic:spPr>
+                      <a:xfrm>
+                        <a:off x="0" y="0"/>
+                        <a:ext cx="1866900" cy="733425"/>
+                      </a:xfrm>
+                      <a:prstGeom prst="rect">
+                        <a:avLst/>
+                      </a:prstGeom>
+                    </pic:spPr>
+                  </pic:pic>
+                </a:graphicData>
+              </a:graphic>
+            </wp:inline>
+          </w:drawing>
+        </w:r>
+      </w:ins>
+    </w:p>
+    <w:p>
+      <w:pPr>
+        <w:rPr>
+          <w:ins w:id="51" w:author="nyadav.idmworks@outlook.com" w:date="2020-06-12T20:36:00Z"/>
+          <w:b/>
+          <w:bCs/>
+          <w:lang w:val="en-IN"/>
+        </w:rPr>
+      </w:pPr>
+    </w:p>
+    <w:p>
+      <w:pPr>
+        <w:rPr>
+          <w:ins w:id="52" w:author="nyadav.idmworks@outlook.com" w:date="2020-06-12T20:34:00Z"/>
+          <w:b/>
+          <w:bCs/>
+          <w:lang w:val="en-IN"/>
+        </w:rPr>
+      </w:pPr>
+    </w:p>
+    <w:p>
+      <w:pPr>
+        <w:rPr>
+          <w:del w:id="53" w:author="nyadav.idmworks@outlook.com" w:date="2020-06-12T20:49:00Z"/>
+          <w:lang w:val="en-IN"/>
+        </w:rPr>
+      </w:pPr>
+    </w:p>
+    <w:p>
+      <w:pPr>
+        <w:rPr>
+          <w:del w:id="54" w:author="nyadav.idmworks@outlook.com" w:date="2020-06-12T20:49:00Z"/>
+          <w:lang w:val="en-IN"/>
+        </w:rPr>
+      </w:pPr>
+    </w:p>
+    <w:p>
+      <w:pPr>
+        <w:rPr>
+          <w:del w:id="55" w:author="nyadav.idmworks@outlook.com" w:date="2020-06-12T20:49:00Z"/>
+          <w:lang w:val="en-IN"/>
+        </w:rPr>
+      </w:pPr>
+    </w:p>
+    <w:p>
+      <w:pPr>
+        <w:rPr>
+          <w:del w:id="56" w:author="nyadav.idmworks@outlook.com" w:date="2020-06-12T20:49:00Z"/>
+          <w:lang w:val="en-IN"/>
+        </w:rPr>
+      </w:pPr>
+    </w:p>
+    <w:p>
+      <w:pPr>
+        <w:rPr>
+          <w:del w:id="57" w:author="nyadav.idmworks@outlook.com" w:date="2020-06-12T20:49:00Z"/>
+          <w:lang w:val="en-IN"/>
+        </w:rPr>
+      </w:pPr>
+    </w:p>
+    <w:p>
+      <w:pPr>
+        <w:rPr>
+          <w:del w:id="58" w:author="nyadav.idmworks@outlook.com" w:date="2020-06-12T20:49:00Z"/>
+          <w:lang w:val="en-IN"/>
+        </w:rPr>
+      </w:pPr>
+    </w:p>
+    <w:p>
+      <w:pPr>
+        <w:rPr>
+          <w:del w:id="59" w:author="nyadav.idmworks@outlook.com" w:date="2020-06-12T20:49:00Z"/>
+          <w:lang w:val="en-IN"/>
+        </w:rPr>
+      </w:pPr>
+    </w:p>
+    <w:p>
+      <w:pPr>
+        <w:rPr>
+          <w:del w:id="60" w:author="nyadav.idmworks@outlook.com" w:date="2020-06-12T20:49:00Z"/>
+          <w:lang w:val="en-IN"/>
+        </w:rPr>
+      </w:pPr>
+    </w:p>
+    <w:p>
+      <w:pPr>
+        <w:rPr>
+          <w:del w:id="61" w:author="nyadav.idmworks@outlook.com" w:date="2020-06-12T20:49:00Z"/>
+          <w:lang w:val="en-IN"/>
+        </w:rPr>
+      </w:pPr>
+    </w:p>
+    <w:p>
+      <w:pPr>
+        <w:rPr>
+          <w:del w:id="62" w:author="nyadav.idmworks@outlook.com" w:date="2020-06-12T20:49:00Z"/>
+          <w:lang w:val="en-IN"/>
+        </w:rPr>
+      </w:pPr>
+    </w:p>
+    <w:p>
+      <w:pPr>
+        <w:rPr>
+          <w:del w:id="63" w:author="nyadav.idmworks@outlook.com" w:date="2020-06-12T20:49:00Z"/>
+          <w:lang w:val="en-IN"/>
+        </w:rPr>
+      </w:pPr>
+    </w:p>
+    <w:p>
+      <w:pPr>
+        <w:rPr>
+          <w:del w:id="64" w:author="nyadav.idmworks@outlook.com" w:date="2020-06-12T20:49:00Z"/>
+          <w:lang w:val="en-IN"/>
+        </w:rPr>
+      </w:pPr>
+    </w:p>
+    <w:p>
+      <w:pPr>
+        <w:rPr>
+          <w:del w:id="65" w:author="nyadav.idmworks@outlook.com" w:date="2020-06-12T20:49:00Z"/>
           <w:lang w:val="en-IN"/>
         </w:rPr>
       </w:pPr>
@@ -24483,11 +25128,27 @@
           <w:lang w:val="en-IN"/>
         </w:rPr>
       </w:pPr>
+      <w:del w:id="66" w:author="nyadav.idmworks@outlook.com" w:date="2020-06-12T20:49:00Z">
+        <w:r>
+          <w:rPr>
+            <w:lang w:val="en-IN"/>
+          </w:rPr>
+          <w:delText>R</w:delText>
+        </w:r>
+      </w:del>
+      <w:ins w:id="67" w:author="nyadav.idmworks@outlook.com" w:date="2020-06-12T20:49:00Z">
+        <w:r>
+          <w:rPr>
+            <w:lang w:val="en-IN"/>
+          </w:rPr>
+          <w:t>R</w:t>
+        </w:r>
+      </w:ins>
       <w:r>
         <w:rPr>
           <w:lang w:val="en-IN"/>
         </w:rPr>
-        <w:t>REST API</w:t>
+        <w:t>EST API</w:t>
       </w:r>
     </w:p>
     <w:p>
@@ -24570,14 +25231,14 @@
           <w:lang w:val="en-IN"/>
         </w:rPr>
       </w:pPr>
-      <w:bookmarkStart w:id="0" w:name="_Ref39505862"/>
+      <w:bookmarkStart w:id="68" w:name="_Ref39505862"/>
       <w:r>
         <w:rPr>
           <w:lang w:val="en-IN"/>
         </w:rPr>
         <w:t>/customer/create</w:t>
       </w:r>
-      <w:bookmarkEnd w:id="0"/>
+      <w:bookmarkEnd w:id="68"/>
     </w:p>
     <w:p>
       <w:pPr>
@@ -24992,15 +25653,14 @@
           <w:lang w:val="en-IN"/>
         </w:rPr>
       </w:pPr>
-      <w:bookmarkStart w:id="1" w:name="_Ref39509543"/>
+      <w:bookmarkStart w:id="69" w:name="_Ref39509543"/>
       <w:r>
         <w:rPr>
           <w:lang w:val="en-IN"/>
         </w:rPr>
-        <w:lastRenderedPageBreak/>
         <w:t>/accounting/createGeneralExpense</w:t>
       </w:r>
-      <w:bookmarkEnd w:id="1"/>
+      <w:bookmarkEnd w:id="69"/>
     </w:p>
     <w:p>
       <w:pPr>
@@ -25284,6 +25944,7 @@
               <w:rPr>
                 <w:lang w:val="en-IN"/>
               </w:rPr>
+              <w:lastRenderedPageBreak/>
               <w:t>}</w:t>
             </w:r>
           </w:p>
@@ -25306,6 +25967,7 @@
                 <w:bCs/>
                 <w:lang w:val="en-IN"/>
               </w:rPr>
+              <w:lastRenderedPageBreak/>
               <w:t xml:space="preserve">Do not pass (as you may not have): </w:t>
             </w:r>
           </w:p>
@@ -25434,14 +26096,14 @@
           <w:lang w:val="en-IN"/>
         </w:rPr>
       </w:pPr>
-      <w:bookmarkStart w:id="2" w:name="_Ref39509516"/>
+      <w:bookmarkStart w:id="70" w:name="_Ref39509516"/>
       <w:r>
         <w:rPr>
           <w:lang w:val="en-IN"/>
         </w:rPr>
         <w:t>/accounting/createPurchaseEntry</w:t>
       </w:r>
-      <w:bookmarkEnd w:id="2"/>
+      <w:bookmarkEnd w:id="70"/>
     </w:p>
     <w:tbl>
       <w:tblPr>
@@ -25937,14 +26599,14 @@
           <w:lang w:val="en-IN"/>
         </w:rPr>
       </w:pPr>
-      <w:bookmarkStart w:id="3" w:name="_Ref39509676"/>
+      <w:bookmarkStart w:id="71" w:name="_Ref39509676"/>
       <w:r>
         <w:rPr>
           <w:lang w:val="en-IN"/>
         </w:rPr>
         <w:t>/accounting/createInternalTransfer</w:t>
       </w:r>
-      <w:bookmarkEnd w:id="3"/>
+      <w:bookmarkEnd w:id="71"/>
     </w:p>
     <w:p>
       <w:pPr>
@@ -26035,7 +26697,6 @@
               <w:rPr>
                 <w:lang w:val="en-IN"/>
               </w:rPr>
-              <w:lastRenderedPageBreak/>
               <w:t xml:space="preserve">  "amount": 0,</w:t>
             </w:r>
           </w:p>
@@ -26227,7 +26888,6 @@
                 <w:bCs/>
                 <w:lang w:val="en-IN"/>
               </w:rPr>
-              <w:lastRenderedPageBreak/>
               <w:t xml:space="preserve">Do not pass (as you may not have): </w:t>
             </w:r>
           </w:p>
@@ -26241,7 +26901,6 @@
               <w:rPr>
                 <w:lang w:val="en-IN"/>
               </w:rPr>
-              <w:lastRenderedPageBreak/>
               <w:t>“</w:t>
             </w:r>
             <w:r>
@@ -26501,14 +27160,14 @@
           <w:lang w:val="en-IN"/>
         </w:rPr>
       </w:pPr>
-      <w:bookmarkStart w:id="4" w:name="_Ref39509580"/>
+      <w:bookmarkStart w:id="72" w:name="_Ref39509580"/>
       <w:r>
         <w:rPr>
           <w:lang w:val="en-IN"/>
         </w:rPr>
         <w:t>/accounting/createPaymentReceived</w:t>
       </w:r>
-      <w:bookmarkEnd w:id="4"/>
+      <w:bookmarkEnd w:id="72"/>
     </w:p>
     <w:p>
       <w:pPr>
@@ -26597,6 +27256,7 @@
               <w:rPr>
                 <w:lang w:val="en-IN"/>
               </w:rPr>
+              <w:lastRenderedPageBreak/>
               <w:t xml:space="preserve">  "amount": 0,</w:t>
             </w:r>
           </w:p>
@@ -26749,6 +27409,7 @@
                 <w:bCs/>
                 <w:lang w:val="en-IN"/>
               </w:rPr>
+              <w:lastRenderedPageBreak/>
               <w:t xml:space="preserve">Do not pass (as you may not have): </w:t>
             </w:r>
           </w:p>
@@ -26762,6 +27423,7 @@
               <w:rPr>
                 <w:lang w:val="en-IN"/>
               </w:rPr>
+              <w:lastRenderedPageBreak/>
               <w:t>“</w:t>
             </w:r>
             <w:r>
@@ -27007,14 +27669,14 @@
           <w:lang w:val="en-IN"/>
         </w:rPr>
       </w:pPr>
-      <w:bookmarkStart w:id="5" w:name="_Ref39509638"/>
+      <w:bookmarkStart w:id="73" w:name="_Ref39509638"/>
       <w:r>
         <w:rPr>
           <w:lang w:val="en-IN"/>
         </w:rPr>
         <w:t>/accounting/createPayToVendor</w:t>
       </w:r>
-      <w:bookmarkEnd w:id="5"/>
+      <w:bookmarkEnd w:id="73"/>
     </w:p>
     <w:p>
       <w:pPr>
@@ -27482,7 +28144,7 @@
           <w:lang w:val="en-IN"/>
         </w:rPr>
       </w:pPr>
-      <w:bookmarkStart w:id="6" w:name="_Ref39509614"/>
+      <w:bookmarkStart w:id="74" w:name="_Ref39509614"/>
     </w:p>
     <w:p>
       <w:pPr>
@@ -27501,7 +28163,7 @@
         </w:rPr>
         <w:t>/accounting/createSalesEntry</w:t>
       </w:r>
-      <w:bookmarkEnd w:id="6"/>
+      <w:bookmarkEnd w:id="74"/>
     </w:p>
     <w:p>
       <w:pPr>
@@ -27774,6 +28436,7 @@
               <w:rPr>
                 <w:lang w:val="en-IN"/>
               </w:rPr>
+              <w:lastRenderedPageBreak/>
               <w:t>}</w:t>
             </w:r>
           </w:p>
@@ -27796,6 +28459,7 @@
                 <w:bCs/>
                 <w:lang w:val="en-IN"/>
               </w:rPr>
+              <w:lastRenderedPageBreak/>
               <w:t xml:space="preserve">Do not pass (as you may not have): </w:t>
             </w:r>
           </w:p>
@@ -27966,14 +28630,14 @@
           <w:lang w:val="en-IN"/>
         </w:rPr>
       </w:pPr>
-      <w:bookmarkStart w:id="7" w:name="_Ref39509717"/>
+      <w:bookmarkStart w:id="75" w:name="_Ref39509717"/>
       <w:r>
         <w:rPr>
           <w:lang w:val="en-IN"/>
         </w:rPr>
         <w:t>/employee/createEmployee</w:t>
       </w:r>
-      <w:bookmarkEnd w:id="7"/>
+      <w:bookmarkEnd w:id="75"/>
     </w:p>
     <w:tbl>
       <w:tblPr>
@@ -28436,14 +29100,14 @@
           <w:lang w:val="en-IN"/>
         </w:rPr>
       </w:pPr>
-      <w:bookmarkStart w:id="8" w:name="_Ref39509754"/>
+      <w:bookmarkStart w:id="76" w:name="_Ref39509754"/>
       <w:r>
         <w:rPr>
           <w:lang w:val="en-IN"/>
         </w:rPr>
         <w:t>/employee/createEmpSalary</w:t>
       </w:r>
-      <w:bookmarkEnd w:id="8"/>
+      <w:bookmarkEnd w:id="76"/>
     </w:p>
     <w:tbl>
       <w:tblPr>
@@ -28618,7 +29282,6 @@
               <w:rPr>
                 <w:lang w:val="en-IN"/>
               </w:rPr>
-              <w:lastRenderedPageBreak/>
               <w:t>}</w:t>
             </w:r>
           </w:p>
@@ -28641,7 +29304,6 @@
                 <w:bCs/>
                 <w:lang w:val="en-IN"/>
               </w:rPr>
-              <w:lastRenderedPageBreak/>
               <w:t xml:space="preserve">Do not pass (as you may not have): </w:t>
             </w:r>
           </w:p>
@@ -28886,14 +29548,14 @@
           <w:lang w:val="en-IN"/>
         </w:rPr>
       </w:pPr>
-      <w:bookmarkStart w:id="9" w:name="_Ref39509775"/>
+      <w:bookmarkStart w:id="77" w:name="_Ref39509775"/>
       <w:r>
         <w:rPr>
           <w:lang w:val="en-IN"/>
         </w:rPr>
         <w:t>/employee/createEmpSalaryPayment</w:t>
       </w:r>
-      <w:bookmarkEnd w:id="9"/>
+      <w:bookmarkEnd w:id="77"/>
     </w:p>
     <w:tbl>
       <w:tblPr>
@@ -29049,6 +29711,7 @@
               <w:rPr>
                 <w:lang w:val="en-IN"/>
               </w:rPr>
+              <w:lastRenderedPageBreak/>
               <w:t xml:space="preserve">  "orgId": 0,</w:t>
             </w:r>
           </w:p>
@@ -29123,6 +29786,7 @@
                 <w:bCs/>
                 <w:lang w:val="en-IN"/>
               </w:rPr>
+              <w:lastRenderedPageBreak/>
               <w:t xml:space="preserve">Do not pass (as you may not have): </w:t>
             </w:r>
           </w:p>
@@ -29227,6 +29891,7 @@
               <w:rPr>
                 <w:lang w:val="en-IN"/>
               </w:rPr>
+              <w:lastRenderedPageBreak/>
               <w:t>LoggedInUser:EmployeeID</w:t>
             </w:r>
             <w:r>
@@ -30017,7 +30682,7 @@
           <w:lang w:val="en-IN"/>
         </w:rPr>
       </w:pPr>
-      <w:bookmarkStart w:id="10" w:name="_Ref39957133"/>
+      <w:bookmarkStart w:id="78" w:name="_Ref39957133"/>
       <w:r>
         <w:rPr>
           <w:lang w:val="en-IN"/>
@@ -30042,7 +30707,7 @@
         </w:rPr>
         <w:t>getCities</w:t>
       </w:r>
-      <w:bookmarkEnd w:id="10"/>
+      <w:bookmarkEnd w:id="78"/>
     </w:p>
     <w:tbl>
       <w:tblPr>
@@ -30207,7 +30872,7 @@
           <w:lang w:val="en-IN"/>
         </w:rPr>
       </w:pPr>
-      <w:bookmarkStart w:id="11" w:name="_Ref39957140"/>
+      <w:bookmarkStart w:id="79" w:name="_Ref39957140"/>
       <w:r>
         <w:rPr>
           <w:lang w:val="en-IN"/>
@@ -30232,7 +30897,7 @@
         </w:rPr>
         <w:t>createCity</w:t>
       </w:r>
-      <w:bookmarkEnd w:id="11"/>
+      <w:bookmarkEnd w:id="79"/>
     </w:p>
     <w:tbl>
       <w:tblPr>
@@ -30415,14 +31080,15 @@
           <w:lang w:val="en-IN"/>
         </w:rPr>
       </w:pPr>
-      <w:bookmarkStart w:id="12" w:name="_Ref39961693"/>
+      <w:bookmarkStart w:id="80" w:name="_Ref39961693"/>
       <w:r>
         <w:rPr>
           <w:lang w:val="en-IN"/>
         </w:rPr>
+        <w:lastRenderedPageBreak/>
         <w:t>/uiList/getExpenseCategories</w:t>
       </w:r>
-      <w:bookmarkEnd w:id="12"/>
+      <w:bookmarkEnd w:id="80"/>
     </w:p>
     <w:p>
       <w:pPr>
@@ -30585,7 +31251,7 @@
           <w:lang w:val="en-IN"/>
         </w:rPr>
       </w:pPr>
-      <w:bookmarkStart w:id="13" w:name="_Ref39957601"/>
+      <w:bookmarkStart w:id="81" w:name="_Ref39957601"/>
       <w:r>
         <w:rPr>
           <w:lang w:val="en-IN"/>
@@ -30598,7 +31264,7 @@
         </w:rPr>
         <w:t>elivery/createDelivery</w:t>
       </w:r>
-      <w:bookmarkEnd w:id="13"/>
+      <w:bookmarkEnd w:id="81"/>
     </w:p>
     <w:tbl>
       <w:tblPr>
@@ -31132,7 +31798,7 @@
           <w:lang w:val="en-IN"/>
         </w:rPr>
       </w:pPr>
-      <w:bookmarkStart w:id="14" w:name="_Ref39957829"/>
+      <w:bookmarkStart w:id="82" w:name="_Ref39957829"/>
       <w:r>
         <w:rPr>
           <w:lang w:val="en-IN"/>
@@ -31145,7 +31811,7 @@
         </w:rPr>
         <w:t>ccounting/getAccountsByNickName</w:t>
       </w:r>
-      <w:bookmarkEnd w:id="14"/>
+      <w:bookmarkEnd w:id="82"/>
     </w:p>
     <w:p>
       <w:pPr>
@@ -31283,7 +31949,6 @@
               <w:rPr>
                 <w:lang w:val="en-IN"/>
               </w:rPr>
-              <w:lastRenderedPageBreak/>
               <w:t xml:space="preserve">  "createdate": "string",</w:t>
             </w:r>
           </w:p>
@@ -31423,7 +32088,6 @@
                 <w:bCs/>
                 <w:lang w:val="en-IN"/>
               </w:rPr>
-              <w:lastRenderedPageBreak/>
               <w:t xml:space="preserve">Only Pass: </w:t>
             </w:r>
           </w:p>
@@ -31634,7 +32298,7 @@
           <w:lang w:val="en-IN"/>
         </w:rPr>
       </w:pPr>
-      <w:bookmarkStart w:id="15" w:name="_Ref39961415"/>
+      <w:bookmarkStart w:id="83" w:name="_Ref39961415"/>
       <w:r>
         <w:rPr>
           <w:lang w:val="en-IN"/>
@@ -31653,7 +32317,7 @@
         </w:rPr>
         <w:t xml:space="preserve"> /searchExpenseByToPartyName</w:t>
       </w:r>
-      <w:bookmarkEnd w:id="15"/>
+      <w:bookmarkEnd w:id="83"/>
     </w:p>
     <w:tbl>
       <w:tblPr>
@@ -31826,6 +32490,7 @@
               <w:rPr>
                 <w:lang w:val="en-IN"/>
               </w:rPr>
+              <w:lastRenderedPageBreak/>
               <w:t>toPartyName</w:t>
             </w:r>
           </w:p>
@@ -31897,14 +32562,14 @@
           <w:lang w:val="en-IN"/>
         </w:rPr>
       </w:pPr>
-      <w:bookmarkStart w:id="16" w:name="_Ref39961889"/>
+      <w:bookmarkStart w:id="84" w:name="_Ref39961889"/>
       <w:r>
         <w:rPr>
           <w:lang w:val="en-IN"/>
         </w:rPr>
         <w:t>employee/getEmployeeListByName</w:t>
       </w:r>
-      <w:bookmarkEnd w:id="16"/>
+      <w:bookmarkEnd w:id="84"/>
     </w:p>
     <w:tbl>
       <w:tblPr>
@@ -32558,7 +33223,6 @@
         <w:rPr>
           <w:lang w:val="en-IN"/>
         </w:rPr>
-        <w:lastRenderedPageBreak/>
         <w:t>/login</w:t>
       </w:r>
       <w:r>
@@ -32895,7 +33559,7 @@
           <w:lang w:val="en-IN"/>
         </w:rPr>
       </w:pPr>
-      <w:bookmarkStart w:id="17" w:name="_Ref40299588"/>
+      <w:bookmarkStart w:id="85" w:name="_Ref40299588"/>
       <w:r>
         <w:rPr>
           <w:lang w:val="en-IN"/>
@@ -32908,7 +33572,7 @@
         </w:rPr>
         <w:t>Delivery/listDeliveriesPaged</w:t>
       </w:r>
-      <w:bookmarkEnd w:id="17"/>
+      <w:bookmarkEnd w:id="85"/>
     </w:p>
     <w:p>
       <w:pPr>
@@ -32924,11 +33588,12 @@
           <w:lang w:val="en-IN"/>
         </w:rPr>
       </w:pPr>
-      <w:bookmarkStart w:id="18" w:name="_Ref40564996"/>
+      <w:bookmarkStart w:id="86" w:name="_Ref40564996"/>
       <w:r>
         <w:rPr>
           <w:lang w:val="en-IN"/>
         </w:rPr>
+        <w:lastRenderedPageBreak/>
         <w:t>/accounting</w:t>
       </w:r>
       <w:r>
@@ -32943,7 +33608,7 @@
         </w:rPr>
         <w:t>listPurchasesPaged</w:t>
       </w:r>
-      <w:bookmarkEnd w:id="18"/>
+      <w:bookmarkEnd w:id="86"/>
     </w:p>
     <w:p>
       <w:pPr>
@@ -32959,14 +33624,14 @@
           <w:lang w:val="en-IN"/>
         </w:rPr>
       </w:pPr>
-      <w:bookmarkStart w:id="19" w:name="_Ref40566125"/>
+      <w:bookmarkStart w:id="87" w:name="_Ref40566125"/>
       <w:r>
         <w:rPr>
           <w:lang w:val="en-IN"/>
         </w:rPr>
         <w:t>/accounting/listExpensesPaged</w:t>
       </w:r>
-      <w:bookmarkEnd w:id="19"/>
+      <w:bookmarkEnd w:id="87"/>
     </w:p>
     <w:p>
       <w:pPr>
@@ -32982,7 +33647,7 @@
           <w:lang w:val="en-IN"/>
         </w:rPr>
       </w:pPr>
-      <w:bookmarkStart w:id="20" w:name="_Ref40638273"/>
+      <w:bookmarkStart w:id="88" w:name="_Ref40638273"/>
       <w:r>
         <w:rPr>
           <w:lang w:val="en-IN"/>
@@ -32995,7 +33660,7 @@
         </w:rPr>
         <w:t>employee/listEmployeesWithBalancePaged</w:t>
       </w:r>
-      <w:bookmarkEnd w:id="20"/>
+      <w:bookmarkEnd w:id="88"/>
     </w:p>
     <w:p>
       <w:pPr>
@@ -33004,7 +33669,7 @@
           <w:lang w:val="en-IN"/>
         </w:rPr>
       </w:pPr>
-      <w:bookmarkStart w:id="21" w:name="_Ref40640625"/>
+      <w:bookmarkStart w:id="89" w:name="_Ref40640625"/>
       <w:r>
         <w:rPr>
           <w:lang w:val="en-IN"/>
@@ -33017,7 +33682,7 @@
         </w:rPr>
         <w:t>/listEmpSalariesPaged</w:t>
       </w:r>
-      <w:bookmarkEnd w:id="21"/>
+      <w:bookmarkEnd w:id="89"/>
     </w:p>
     <w:p>
       <w:pPr>
@@ -33033,14 +33698,14 @@
           <w:lang w:val="en-IN"/>
         </w:rPr>
       </w:pPr>
-      <w:bookmarkStart w:id="22" w:name="_Ref41168015"/>
+      <w:bookmarkStart w:id="90" w:name="_Ref41168015"/>
       <w:r>
         <w:rPr>
           <w:lang w:val="en-IN"/>
         </w:rPr>
         <w:t>/customer/listCustomerANDVendorWithBalancePaged</w:t>
       </w:r>
-      <w:bookmarkEnd w:id="22"/>
+      <w:bookmarkEnd w:id="90"/>
     </w:p>
     <w:p>
       <w:pPr>
@@ -33056,14 +33721,14 @@
           <w:lang w:val="en-IN"/>
         </w:rPr>
       </w:pPr>
-      <w:bookmarkStart w:id="23" w:name="_Ref41248744"/>
+      <w:bookmarkStart w:id="91" w:name="_Ref41248744"/>
       <w:r>
         <w:rPr>
           <w:lang w:val="en-IN"/>
         </w:rPr>
         <w:t>/accounting/createRetailSale</w:t>
       </w:r>
-      <w:bookmarkEnd w:id="23"/>
+      <w:bookmarkEnd w:id="91"/>
     </w:p>
     <w:tbl>
       <w:tblPr>
@@ -33207,63 +33872,63 @@
     <w:p>
       <w:pPr>
         <w:rPr>
-          <w:ins w:id="24" w:author="nyadav.idmworks@outlook.com" w:date="2020-06-11T10:10:00Z"/>
-          <w:lang w:val="en-IN"/>
-        </w:rPr>
-      </w:pPr>
-    </w:p>
-    <w:p>
-      <w:pPr>
-        <w:rPr>
-          <w:ins w:id="25" w:author="nyadav.idmworks@outlook.com" w:date="2020-06-11T10:10:00Z"/>
-          <w:lang w:val="en-IN"/>
-        </w:rPr>
-      </w:pPr>
-    </w:p>
-    <w:p>
-      <w:pPr>
-        <w:rPr>
-          <w:ins w:id="26" w:author="nyadav.idmworks@outlook.com" w:date="2020-06-11T10:10:00Z"/>
-          <w:lang w:val="en-IN"/>
-        </w:rPr>
-      </w:pPr>
-    </w:p>
-    <w:p>
-      <w:pPr>
-        <w:rPr>
-          <w:ins w:id="27" w:author="nyadav.idmworks@outlook.com" w:date="2020-06-11T10:10:00Z"/>
-          <w:lang w:val="en-IN"/>
-        </w:rPr>
-      </w:pPr>
-    </w:p>
-    <w:p>
-      <w:pPr>
-        <w:rPr>
-          <w:ins w:id="28" w:author="nyadav.idmworks@outlook.com" w:date="2020-06-11T10:10:00Z"/>
-          <w:lang w:val="en-IN"/>
-        </w:rPr>
-      </w:pPr>
-    </w:p>
-    <w:p>
-      <w:pPr>
-        <w:rPr>
-          <w:ins w:id="29" w:author="nyadav.idmworks@outlook.com" w:date="2020-06-11T10:10:00Z"/>
-          <w:lang w:val="en-IN"/>
-        </w:rPr>
-      </w:pPr>
-    </w:p>
-    <w:p>
-      <w:pPr>
-        <w:rPr>
-          <w:ins w:id="30" w:author="nyadav.idmworks@outlook.com" w:date="2020-06-11T10:10:00Z"/>
-          <w:lang w:val="en-IN"/>
-        </w:rPr>
-      </w:pPr>
-    </w:p>
-    <w:p>
-      <w:pPr>
-        <w:rPr>
-          <w:ins w:id="31" w:author="nyadav.idmworks@outlook.com" w:date="2020-06-11T09:49:00Z"/>
+          <w:ins w:id="92" w:author="nyadav.idmworks@outlook.com" w:date="2020-06-11T10:10:00Z"/>
+          <w:lang w:val="en-IN"/>
+        </w:rPr>
+      </w:pPr>
+    </w:p>
+    <w:p>
+      <w:pPr>
+        <w:rPr>
+          <w:ins w:id="93" w:author="nyadav.idmworks@outlook.com" w:date="2020-06-11T10:10:00Z"/>
+          <w:lang w:val="en-IN"/>
+        </w:rPr>
+      </w:pPr>
+    </w:p>
+    <w:p>
+      <w:pPr>
+        <w:rPr>
+          <w:ins w:id="94" w:author="nyadav.idmworks@outlook.com" w:date="2020-06-11T10:10:00Z"/>
+          <w:lang w:val="en-IN"/>
+        </w:rPr>
+      </w:pPr>
+    </w:p>
+    <w:p>
+      <w:pPr>
+        <w:rPr>
+          <w:ins w:id="95" w:author="nyadav.idmworks@outlook.com" w:date="2020-06-11T10:10:00Z"/>
+          <w:lang w:val="en-IN"/>
+        </w:rPr>
+      </w:pPr>
+    </w:p>
+    <w:p>
+      <w:pPr>
+        <w:rPr>
+          <w:ins w:id="96" w:author="nyadav.idmworks@outlook.com" w:date="2020-06-11T10:10:00Z"/>
+          <w:lang w:val="en-IN"/>
+        </w:rPr>
+      </w:pPr>
+    </w:p>
+    <w:p>
+      <w:pPr>
+        <w:rPr>
+          <w:ins w:id="97" w:author="nyadav.idmworks@outlook.com" w:date="2020-06-11T10:10:00Z"/>
+          <w:lang w:val="en-IN"/>
+        </w:rPr>
+      </w:pPr>
+    </w:p>
+    <w:p>
+      <w:pPr>
+        <w:rPr>
+          <w:ins w:id="98" w:author="nyadav.idmworks@outlook.com" w:date="2020-06-11T10:10:00Z"/>
+          <w:lang w:val="en-IN"/>
+        </w:rPr>
+      </w:pPr>
+    </w:p>
+    <w:p>
+      <w:pPr>
+        <w:rPr>
+          <w:ins w:id="99" w:author="nyadav.idmworks@outlook.com" w:date="2020-06-11T09:49:00Z"/>
           <w:lang w:val="en-IN"/>
         </w:rPr>
       </w:pPr>
@@ -33272,16 +33937,15 @@
       <w:pPr>
         <w:pStyle w:val="Heading1"/>
         <w:rPr>
-          <w:ins w:id="32" w:author="nyadav.idmworks@outlook.com" w:date="2020-06-11T10:11:00Z"/>
-          <w:lang w:val="en-IN"/>
-        </w:rPr>
-      </w:pPr>
-      <w:ins w:id="33" w:author="nyadav.idmworks@outlook.com" w:date="2020-06-11T09:49:00Z">
+          <w:ins w:id="100" w:author="nyadav.idmworks@outlook.com" w:date="2020-06-11T10:11:00Z"/>
+          <w:lang w:val="en-IN"/>
+        </w:rPr>
+      </w:pPr>
+      <w:ins w:id="101" w:author="nyadav.idmworks@outlook.com" w:date="2020-06-11T09:49:00Z">
         <w:r>
           <w:rPr>
             <w:lang w:val="en-IN"/>
           </w:rPr>
-          <w:lastRenderedPageBreak/>
           <w:t>API Response Code and User Interface</w:t>
         </w:r>
       </w:ins>
@@ -33289,30 +33953,22 @@
     <w:p>
       <w:pPr>
         <w:rPr>
-          <w:ins w:id="34" w:author="nyadav.idmworks@outlook.com" w:date="2020-06-11T09:49:00Z"/>
-          <w:lang w:val="en-IN"/>
-          <w:rPrChange w:id="35" w:author="nyadav.idmworks@outlook.com" w:date="2020-06-11T10:11:00Z">
-            <w:rPr>
-              <w:ins w:id="36" w:author="nyadav.idmworks@outlook.com" w:date="2020-06-11T09:49:00Z"/>
-              <w:lang w:val="en-IN"/>
-            </w:rPr>
-          </w:rPrChange>
-        </w:rPr>
-        <w:pPrChange w:id="37" w:author="nyadav.idmworks@outlook.com" w:date="2020-06-11T10:11:00Z">
+          <w:ins w:id="102" w:author="nyadav.idmworks@outlook.com" w:date="2020-06-11T09:49:00Z"/>
+          <w:lang w:val="en-IN"/>
+        </w:rPr>
+        <w:pPrChange w:id="103" w:author="nyadav.idmworks@outlook.com" w:date="2020-06-11T10:11:00Z">
           <w:pPr>
             <w:pStyle w:val="Heading1"/>
           </w:pPr>
         </w:pPrChange>
       </w:pPr>
-      <w:bookmarkStart w:id="38" w:name="_GoBack"/>
-      <w:bookmarkEnd w:id="38"/>
     </w:p>
     <w:tbl>
       <w:tblPr>
         <w:tblStyle w:val="TableGrid"/>
         <w:tblW w:w="0" w:type="auto"/>
         <w:tblLook w:val="04A0" w:firstRow="1" w:lastRow="0" w:firstColumn="1" w:lastColumn="0" w:noHBand="0" w:noVBand="1"/>
-        <w:tblPrChange w:id="39" w:author="nyadav.idmworks@outlook.com" w:date="2020-06-11T10:10:00Z">
+        <w:tblPrChange w:id="104" w:author="nyadav.idmworks@outlook.com" w:date="2020-06-11T10:10:00Z">
           <w:tblPr>
             <w:tblStyle w:val="TableGrid"/>
             <w:tblW w:w="0" w:type="auto"/>
@@ -33324,7 +33980,7 @@
         <w:gridCol w:w="1427"/>
         <w:gridCol w:w="2333"/>
         <w:gridCol w:w="5256"/>
-        <w:tblGridChange w:id="40">
+        <w:tblGridChange w:id="105">
           <w:tblGrid>
             <w:gridCol w:w="1427"/>
             <w:gridCol w:w="2333"/>
@@ -33334,12 +33990,12 @@
       </w:tblGrid>
       <w:tr>
         <w:trPr>
-          <w:ins w:id="41" w:author="nyadav.idmworks@outlook.com" w:date="2020-06-11T09:49:00Z"/>
+          <w:ins w:id="106" w:author="nyadav.idmworks@outlook.com" w:date="2020-06-11T09:49:00Z"/>
         </w:trPr>
         <w:tc>
           <w:tcPr>
             <w:tcW w:w="1427" w:type="dxa"/>
-            <w:tcPrChange w:id="42" w:author="nyadav.idmworks@outlook.com" w:date="2020-06-11T10:10:00Z">
+            <w:tcPrChange w:id="107" w:author="nyadav.idmworks@outlook.com" w:date="2020-06-11T10:10:00Z">
               <w:tcPr>
                 <w:tcW w:w="3005" w:type="dxa"/>
               </w:tcPr>
@@ -33348,25 +34004,25 @@
           <w:p>
             <w:pPr>
               <w:rPr>
-                <w:ins w:id="43" w:author="nyadav.idmworks@outlook.com" w:date="2020-06-11T09:49:00Z"/>
-                <w:b/>
-                <w:bCs/>
-                <w:lang w:val="en-IN"/>
-                <w:rPrChange w:id="44" w:author="nyadav.idmworks@outlook.com" w:date="2020-06-11T09:54:00Z">
+                <w:ins w:id="108" w:author="nyadav.idmworks@outlook.com" w:date="2020-06-11T09:49:00Z"/>
+                <w:b/>
+                <w:bCs/>
+                <w:lang w:val="en-IN"/>
+                <w:rPrChange w:id="109" w:author="nyadav.idmworks@outlook.com" w:date="2020-06-11T09:54:00Z">
                   <w:rPr>
-                    <w:ins w:id="45" w:author="nyadav.idmworks@outlook.com" w:date="2020-06-11T09:49:00Z"/>
+                    <w:ins w:id="110" w:author="nyadav.idmworks@outlook.com" w:date="2020-06-11T09:49:00Z"/>
                     <w:lang w:val="en-IN"/>
                   </w:rPr>
                 </w:rPrChange>
               </w:rPr>
             </w:pPr>
-            <w:ins w:id="46" w:author="nyadav.idmworks@outlook.com" w:date="2020-06-11T09:49:00Z">
+            <w:ins w:id="111" w:author="nyadav.idmworks@outlook.com" w:date="2020-06-11T09:49:00Z">
               <w:r>
                 <w:rPr>
                   <w:b/>
                   <w:bCs/>
                   <w:lang w:val="en-IN"/>
-                  <w:rPrChange w:id="47" w:author="nyadav.idmworks@outlook.com" w:date="2020-06-11T09:54:00Z">
+                  <w:rPrChange w:id="112" w:author="nyadav.idmworks@outlook.com" w:date="2020-06-11T09:54:00Z">
                     <w:rPr>
                       <w:lang w:val="en-IN"/>
                     </w:rPr>
@@ -33380,7 +34036,7 @@
         <w:tc>
           <w:tcPr>
             <w:tcW w:w="2333" w:type="dxa"/>
-            <w:tcPrChange w:id="48" w:author="nyadav.idmworks@outlook.com" w:date="2020-06-11T10:10:00Z">
+            <w:tcPrChange w:id="113" w:author="nyadav.idmworks@outlook.com" w:date="2020-06-11T10:10:00Z">
               <w:tcPr>
                 <w:tcW w:w="3005" w:type="dxa"/>
               </w:tcPr>
@@ -33389,25 +34045,25 @@
           <w:p>
             <w:pPr>
               <w:rPr>
-                <w:ins w:id="49" w:author="nyadav.idmworks@outlook.com" w:date="2020-06-11T09:49:00Z"/>
-                <w:b/>
-                <w:bCs/>
-                <w:lang w:val="en-IN"/>
-                <w:rPrChange w:id="50" w:author="nyadav.idmworks@outlook.com" w:date="2020-06-11T09:54:00Z">
+                <w:ins w:id="114" w:author="nyadav.idmworks@outlook.com" w:date="2020-06-11T09:49:00Z"/>
+                <w:b/>
+                <w:bCs/>
+                <w:lang w:val="en-IN"/>
+                <w:rPrChange w:id="115" w:author="nyadav.idmworks@outlook.com" w:date="2020-06-11T09:54:00Z">
                   <w:rPr>
-                    <w:ins w:id="51" w:author="nyadav.idmworks@outlook.com" w:date="2020-06-11T09:49:00Z"/>
+                    <w:ins w:id="116" w:author="nyadav.idmworks@outlook.com" w:date="2020-06-11T09:49:00Z"/>
                     <w:lang w:val="en-IN"/>
                   </w:rPr>
                 </w:rPrChange>
               </w:rPr>
             </w:pPr>
-            <w:ins w:id="52" w:author="nyadav.idmworks@outlook.com" w:date="2020-06-11T09:49:00Z">
+            <w:ins w:id="117" w:author="nyadav.idmworks@outlook.com" w:date="2020-06-11T09:49:00Z">
               <w:r>
                 <w:rPr>
                   <w:b/>
                   <w:bCs/>
                   <w:lang w:val="en-IN"/>
-                  <w:rPrChange w:id="53" w:author="nyadav.idmworks@outlook.com" w:date="2020-06-11T09:54:00Z">
+                  <w:rPrChange w:id="118" w:author="nyadav.idmworks@outlook.com" w:date="2020-06-11T09:54:00Z">
                     <w:rPr>
                       <w:lang w:val="en-IN"/>
                     </w:rPr>
@@ -33421,7 +34077,7 @@
         <w:tc>
           <w:tcPr>
             <w:tcW w:w="5256" w:type="dxa"/>
-            <w:tcPrChange w:id="54" w:author="nyadav.idmworks@outlook.com" w:date="2020-06-11T10:10:00Z">
+            <w:tcPrChange w:id="119" w:author="nyadav.idmworks@outlook.com" w:date="2020-06-11T10:10:00Z">
               <w:tcPr>
                 <w:tcW w:w="3006" w:type="dxa"/>
               </w:tcPr>
@@ -33430,25 +34086,25 @@
           <w:p>
             <w:pPr>
               <w:rPr>
-                <w:ins w:id="55" w:author="nyadav.idmworks@outlook.com" w:date="2020-06-11T09:49:00Z"/>
-                <w:b/>
-                <w:bCs/>
-                <w:lang w:val="en-IN"/>
-                <w:rPrChange w:id="56" w:author="nyadav.idmworks@outlook.com" w:date="2020-06-11T09:54:00Z">
+                <w:ins w:id="120" w:author="nyadav.idmworks@outlook.com" w:date="2020-06-11T09:49:00Z"/>
+                <w:b/>
+                <w:bCs/>
+                <w:lang w:val="en-IN"/>
+                <w:rPrChange w:id="121" w:author="nyadav.idmworks@outlook.com" w:date="2020-06-11T09:54:00Z">
                   <w:rPr>
-                    <w:ins w:id="57" w:author="nyadav.idmworks@outlook.com" w:date="2020-06-11T09:49:00Z"/>
+                    <w:ins w:id="122" w:author="nyadav.idmworks@outlook.com" w:date="2020-06-11T09:49:00Z"/>
                     <w:lang w:val="en-IN"/>
                   </w:rPr>
                 </w:rPrChange>
               </w:rPr>
             </w:pPr>
-            <w:ins w:id="58" w:author="nyadav.idmworks@outlook.com" w:date="2020-06-11T09:49:00Z">
+            <w:ins w:id="123" w:author="nyadav.idmworks@outlook.com" w:date="2020-06-11T09:49:00Z">
               <w:r>
                 <w:rPr>
                   <w:b/>
                   <w:bCs/>
                   <w:lang w:val="en-IN"/>
-                  <w:rPrChange w:id="59" w:author="nyadav.idmworks@outlook.com" w:date="2020-06-11T09:54:00Z">
+                  <w:rPrChange w:id="124" w:author="nyadav.idmworks@outlook.com" w:date="2020-06-11T09:54:00Z">
                     <w:rPr>
                       <w:lang w:val="en-IN"/>
                     </w:rPr>
@@ -33462,12 +34118,12 @@
       </w:tr>
       <w:tr>
         <w:trPr>
-          <w:ins w:id="60" w:author="nyadav.idmworks@outlook.com" w:date="2020-06-11T09:49:00Z"/>
+          <w:ins w:id="125" w:author="nyadav.idmworks@outlook.com" w:date="2020-06-11T09:49:00Z"/>
         </w:trPr>
         <w:tc>
           <w:tcPr>
             <w:tcW w:w="1427" w:type="dxa"/>
-            <w:tcPrChange w:id="61" w:author="nyadav.idmworks@outlook.com" w:date="2020-06-11T10:10:00Z">
+            <w:tcPrChange w:id="126" w:author="nyadav.idmworks@outlook.com" w:date="2020-06-11T10:10:00Z">
               <w:tcPr>
                 <w:tcW w:w="3005" w:type="dxa"/>
               </w:tcPr>
@@ -33476,11 +34132,11 @@
           <w:p>
             <w:pPr>
               <w:rPr>
-                <w:ins w:id="62" w:author="nyadav.idmworks@outlook.com" w:date="2020-06-11T09:49:00Z"/>
-                <w:lang w:val="en-IN"/>
-              </w:rPr>
-            </w:pPr>
-            <w:ins w:id="63" w:author="nyadav.idmworks@outlook.com" w:date="2020-06-11T09:49:00Z">
+                <w:ins w:id="127" w:author="nyadav.idmworks@outlook.com" w:date="2020-06-11T09:49:00Z"/>
+                <w:lang w:val="en-IN"/>
+              </w:rPr>
+            </w:pPr>
+            <w:ins w:id="128" w:author="nyadav.idmworks@outlook.com" w:date="2020-06-11T09:49:00Z">
               <w:r>
                 <w:rPr>
                   <w:lang w:val="en-IN"/>
@@ -33493,7 +34149,7 @@
         <w:tc>
           <w:tcPr>
             <w:tcW w:w="2333" w:type="dxa"/>
-            <w:tcPrChange w:id="64" w:author="nyadav.idmworks@outlook.com" w:date="2020-06-11T10:10:00Z">
+            <w:tcPrChange w:id="129" w:author="nyadav.idmworks@outlook.com" w:date="2020-06-11T10:10:00Z">
               <w:tcPr>
                 <w:tcW w:w="3005" w:type="dxa"/>
               </w:tcPr>
@@ -33502,11 +34158,11 @@
           <w:p>
             <w:pPr>
               <w:rPr>
-                <w:ins w:id="65" w:author="nyadav.idmworks@outlook.com" w:date="2020-06-11T09:49:00Z"/>
-                <w:lang w:val="en-IN"/>
-              </w:rPr>
-            </w:pPr>
-            <w:ins w:id="66" w:author="nyadav.idmworks@outlook.com" w:date="2020-06-11T09:49:00Z">
+                <w:ins w:id="130" w:author="nyadav.idmworks@outlook.com" w:date="2020-06-11T09:49:00Z"/>
+                <w:lang w:val="en-IN"/>
+              </w:rPr>
+            </w:pPr>
+            <w:ins w:id="131" w:author="nyadav.idmworks@outlook.com" w:date="2020-06-11T09:49:00Z">
               <w:r>
                 <w:rPr>
                   <w:lang w:val="en-IN"/>
@@ -33519,7 +34175,7 @@
         <w:tc>
           <w:tcPr>
             <w:tcW w:w="5256" w:type="dxa"/>
-            <w:tcPrChange w:id="67" w:author="nyadav.idmworks@outlook.com" w:date="2020-06-11T10:10:00Z">
+            <w:tcPrChange w:id="132" w:author="nyadav.idmworks@outlook.com" w:date="2020-06-11T10:10:00Z">
               <w:tcPr>
                 <w:tcW w:w="3006" w:type="dxa"/>
               </w:tcPr>
@@ -33528,11 +34184,11 @@
           <w:p>
             <w:pPr>
               <w:rPr>
-                <w:ins w:id="68" w:author="nyadav.idmworks@outlook.com" w:date="2020-06-11T09:49:00Z"/>
-                <w:lang w:val="en-IN"/>
-              </w:rPr>
-            </w:pPr>
-            <w:ins w:id="69" w:author="nyadav.idmworks@outlook.com" w:date="2020-06-11T09:49:00Z">
+                <w:ins w:id="133" w:author="nyadav.idmworks@outlook.com" w:date="2020-06-11T09:49:00Z"/>
+                <w:lang w:val="en-IN"/>
+              </w:rPr>
+            </w:pPr>
+            <w:ins w:id="134" w:author="nyadav.idmworks@outlook.com" w:date="2020-06-11T09:49:00Z">
               <w:r>
                 <w:rPr>
                   <w:lang w:val="en-IN"/>
@@ -33540,7 +34196,7 @@
                 <w:t xml:space="preserve">Display “Success” with </w:t>
               </w:r>
             </w:ins>
-            <w:ins w:id="70" w:author="nyadav.idmworks@outlook.com" w:date="2020-06-11T09:50:00Z">
+            <w:ins w:id="135" w:author="nyadav.idmworks@outlook.com" w:date="2020-06-11T09:50:00Z">
               <w:r>
                 <w:rPr>
                   <w:lang w:val="en-IN"/>
@@ -33548,7 +34204,7 @@
                 <w:t>a icon</w:t>
               </w:r>
             </w:ins>
-            <w:ins w:id="71" w:author="nyadav.idmworks@outlook.com" w:date="2020-06-11T09:51:00Z">
+            <w:ins w:id="136" w:author="nyadav.idmworks@outlook.com" w:date="2020-06-11T09:51:00Z">
               <w:r>
                 <w:rPr>
                   <w:lang w:val="en-IN"/>
@@ -33561,12 +34217,12 @@
       </w:tr>
       <w:tr>
         <w:trPr>
-          <w:ins w:id="72" w:author="nyadav.idmworks@outlook.com" w:date="2020-06-11T09:51:00Z"/>
+          <w:ins w:id="137" w:author="nyadav.idmworks@outlook.com" w:date="2020-06-11T09:51:00Z"/>
         </w:trPr>
         <w:tc>
           <w:tcPr>
             <w:tcW w:w="1427" w:type="dxa"/>
-            <w:tcPrChange w:id="73" w:author="nyadav.idmworks@outlook.com" w:date="2020-06-11T10:10:00Z">
+            <w:tcPrChange w:id="138" w:author="nyadav.idmworks@outlook.com" w:date="2020-06-11T10:10:00Z">
               <w:tcPr>
                 <w:tcW w:w="3005" w:type="dxa"/>
               </w:tcPr>
@@ -33575,11 +34231,11 @@
           <w:p>
             <w:pPr>
               <w:rPr>
-                <w:ins w:id="74" w:author="nyadav.idmworks@outlook.com" w:date="2020-06-11T09:51:00Z"/>
-                <w:lang w:val="en-IN"/>
-              </w:rPr>
-            </w:pPr>
-            <w:ins w:id="75" w:author="nyadav.idmworks@outlook.com" w:date="2020-06-11T09:51:00Z">
+                <w:ins w:id="139" w:author="nyadav.idmworks@outlook.com" w:date="2020-06-11T09:51:00Z"/>
+                <w:lang w:val="en-IN"/>
+              </w:rPr>
+            </w:pPr>
+            <w:ins w:id="140" w:author="nyadav.idmworks@outlook.com" w:date="2020-06-11T09:51:00Z">
               <w:r>
                 <w:rPr>
                   <w:lang w:val="en-IN"/>
@@ -33592,7 +34248,7 @@
         <w:tc>
           <w:tcPr>
             <w:tcW w:w="2333" w:type="dxa"/>
-            <w:tcPrChange w:id="76" w:author="nyadav.idmworks@outlook.com" w:date="2020-06-11T10:10:00Z">
+            <w:tcPrChange w:id="141" w:author="nyadav.idmworks@outlook.com" w:date="2020-06-11T10:10:00Z">
               <w:tcPr>
                 <w:tcW w:w="3005" w:type="dxa"/>
               </w:tcPr>
@@ -33601,11 +34257,11 @@
           <w:p>
             <w:pPr>
               <w:rPr>
-                <w:ins w:id="77" w:author="nyadav.idmworks@outlook.com" w:date="2020-06-11T09:51:00Z"/>
-                <w:lang w:val="en-IN"/>
-              </w:rPr>
-            </w:pPr>
-            <w:ins w:id="78" w:author="nyadav.idmworks@outlook.com" w:date="2020-06-11T09:51:00Z">
+                <w:ins w:id="142" w:author="nyadav.idmworks@outlook.com" w:date="2020-06-11T09:51:00Z"/>
+                <w:lang w:val="en-IN"/>
+              </w:rPr>
+            </w:pPr>
+            <w:ins w:id="143" w:author="nyadav.idmworks@outlook.com" w:date="2020-06-11T09:51:00Z">
               <w:r>
                 <w:rPr>
                   <w:lang w:val="en-IN"/>
@@ -33618,7 +34274,7 @@
         <w:tc>
           <w:tcPr>
             <w:tcW w:w="5256" w:type="dxa"/>
-            <w:tcPrChange w:id="79" w:author="nyadav.idmworks@outlook.com" w:date="2020-06-11T10:10:00Z">
+            <w:tcPrChange w:id="144" w:author="nyadav.idmworks@outlook.com" w:date="2020-06-11T10:10:00Z">
               <w:tcPr>
                 <w:tcW w:w="3006" w:type="dxa"/>
               </w:tcPr>
@@ -33627,11 +34283,11 @@
           <w:p>
             <w:pPr>
               <w:rPr>
-                <w:ins w:id="80" w:author="nyadav.idmworks@outlook.com" w:date="2020-06-11T09:51:00Z"/>
-                <w:lang w:val="en-IN"/>
-              </w:rPr>
-            </w:pPr>
-            <w:ins w:id="81" w:author="nyadav.idmworks@outlook.com" w:date="2020-06-11T09:51:00Z">
+                <w:ins w:id="145" w:author="nyadav.idmworks@outlook.com" w:date="2020-06-11T09:51:00Z"/>
+                <w:lang w:val="en-IN"/>
+              </w:rPr>
+            </w:pPr>
+            <w:ins w:id="146" w:author="nyadav.idmworks@outlook.com" w:date="2020-06-11T09:51:00Z">
               <w:r>
                 <w:rPr>
                   <w:lang w:val="en-IN"/>
@@ -33639,7 +34295,7 @@
                 <w:t xml:space="preserve">Display </w:t>
               </w:r>
             </w:ins>
-            <w:ins w:id="82" w:author="nyadav.idmworks@outlook.com" w:date="2020-06-11T09:52:00Z">
+            <w:ins w:id="147" w:author="nyadav.idmworks@outlook.com" w:date="2020-06-11T09:52:00Z">
               <w:r>
                 <w:rPr>
                   <w:lang w:val="en-IN"/>
@@ -33647,7 +34303,7 @@
                 <w:t>“There is a problem with the server</w:t>
               </w:r>
             </w:ins>
-            <w:ins w:id="83" w:author="nyadav.idmworks@outlook.com" w:date="2020-06-11T09:53:00Z">
+            <w:ins w:id="148" w:author="nyadav.idmworks@outlook.com" w:date="2020-06-11T09:53:00Z">
               <w:r>
                 <w:rPr>
                   <w:lang w:val="en-IN"/>
@@ -33660,12 +34316,12 @@
       </w:tr>
       <w:tr>
         <w:trPr>
-          <w:ins w:id="84" w:author="nyadav.idmworks@outlook.com" w:date="2020-06-11T09:53:00Z"/>
+          <w:ins w:id="149" w:author="nyadav.idmworks@outlook.com" w:date="2020-06-11T09:53:00Z"/>
         </w:trPr>
         <w:tc>
           <w:tcPr>
             <w:tcW w:w="1427" w:type="dxa"/>
-            <w:tcPrChange w:id="85" w:author="nyadav.idmworks@outlook.com" w:date="2020-06-11T10:10:00Z">
+            <w:tcPrChange w:id="150" w:author="nyadav.idmworks@outlook.com" w:date="2020-06-11T10:10:00Z">
               <w:tcPr>
                 <w:tcW w:w="3005" w:type="dxa"/>
               </w:tcPr>
@@ -33674,11 +34330,11 @@
           <w:p>
             <w:pPr>
               <w:rPr>
-                <w:ins w:id="86" w:author="nyadav.idmworks@outlook.com" w:date="2020-06-11T09:53:00Z"/>
-                <w:lang w:val="en-IN"/>
-              </w:rPr>
-            </w:pPr>
-            <w:ins w:id="87" w:author="nyadav.idmworks@outlook.com" w:date="2020-06-11T09:53:00Z">
+                <w:ins w:id="151" w:author="nyadav.idmworks@outlook.com" w:date="2020-06-11T09:53:00Z"/>
+                <w:lang w:val="en-IN"/>
+              </w:rPr>
+            </w:pPr>
+            <w:ins w:id="152" w:author="nyadav.idmworks@outlook.com" w:date="2020-06-11T09:53:00Z">
               <w:r>
                 <w:rPr>
                   <w:lang w:val="en-IN"/>
@@ -33691,7 +34347,7 @@
         <w:tc>
           <w:tcPr>
             <w:tcW w:w="2333" w:type="dxa"/>
-            <w:tcPrChange w:id="88" w:author="nyadav.idmworks@outlook.com" w:date="2020-06-11T10:10:00Z">
+            <w:tcPrChange w:id="153" w:author="nyadav.idmworks@outlook.com" w:date="2020-06-11T10:10:00Z">
               <w:tcPr>
                 <w:tcW w:w="3005" w:type="dxa"/>
               </w:tcPr>
@@ -33700,11 +34356,11 @@
           <w:p>
             <w:pPr>
               <w:rPr>
-                <w:ins w:id="89" w:author="nyadav.idmworks@outlook.com" w:date="2020-06-11T09:53:00Z"/>
-                <w:lang w:val="en-IN"/>
-              </w:rPr>
-            </w:pPr>
-            <w:ins w:id="90" w:author="nyadav.idmworks@outlook.com" w:date="2020-06-11T09:53:00Z">
+                <w:ins w:id="154" w:author="nyadav.idmworks@outlook.com" w:date="2020-06-11T09:53:00Z"/>
+                <w:lang w:val="en-IN"/>
+              </w:rPr>
+            </w:pPr>
+            <w:ins w:id="155" w:author="nyadav.idmworks@outlook.com" w:date="2020-06-11T09:53:00Z">
               <w:r>
                 <w:rPr>
                   <w:lang w:val="en-IN"/>
@@ -33717,7 +34373,7 @@
         <w:tc>
           <w:tcPr>
             <w:tcW w:w="5256" w:type="dxa"/>
-            <w:tcPrChange w:id="91" w:author="nyadav.idmworks@outlook.com" w:date="2020-06-11T10:10:00Z">
+            <w:tcPrChange w:id="156" w:author="nyadav.idmworks@outlook.com" w:date="2020-06-11T10:10:00Z">
               <w:tcPr>
                 <w:tcW w:w="3006" w:type="dxa"/>
               </w:tcPr>
@@ -33726,11 +34382,11 @@
           <w:p>
             <w:pPr>
               <w:rPr>
-                <w:ins w:id="92" w:author="nyadav.idmworks@outlook.com" w:date="2020-06-11T09:57:00Z"/>
-                <w:lang w:val="en-IN"/>
-              </w:rPr>
-            </w:pPr>
-            <w:ins w:id="93" w:author="nyadav.idmworks@outlook.com" w:date="2020-06-11T09:57:00Z">
+                <w:ins w:id="157" w:author="nyadav.idmworks@outlook.com" w:date="2020-06-11T09:57:00Z"/>
+                <w:lang w:val="en-IN"/>
+              </w:rPr>
+            </w:pPr>
+            <w:ins w:id="158" w:author="nyadav.idmworks@outlook.com" w:date="2020-06-11T09:57:00Z">
               <w:r>
                 <w:rPr>
                   <w:lang w:val="en-IN"/>
@@ -33742,11 +34398,11 @@
           <w:p>
             <w:pPr>
               <w:rPr>
-                <w:ins w:id="94" w:author="nyadav.idmworks@outlook.com" w:date="2020-06-11T09:53:00Z"/>
-                <w:lang w:val="en-IN"/>
-              </w:rPr>
-            </w:pPr>
-            <w:ins w:id="95" w:author="nyadav.idmworks@outlook.com" w:date="2020-06-11T09:57:00Z">
+                <w:ins w:id="159" w:author="nyadav.idmworks@outlook.com" w:date="2020-06-11T09:53:00Z"/>
+                <w:lang w:val="en-IN"/>
+              </w:rPr>
+            </w:pPr>
+            <w:ins w:id="160" w:author="nyadav.idmworks@outlook.com" w:date="2020-06-11T09:57:00Z">
               <w:r>
                 <w:rPr>
                   <w:lang w:val="en-IN"/>
@@ -33754,7 +34410,7 @@
                 <w:t>This error should not happen, if it is happening meaning there is mismatch of basic validation between server</w:t>
               </w:r>
             </w:ins>
-            <w:ins w:id="96" w:author="nyadav.idmworks@outlook.com" w:date="2020-06-11T09:58:00Z">
+            <w:ins w:id="161" w:author="nyadav.idmworks@outlook.com" w:date="2020-06-11T09:58:00Z">
               <w:r>
                 <w:rPr>
                   <w:lang w:val="en-IN"/>
@@ -33773,12 +34429,12 @@
       </w:tr>
       <w:tr>
         <w:trPr>
-          <w:ins w:id="97" w:author="nyadav.idmworks@outlook.com" w:date="2020-06-11T09:58:00Z"/>
+          <w:ins w:id="162" w:author="nyadav.idmworks@outlook.com" w:date="2020-06-11T09:58:00Z"/>
         </w:trPr>
         <w:tc>
           <w:tcPr>
             <w:tcW w:w="1427" w:type="dxa"/>
-            <w:tcPrChange w:id="98" w:author="nyadav.idmworks@outlook.com" w:date="2020-06-11T10:10:00Z">
+            <w:tcPrChange w:id="163" w:author="nyadav.idmworks@outlook.com" w:date="2020-06-11T10:10:00Z">
               <w:tcPr>
                 <w:tcW w:w="3005" w:type="dxa"/>
               </w:tcPr>
@@ -33787,11 +34443,11 @@
           <w:p>
             <w:pPr>
               <w:rPr>
-                <w:ins w:id="99" w:author="nyadav.idmworks@outlook.com" w:date="2020-06-11T09:58:00Z"/>
-                <w:lang w:val="en-IN"/>
-              </w:rPr>
-            </w:pPr>
-            <w:ins w:id="100" w:author="nyadav.idmworks@outlook.com" w:date="2020-06-11T10:02:00Z">
+                <w:ins w:id="164" w:author="nyadav.idmworks@outlook.com" w:date="2020-06-11T09:58:00Z"/>
+                <w:lang w:val="en-IN"/>
+              </w:rPr>
+            </w:pPr>
+            <w:ins w:id="165" w:author="nyadav.idmworks@outlook.com" w:date="2020-06-11T10:02:00Z">
               <w:r>
                 <w:rPr>
                   <w:lang w:val="en-IN"/>
@@ -33804,7 +34460,7 @@
         <w:tc>
           <w:tcPr>
             <w:tcW w:w="2333" w:type="dxa"/>
-            <w:tcPrChange w:id="101" w:author="nyadav.idmworks@outlook.com" w:date="2020-06-11T10:10:00Z">
+            <w:tcPrChange w:id="166" w:author="nyadav.idmworks@outlook.com" w:date="2020-06-11T10:10:00Z">
               <w:tcPr>
                 <w:tcW w:w="3005" w:type="dxa"/>
               </w:tcPr>
@@ -33813,11 +34469,11 @@
           <w:p>
             <w:pPr>
               <w:rPr>
-                <w:ins w:id="102" w:author="nyadav.idmworks@outlook.com" w:date="2020-06-11T09:58:00Z"/>
-                <w:lang w:val="en-IN"/>
-              </w:rPr>
-            </w:pPr>
-            <w:ins w:id="103" w:author="nyadav.idmworks@outlook.com" w:date="2020-06-11T10:03:00Z">
+                <w:ins w:id="167" w:author="nyadav.idmworks@outlook.com" w:date="2020-06-11T09:58:00Z"/>
+                <w:lang w:val="en-IN"/>
+              </w:rPr>
+            </w:pPr>
+            <w:ins w:id="168" w:author="nyadav.idmworks@outlook.com" w:date="2020-06-11T10:03:00Z">
               <w:r>
                 <w:rPr>
                   <w:lang w:val="en-IN"/>
@@ -33830,7 +34486,7 @@
         <w:tc>
           <w:tcPr>
             <w:tcW w:w="5256" w:type="dxa"/>
-            <w:tcPrChange w:id="104" w:author="nyadav.idmworks@outlook.com" w:date="2020-06-11T10:10:00Z">
+            <w:tcPrChange w:id="169" w:author="nyadav.idmworks@outlook.com" w:date="2020-06-11T10:10:00Z">
               <w:tcPr>
                 <w:tcW w:w="3006" w:type="dxa"/>
               </w:tcPr>
@@ -33839,11 +34495,11 @@
           <w:p>
             <w:pPr>
               <w:rPr>
-                <w:ins w:id="105" w:author="nyadav.idmworks@outlook.com" w:date="2020-06-11T10:05:00Z"/>
-                <w:lang w:val="en-IN"/>
-              </w:rPr>
-            </w:pPr>
-            <w:ins w:id="106" w:author="nyadav.idmworks@outlook.com" w:date="2020-06-11T10:05:00Z">
+                <w:ins w:id="170" w:author="nyadav.idmworks@outlook.com" w:date="2020-06-11T10:05:00Z"/>
+                <w:lang w:val="en-IN"/>
+              </w:rPr>
+            </w:pPr>
+            <w:ins w:id="171" w:author="nyadav.idmworks@outlook.com" w:date="2020-06-11T10:05:00Z">
               <w:r>
                 <w:rPr>
                   <w:lang w:val="en-IN"/>
@@ -33851,7 +34507,7 @@
                 <w:t xml:space="preserve">You will receive </w:t>
               </w:r>
             </w:ins>
-            <w:ins w:id="107" w:author="nyadav.idmworks@outlook.com" w:date="2020-06-11T10:06:00Z">
+            <w:ins w:id="172" w:author="nyadav.idmworks@outlook.com" w:date="2020-06-11T10:06:00Z">
               <w:r>
                 <w:rPr>
                   <w:lang w:val="en-IN"/>
@@ -33863,19 +34519,19 @@
           <w:p>
             <w:pPr>
               <w:rPr>
-                <w:ins w:id="108" w:author="nyadav.idmworks@outlook.com" w:date="2020-06-11T10:05:00Z"/>
-                <w:lang w:val="en-IN"/>
-              </w:rPr>
-            </w:pPr>
-          </w:p>
-          <w:p>
-            <w:pPr>
-              <w:rPr>
-                <w:ins w:id="109" w:author="nyadav.idmworks@outlook.com" w:date="2020-06-11T10:04:00Z"/>
-                <w:lang w:val="en-IN"/>
-              </w:rPr>
-            </w:pPr>
-            <w:ins w:id="110" w:author="nyadav.idmworks@outlook.com" w:date="2020-06-11T10:08:00Z">
+                <w:ins w:id="173" w:author="nyadav.idmworks@outlook.com" w:date="2020-06-11T10:05:00Z"/>
+                <w:lang w:val="en-IN"/>
+              </w:rPr>
+            </w:pPr>
+          </w:p>
+          <w:p>
+            <w:pPr>
+              <w:rPr>
+                <w:ins w:id="174" w:author="nyadav.idmworks@outlook.com" w:date="2020-06-11T10:04:00Z"/>
+                <w:lang w:val="en-IN"/>
+              </w:rPr>
+            </w:pPr>
+            <w:ins w:id="175" w:author="nyadav.idmworks@outlook.com" w:date="2020-06-11T10:08:00Z">
               <w:r>
                 <w:rPr>
                   <w:noProof/>
@@ -33896,7 +34552,7 @@
                             <pic:cNvPicPr/>
                           </pic:nvPicPr>
                           <pic:blipFill>
-                            <a:blip r:embed="rId45"/>
+                            <a:blip r:embed="rId49"/>
                             <a:stretch>
                               <a:fillRect/>
                             </a:stretch>
@@ -33921,11 +34577,11 @@
           <w:p>
             <w:pPr>
               <w:rPr>
-                <w:ins w:id="111" w:author="nyadav.idmworks@outlook.com" w:date="2020-06-11T10:05:00Z"/>
-                <w:lang w:val="en-IN"/>
-              </w:rPr>
-            </w:pPr>
-            <w:ins w:id="112" w:author="nyadav.idmworks@outlook.com" w:date="2020-06-11T10:04:00Z">
+                <w:ins w:id="176" w:author="nyadav.idmworks@outlook.com" w:date="2020-06-11T10:05:00Z"/>
+                <w:lang w:val="en-IN"/>
+              </w:rPr>
+            </w:pPr>
+            <w:ins w:id="177" w:author="nyadav.idmworks@outlook.com" w:date="2020-06-11T10:04:00Z">
               <w:r>
                 <w:rPr>
                   <w:lang w:val="en-IN"/>
@@ -33933,7 +34589,7 @@
                 <w:t>The part in the yellow is the “KEY” that you have to put in the langu</w:t>
               </w:r>
             </w:ins>
-            <w:ins w:id="113" w:author="nyadav.idmworks@outlook.com" w:date="2020-06-11T10:05:00Z">
+            <w:ins w:id="178" w:author="nyadav.idmworks@outlook.com" w:date="2020-06-11T10:05:00Z">
               <w:r>
                 <w:rPr>
                   <w:lang w:val="en-IN"/>
@@ -33941,7 +34597,7 @@
                 <w:t>age translation file. Currently you just need to focus on</w:t>
               </w:r>
             </w:ins>
-            <w:ins w:id="114" w:author="nyadav.idmworks@outlook.com" w:date="2020-06-11T10:08:00Z">
+            <w:ins w:id="179" w:author="nyadav.idmworks@outlook.com" w:date="2020-06-11T10:08:00Z">
               <w:r>
                 <w:rPr>
                   <w:lang w:val="en-IN"/>
@@ -33949,7 +34605,7 @@
                 <w:t>ly on</w:t>
               </w:r>
             </w:ins>
-            <w:ins w:id="115" w:author="nyadav.idmworks@outlook.com" w:date="2020-06-11T10:05:00Z">
+            <w:ins w:id="180" w:author="nyadav.idmworks@outlook.com" w:date="2020-06-11T10:05:00Z">
               <w:r>
                 <w:rPr>
                   <w:lang w:val="en-IN"/>
@@ -33961,15 +34617,15 @@
           <w:p>
             <w:pPr>
               <w:rPr>
-                <w:ins w:id="116" w:author="nyadav.idmworks@outlook.com" w:date="2020-06-11T10:05:00Z"/>
-                <w:lang w:val="en-IN"/>
-              </w:rPr>
-            </w:pPr>
-          </w:p>
-          <w:p>
-            <w:pPr>
-              <w:rPr>
-                <w:ins w:id="117" w:author="nyadav.idmworks@outlook.com" w:date="2020-06-11T09:58:00Z"/>
+                <w:ins w:id="181" w:author="nyadav.idmworks@outlook.com" w:date="2020-06-11T10:05:00Z"/>
+                <w:lang w:val="en-IN"/>
+              </w:rPr>
+            </w:pPr>
+          </w:p>
+          <w:p>
+            <w:pPr>
+              <w:rPr>
+                <w:ins w:id="182" w:author="nyadav.idmworks@outlook.com" w:date="2020-06-11T09:58:00Z"/>
                 <w:lang w:val="en-IN"/>
               </w:rPr>
             </w:pPr>
@@ -33978,12 +34634,12 @@
       </w:tr>
       <w:tr>
         <w:trPr>
-          <w:ins w:id="118" w:author="nyadav.idmworks@outlook.com" w:date="2020-06-11T10:10:00Z"/>
+          <w:ins w:id="183" w:author="nyadav.idmworks@outlook.com" w:date="2020-06-11T10:10:00Z"/>
         </w:trPr>
         <w:tc>
           <w:tcPr>
             <w:tcW w:w="1427" w:type="dxa"/>
-            <w:tcPrChange w:id="119" w:author="nyadav.idmworks@outlook.com" w:date="2020-06-11T10:10:00Z">
+            <w:tcPrChange w:id="184" w:author="nyadav.idmworks@outlook.com" w:date="2020-06-11T10:10:00Z">
               <w:tcPr>
                 <w:tcW w:w="3005" w:type="dxa"/>
               </w:tcPr>
@@ -33992,16 +34648,25 @@
           <w:p>
             <w:pPr>
               <w:rPr>
-                <w:ins w:id="120" w:author="nyadav.idmworks@outlook.com" w:date="2020-06-11T10:10:00Z"/>
-                <w:lang w:val="en-IN"/>
-              </w:rPr>
-            </w:pPr>
+                <w:ins w:id="185" w:author="nyadav.idmworks@outlook.com" w:date="2020-06-11T10:10:00Z"/>
+                <w:lang w:val="en-IN"/>
+              </w:rPr>
+            </w:pPr>
+            <w:ins w:id="186" w:author="nyadav.idmworks@outlook.com" w:date="2020-06-11T20:48:00Z">
+              <w:r>
+                <w:rPr>
+                  <w:lang w:val="en-IN"/>
+                </w:rPr>
+                <w:lastRenderedPageBreak/>
+                <w:t>409</w:t>
+              </w:r>
+            </w:ins>
           </w:p>
         </w:tc>
         <w:tc>
           <w:tcPr>
             <w:tcW w:w="2333" w:type="dxa"/>
-            <w:tcPrChange w:id="121" w:author="nyadav.idmworks@outlook.com" w:date="2020-06-11T10:10:00Z">
+            <w:tcPrChange w:id="187" w:author="nyadav.idmworks@outlook.com" w:date="2020-06-11T10:10:00Z">
               <w:tcPr>
                 <w:tcW w:w="3005" w:type="dxa"/>
               </w:tcPr>
@@ -34009,17 +34674,53 @@
           </w:tcPr>
           <w:p>
             <w:pPr>
-              <w:rPr>
-                <w:ins w:id="122" w:author="nyadav.idmworks@outlook.com" w:date="2020-06-11T10:10:00Z"/>
-                <w:lang w:val="en-IN"/>
-              </w:rPr>
-            </w:pPr>
+              <w:shd w:val="clear" w:color="auto" w:fill="FFFFFF"/>
+              <w:tabs>
+                <w:tab w:val="left" w:pos="916"/>
+                <w:tab w:val="left" w:pos="1832"/>
+                <w:tab w:val="left" w:pos="2748"/>
+                <w:tab w:val="left" w:pos="3664"/>
+                <w:tab w:val="left" w:pos="4580"/>
+                <w:tab w:val="left" w:pos="5496"/>
+                <w:tab w:val="left" w:pos="6412"/>
+                <w:tab w:val="left" w:pos="7328"/>
+                <w:tab w:val="left" w:pos="8244"/>
+                <w:tab w:val="left" w:pos="9160"/>
+                <w:tab w:val="left" w:pos="10076"/>
+                <w:tab w:val="left" w:pos="10992"/>
+                <w:tab w:val="left" w:pos="11908"/>
+                <w:tab w:val="left" w:pos="12824"/>
+                <w:tab w:val="left" w:pos="13740"/>
+                <w:tab w:val="left" w:pos="14656"/>
+              </w:tabs>
+              <w:rPr>
+                <w:ins w:id="188" w:author="nyadav.idmworks@outlook.com" w:date="2020-06-11T10:10:00Z"/>
+                <w:lang w:val="en-IN"/>
+              </w:rPr>
+              <w:pPrChange w:id="189" w:author="nyadav.idmworks@outlook.com" w:date="2020-06-11T20:49:00Z">
+                <w:pPr/>
+              </w:pPrChange>
+            </w:pPr>
+            <w:ins w:id="190" w:author="nyadav.idmworks@outlook.com" w:date="2020-06-11T20:49:00Z">
+              <w:r>
+                <w:rPr>
+                  <w:lang w:val="en-IN"/>
+                </w:rPr>
+                <w:t>Conf</w:t>
+              </w:r>
+              <w:r>
+                <w:rPr>
+                  <w:lang w:val="en-IN"/>
+                </w:rPr>
+                <w:t>lict</w:t>
+              </w:r>
+            </w:ins>
           </w:p>
         </w:tc>
         <w:tc>
           <w:tcPr>
             <w:tcW w:w="5256" w:type="dxa"/>
-            <w:tcPrChange w:id="123" w:author="nyadav.idmworks@outlook.com" w:date="2020-06-11T10:10:00Z">
+            <w:tcPrChange w:id="191" w:author="nyadav.idmworks@outlook.com" w:date="2020-06-11T10:10:00Z">
               <w:tcPr>
                 <w:tcW w:w="3006" w:type="dxa"/>
               </w:tcPr>
@@ -34028,10 +34729,106 @@
           <w:p>
             <w:pPr>
               <w:rPr>
-                <w:ins w:id="124" w:author="nyadav.idmworks@outlook.com" w:date="2020-06-11T10:10:00Z"/>
-                <w:lang w:val="en-IN"/>
-              </w:rPr>
-            </w:pPr>
+                <w:ins w:id="192" w:author="nyadav.idmworks@outlook.com" w:date="2020-06-11T20:50:00Z"/>
+                <w:b/>
+                <w:bCs/>
+                <w:lang w:val="en-IN"/>
+              </w:rPr>
+            </w:pPr>
+            <w:ins w:id="193" w:author="nyadav.idmworks@outlook.com" w:date="2020-06-11T20:50:00Z">
+              <w:r>
+                <w:rPr>
+                  <w:b/>
+                  <w:bCs/>
+                  <w:lang w:val="en-IN"/>
+                  <w:rPrChange w:id="194" w:author="nyadav.idmworks@outlook.com" w:date="2020-06-11T20:50:00Z">
+                    <w:rPr>
+                      <w:lang w:val="en-IN"/>
+                    </w:rPr>
+                  </w:rPrChange>
+                </w:rPr>
+                <w:t>Special Logic</w:t>
+              </w:r>
+            </w:ins>
+          </w:p>
+          <w:p>
+            <w:pPr>
+              <w:rPr>
+                <w:ins w:id="195" w:author="nyadav.idmworks@outlook.com" w:date="2020-06-11T20:54:00Z"/>
+                <w:lang w:val="en-IN"/>
+              </w:rPr>
+            </w:pPr>
+            <w:ins w:id="196" w:author="nyadav.idmworks@outlook.com" w:date="2020-06-11T20:51:00Z">
+              <w:r>
+                <w:rPr>
+                  <w:lang w:val="en-IN"/>
+                </w:rPr>
+                <w:t>UI</w:t>
+              </w:r>
+            </w:ins>
+            <w:ins w:id="197" w:author="nyadav.idmworks@outlook.com" w:date="2020-06-11T20:50:00Z">
+              <w:r>
+                <w:rPr>
+                  <w:lang w:val="en-IN"/>
+                  <w:rPrChange w:id="198" w:author="nyadav.idmworks@outlook.com" w:date="2020-06-11T20:50:00Z">
+                    <w:rPr>
+                      <w:b/>
+                      <w:bCs/>
+                      <w:lang w:val="en-IN"/>
+                    </w:rPr>
+                  </w:rPrChange>
+                </w:rPr>
+                <w:t xml:space="preserve"> can receive this error code on create APIs</w:t>
+              </w:r>
+            </w:ins>
+            <w:ins w:id="199" w:author="nyadav.idmworks@outlook.com" w:date="2020-06-11T20:51:00Z">
+              <w:r>
+                <w:rPr>
+                  <w:lang w:val="en-IN"/>
+                </w:rPr>
+                <w:t xml:space="preserve"> only. This says that the </w:t>
+              </w:r>
+            </w:ins>
+            <w:ins w:id="200" w:author="nyadav.idmworks@outlook.com" w:date="2020-06-11T20:52:00Z">
+              <w:r>
+                <w:rPr>
+                  <w:lang w:val="en-IN"/>
+                </w:rPr>
+                <w:t>entry being enterered may be a duplicate entry. It may not be a duplicate e</w:t>
+              </w:r>
+            </w:ins>
+            <w:ins w:id="201" w:author="nyadav.idmworks@outlook.com" w:date="2020-06-11T20:53:00Z">
+              <w:r>
+                <w:rPr>
+                  <w:lang w:val="en-IN"/>
+                </w:rPr>
+                <w:t xml:space="preserve">ntry. So a user consent is required. If user is fine continuining then call the same API with same data again with “forceCreate=true” </w:t>
+              </w:r>
+            </w:ins>
+          </w:p>
+          <w:p>
+            <w:pPr>
+              <w:rPr>
+                <w:ins w:id="202" w:author="nyadav.idmworks@outlook.com" w:date="2020-06-11T20:54:00Z"/>
+                <w:lang w:val="en-IN"/>
+              </w:rPr>
+            </w:pPr>
+          </w:p>
+          <w:p>
+            <w:pPr>
+              <w:rPr>
+                <w:ins w:id="203" w:author="nyadav.idmworks@outlook.com" w:date="2020-06-11T10:10:00Z"/>
+                <w:lang w:val="en-IN"/>
+              </w:rPr>
+            </w:pPr>
+            <w:ins w:id="204" w:author="nyadav.idmworks@outlook.com" w:date="2020-06-11T20:54:00Z">
+              <w:r>
+                <w:rPr>
+                  <w:lang w:val="en-IN"/>
+                </w:rPr>
+                <w:t xml:space="preserve">For this error to be received, you need to call all the create API first time with “forceCreate=false” </w:t>
+              </w:r>
+            </w:ins>
           </w:p>
         </w:tc>
       </w:tr>
@@ -34039,10 +34836,10 @@
     <w:p>
       <w:pPr>
         <w:rPr>
-          <w:ins w:id="125" w:author="nyadav.idmworks@outlook.com" w:date="2020-06-11T09:49:00Z"/>
-          <w:lang w:val="en-IN"/>
-        </w:rPr>
-        <w:pPrChange w:id="126" w:author="nyadav.idmworks@outlook.com" w:date="2020-06-11T09:49:00Z">
+          <w:ins w:id="205" w:author="nyadav.idmworks@outlook.com" w:date="2020-06-11T09:49:00Z"/>
+          <w:lang w:val="en-IN"/>
+        </w:rPr>
+        <w:pPrChange w:id="206" w:author="nyadav.idmworks@outlook.com" w:date="2020-06-11T09:49:00Z">
           <w:pPr>
             <w:pStyle w:val="Heading1"/>
           </w:pPr>
@@ -34343,7 +35140,7 @@
       </w:r>
     </w:p>
     <w:p>
-      <w:hyperlink r:id="rId46" w:anchor="/page/D53ecf8202f75dfdff308076c6b85a1cf" w:history="1">
+      <w:hyperlink r:id="rId50" w:anchor="/page/D53ecf8202f75dfdff308076c6b85a1cf" w:history="1">
         <w:r>
           <w:rPr>
             <w:rStyle w:val="Hyperlink"/>
@@ -34391,6 +35188,7 @@
                 <w:bCs/>
                 <w:lang w:val="en-IN"/>
               </w:rPr>
+              <w:lastRenderedPageBreak/>
               <w:t>ABC Enterprises</w:t>
             </w:r>
             <w:r>
@@ -34523,7 +35321,7 @@
                           <pic:cNvPicPr/>
                         </pic:nvPicPr>
                         <pic:blipFill>
-                          <a:blip r:embed="rId47" cstate="print">
+                          <a:blip r:embed="rId51" cstate="print">
                             <a:extLst>
                               <a:ext uri="{28A0092B-C50C-407E-A947-70E740481C1C}">
                                 <a14:useLocalDpi xmlns:a14="http://schemas.microsoft.com/office/drawing/2010/main" val="0"/>
@@ -34611,7 +35409,7 @@
                           <pic:cNvPicPr/>
                         </pic:nvPicPr>
                         <pic:blipFill>
-                          <a:blip r:embed="rId48" cstate="print">
+                          <a:blip r:embed="rId52" cstate="print">
                             <a:extLst>
                               <a:ext uri="{28A0092B-C50C-407E-A947-70E740481C1C}">
                                 <a14:useLocalDpi xmlns:a14="http://schemas.microsoft.com/office/drawing/2010/main" val="0"/>
@@ -34890,7 +35688,7 @@
                           <pic:cNvPicPr/>
                         </pic:nvPicPr>
                         <pic:blipFill>
-                          <a:blip r:embed="rId47" cstate="print">
+                          <a:blip r:embed="rId51" cstate="print">
                             <a:extLst>
                               <a:ext uri="{28A0092B-C50C-407E-A947-70E740481C1C}">
                                 <a14:useLocalDpi xmlns:a14="http://schemas.microsoft.com/office/drawing/2010/main" val="0"/>
@@ -34979,7 +35777,7 @@
                           <pic:cNvPicPr/>
                         </pic:nvPicPr>
                         <pic:blipFill>
-                          <a:blip r:embed="rId48" cstate="print">
+                          <a:blip r:embed="rId52" cstate="print">
                             <a:extLst>
                               <a:ext uri="{28A0092B-C50C-407E-A947-70E740481C1C}">
                                 <a14:useLocalDpi xmlns:a14="http://schemas.microsoft.com/office/drawing/2010/main" val="0"/>
@@ -36002,6 +36800,7 @@
                 <w:bCs/>
                 <w:lang w:val="en-IN"/>
               </w:rPr>
+              <w:lastRenderedPageBreak/>
               <w:t>XYZ</w:t>
             </w:r>
             <w:r>
@@ -37467,6 +38266,7 @@
           <w:bCs/>
           <w:noProof/>
         </w:rPr>
+        <w:lastRenderedPageBreak/>
         <w:t>Employee</w:t>
       </w:r>
     </w:p>
@@ -42401,7 +43201,7 @@
                     <pic:cNvPicPr/>
                   </pic:nvPicPr>
                   <pic:blipFill>
-                    <a:blip r:embed="rId49"/>
+                    <a:blip r:embed="rId53"/>
                     <a:stretch>
                       <a:fillRect/>
                     </a:stretch>
@@ -42487,7 +43287,7 @@
                     <pic:cNvPicPr/>
                   </pic:nvPicPr>
                   <pic:blipFill>
-                    <a:blip r:embed="rId50"/>
+                    <a:blip r:embed="rId54"/>
                     <a:stretch>
                       <a:fillRect/>
                     </a:stretch>
@@ -45248,7 +46048,7 @@
     </w:tbl>
     <w:p/>
     <w:sectPr>
-      <w:footerReference w:type="default" r:id="rId51"/>
+      <w:footerReference w:type="default" r:id="rId55"/>
       <w:pgSz w:w="11906" w:h="16838"/>
       <w:pgMar w:top="1440" w:right="1440" w:bottom="1440" w:left="1440" w:header="708" w:footer="708" w:gutter="0"/>
       <w:cols w:space="708"/>
@@ -48933,6 +49733,7 @@
     <w:rsid w:val="00832BCB"/>
     <w:rsid w:val="00884ADB"/>
     <w:rsid w:val="00965C7B"/>
+    <w:rsid w:val="00A9204B"/>
     <w:rsid w:val="00B063F0"/>
     <w:rsid w:val="00C15EE6"/>
     <w:rsid w:val="00C71BF5"/>
@@ -48947,6 +49748,7 @@
     <w:rsid w:val="00F9173A"/>
     <w:rsid w:val="00FA3DDF"/>
     <w:rsid w:val="00FC3BEB"/>
+    <w:rsid w:val="00FD5F37"/>
     <w:rsid w:val="00FE5758"/>
   </w:rsids>
   <m:mathPr>
@@ -49742,7 +50544,7 @@
 </file>
 
 <file path=customXml/itemProps2.xml><?xml version="1.0" encoding="utf-8"?>
-<ds:datastoreItem xmlns:ds="http://schemas.openxmlformats.org/officeDocument/2006/customXml" ds:itemID="{21AC3BD6-672A-43DF-B9BF-5DECB8F86552}">
+<ds:datastoreItem xmlns:ds="http://schemas.openxmlformats.org/officeDocument/2006/customXml" ds:itemID="{5DAA1980-3EC1-4396-9517-692F7E37F4DB}">
   <ds:schemaRefs>
     <ds:schemaRef ds:uri="http://schemas.openxmlformats.org/officeDocument/2006/bibliography"/>
   </ds:schemaRefs>

</xml_diff>